<commit_message>
URS & UID design
</commit_message>
<xml_diff>
--- a/OOD2/Documents/URS/OOD2-URS-1stVer.docx
+++ b/OOD2/Documents/URS/OOD2-URS-1stVer.docx
@@ -137,7 +137,16 @@
                                     <w:sz w:val="28"/>
                                     <w:szCs w:val="28"/>
                                   </w:rPr>
-                                  <w:t>Michel Clerger – 2694646</w:t>
+                                  <w:t>Raima khan</w:t>
+                                </w:r>
+                                <w:r>
+                                  <w:rPr>
+                                    <w:caps/>
+                                    <w:color w:val="262626" w:themeColor="text1" w:themeTint="D9"/>
+                                    <w:sz w:val="28"/>
+                                    <w:szCs w:val="28"/>
+                                  </w:rPr>
+                                  <w:t xml:space="preserve"> – </w:t>
                                 </w:r>
                               </w:p>
                               <w:p>
@@ -158,7 +167,34 @@
                                     <w:sz w:val="28"/>
                                     <w:szCs w:val="28"/>
                                   </w:rPr>
-                                  <w:t>moNICA DADASHIAN - 2478862</w:t>
+                                  <w:t>Armin</w:t>
+                                </w:r>
+                                <w:r>
+                                  <w:rPr>
+                                    <w:caps/>
+                                    <w:color w:val="262626" w:themeColor="text1" w:themeTint="D9"/>
+                                    <w:sz w:val="28"/>
+                                    <w:szCs w:val="28"/>
+                                  </w:rPr>
+                                  <w:t xml:space="preserve"> </w:t>
+                                </w:r>
+                                <w:r>
+                                  <w:rPr>
+                                    <w:caps/>
+                                    <w:color w:val="262626" w:themeColor="text1" w:themeTint="D9"/>
+                                    <w:sz w:val="28"/>
+                                    <w:szCs w:val="28"/>
+                                  </w:rPr>
+                                  <w:t>ROSHAN</w:t>
+                                </w:r>
+                                <w:r>
+                                  <w:rPr>
+                                    <w:caps/>
+                                    <w:color w:val="262626" w:themeColor="text1" w:themeTint="D9"/>
+                                    <w:sz w:val="28"/>
+                                    <w:szCs w:val="28"/>
+                                  </w:rPr>
+                                  <w:t xml:space="preserve">- </w:t>
                                 </w:r>
                               </w:p>
                               <w:p>
@@ -287,7 +323,16 @@
                               <w:sz w:val="28"/>
                               <w:szCs w:val="28"/>
                             </w:rPr>
-                            <w:t>Michel Clerger – 2694646</w:t>
+                            <w:t>Raima khan</w:t>
+                          </w:r>
+                          <w:r>
+                            <w:rPr>
+                              <w:caps/>
+                              <w:color w:val="262626" w:themeColor="text1" w:themeTint="D9"/>
+                              <w:sz w:val="28"/>
+                              <w:szCs w:val="28"/>
+                            </w:rPr>
+                            <w:t xml:space="preserve"> – </w:t>
                           </w:r>
                         </w:p>
                         <w:p>
@@ -308,7 +353,34 @@
                               <w:sz w:val="28"/>
                               <w:szCs w:val="28"/>
                             </w:rPr>
-                            <w:t>moNICA DADASHIAN - 2478862</w:t>
+                            <w:t>Armin</w:t>
+                          </w:r>
+                          <w:r>
+                            <w:rPr>
+                              <w:caps/>
+                              <w:color w:val="262626" w:themeColor="text1" w:themeTint="D9"/>
+                              <w:sz w:val="28"/>
+                              <w:szCs w:val="28"/>
+                            </w:rPr>
+                            <w:t xml:space="preserve"> </w:t>
+                          </w:r>
+                          <w:r>
+                            <w:rPr>
+                              <w:caps/>
+                              <w:color w:val="262626" w:themeColor="text1" w:themeTint="D9"/>
+                              <w:sz w:val="28"/>
+                              <w:szCs w:val="28"/>
+                            </w:rPr>
+                            <w:t>ROSHAN</w:t>
+                          </w:r>
+                          <w:r>
+                            <w:rPr>
+                              <w:caps/>
+                              <w:color w:val="262626" w:themeColor="text1" w:themeTint="D9"/>
+                              <w:sz w:val="28"/>
+                              <w:szCs w:val="28"/>
+                            </w:rPr>
+                            <w:t xml:space="preserve">- </w:t>
                           </w:r>
                         </w:p>
                         <w:p>
@@ -906,6 +978,14 @@
     </w:p>
     <w:sdt>
       <w:sdtPr>
+        <w:rPr>
+          <w:b w:val="0"/>
+          <w:caps w:val="0"/>
+          <w:color w:val="auto"/>
+          <w:spacing w:val="0"/>
+          <w:sz w:val="24"/>
+          <w:szCs w:val="20"/>
+        </w:rPr>
         <w:id w:val="1613086088"/>
         <w:docPartObj>
           <w:docPartGallery w:val="Table of Contents"/>
@@ -915,12 +995,7 @@
       <w:sdtEndPr>
         <w:rPr>
           <w:bCs/>
-          <w:caps w:val="0"/>
           <w:noProof/>
-          <w:color w:val="auto"/>
-          <w:spacing w:val="0"/>
-          <w:sz w:val="24"/>
-          <w:szCs w:val="20"/>
         </w:rPr>
       </w:sdtEndPr>
       <w:sdtContent>
@@ -1226,32 +1301,430 @@
       </w:sdtContent>
     </w:sdt>
     <w:p>
+      <w:r>
+        <w:br w:type="page"/>
+      </w:r>
+    </w:p>
+    <w:p>
+      <w:pPr>
+        <w:pStyle w:val="Title"/>
+      </w:pPr>
+      <w:r>
+        <w:lastRenderedPageBreak/>
+        <w:t>intr</w:t>
+      </w:r>
+      <w:r>
+        <w:t>oD</w:t>
+      </w:r>
+      <w:r>
+        <w:t>uction</w:t>
+      </w:r>
+    </w:p>
+    <w:p>
+      <w:r>
+        <w:t>This project is about abc</w:t>
+      </w:r>
+    </w:p>
+    <w:p/>
+    <w:p>
+      <w:pPr>
+        <w:rPr>
+          <w:b/>
+          <w:u w:val="single"/>
+        </w:rPr>
+      </w:pPr>
+      <w:r>
+        <w:rPr>
+          <w:b/>
+          <w:u w:val="single"/>
+        </w:rPr>
+        <w:t>USE CASES</w:t>
+      </w:r>
+    </w:p>
+    <w:p>
+      <w:r>
+        <w:t xml:space="preserve">All use cases </w:t>
+      </w:r>
+      <w:r>
+        <w:t>have the system user as the only actor involved</w:t>
+      </w:r>
+      <w:r>
+        <w:t>, furthermore all the use cases are of the sea-level</w:t>
+      </w:r>
+      <w:r>
+        <w:t>.</w:t>
+      </w:r>
+    </w:p>
+    <w:p>
+      <w:r>
+        <w:t>Use Case: Add component</w:t>
+      </w:r>
+      <w:r>
+        <w:br/>
+        <w:t>Pre-condition: The user has the main form for the GUI of the pipeline app open on his/her PC.</w:t>
+      </w:r>
+      <w:r>
+        <w:br/>
+      </w:r>
+    </w:p>
+    <w:p>
+      <w:pPr>
+        <w:pStyle w:val="ListParagraph"/>
+        <w:numPr>
+          <w:ilvl w:val="0"/>
+          <w:numId w:val="10"/>
+        </w:numPr>
+      </w:pPr>
+      <w:r>
+        <w:t>User picks the component they want to place from the list of components in the toolbox on the right side of the form.</w:t>
+      </w:r>
+    </w:p>
+    <w:p>
+      <w:pPr>
+        <w:pStyle w:val="ListParagraph"/>
+        <w:numPr>
+          <w:ilvl w:val="0"/>
+          <w:numId w:val="10"/>
+        </w:numPr>
+      </w:pPr>
+      <w:r>
+        <w:t>System makes the selected component as the actively chosen component (eg. Component is highlighted in toolbox).</w:t>
+      </w:r>
+    </w:p>
+    <w:p>
+      <w:pPr>
+        <w:pStyle w:val="ListParagraph"/>
+        <w:numPr>
+          <w:ilvl w:val="0"/>
+          <w:numId w:val="10"/>
+        </w:numPr>
+      </w:pPr>
+      <w:r>
+        <w:t xml:space="preserve">User clicks on the position he wishes to place the component on in the drawing screen. </w:t>
+      </w:r>
+    </w:p>
+    <w:p>
+      <w:pPr>
+        <w:pStyle w:val="ListParagraph"/>
+        <w:numPr>
+          <w:ilvl w:val="0"/>
+          <w:numId w:val="10"/>
+        </w:numPr>
+      </w:pPr>
+      <w:r>
+        <w:t xml:space="preserve">System draws a copy of the selected component on the drawing screen at the position chosen by the user. </w:t>
+      </w:r>
+    </w:p>
+    <w:p>
+      <w:r>
+        <w:t>Exceptions:</w:t>
+      </w:r>
+    </w:p>
+    <w:p>
+      <w:pPr>
+        <w:ind w:left="360"/>
+      </w:pPr>
+      <w:r>
+        <w:t>1.a) The component chosen is a pump.</w:t>
+      </w:r>
+    </w:p>
+    <w:p>
+      <w:pPr>
+        <w:pStyle w:val="ListParagraph"/>
+        <w:numPr>
+          <w:ilvl w:val="0"/>
+          <w:numId w:val="12"/>
+        </w:numPr>
+      </w:pPr>
+      <w:r>
+        <w:t>System prompts user for max flow and current flow to assign to the pump. (can be implemented in various ways including on bottom of toolbox)</w:t>
+      </w:r>
+    </w:p>
+    <w:p>
+      <w:pPr>
+        <w:pStyle w:val="ListParagraph"/>
+        <w:numPr>
+          <w:ilvl w:val="0"/>
+          <w:numId w:val="12"/>
+        </w:numPr>
+      </w:pPr>
+      <w:r>
+        <w:t>User assigns values for max and current flow.</w:t>
+      </w:r>
+    </w:p>
+    <w:p>
+      <w:pPr>
+        <w:pStyle w:val="ListParagraph"/>
+        <w:numPr>
+          <w:ilvl w:val="0"/>
+          <w:numId w:val="12"/>
+        </w:numPr>
+      </w:pPr>
+      <w:r>
+        <w:t>Continue from step 2 in MSS</w:t>
+      </w:r>
+    </w:p>
+    <w:p>
+      <w:r>
+        <w:t>1.b) The component chosen is a adjustable splitter.</w:t>
+      </w:r>
+    </w:p>
+    <w:p>
+      <w:pPr>
+        <w:pStyle w:val="ListParagraph"/>
+        <w:numPr>
+          <w:ilvl w:val="0"/>
+          <w:numId w:val="13"/>
+        </w:numPr>
+      </w:pPr>
+      <w:r>
+        <w:t xml:space="preserve">System prompts user for </w:t>
+      </w:r>
+      <w:r>
+        <w:t>upper and lower output flows</w:t>
+      </w:r>
+      <w:r>
+        <w:t xml:space="preserve"> to</w:t>
+      </w:r>
+      <w:r>
+        <w:t xml:space="preserve"> be</w:t>
+      </w:r>
+      <w:r>
+        <w:t xml:space="preserve"> assign</w:t>
+      </w:r>
+      <w:r>
+        <w:t>ed</w:t>
+      </w:r>
+      <w:r>
+        <w:t xml:space="preserve"> to the </w:t>
+      </w:r>
+      <w:r>
+        <w:t xml:space="preserve">adjustable splitter. </w:t>
+      </w:r>
+      <w:r>
+        <w:t>(can be implemented in various ways including on bottom of toolbox)</w:t>
+      </w:r>
+    </w:p>
+    <w:p>
+      <w:pPr>
+        <w:pStyle w:val="ListParagraph"/>
+        <w:numPr>
+          <w:ilvl w:val="0"/>
+          <w:numId w:val="13"/>
+        </w:numPr>
+      </w:pPr>
+      <w:r>
+        <w:t>User assigns values for</w:t>
+      </w:r>
+      <w:r>
+        <w:t xml:space="preserve"> upper and lower output </w:t>
+      </w:r>
+      <w:r>
+        <w:t>flow.</w:t>
+      </w:r>
+    </w:p>
+    <w:p>
+      <w:pPr>
+        <w:pStyle w:val="ListParagraph"/>
+        <w:numPr>
+          <w:ilvl w:val="0"/>
+          <w:numId w:val="13"/>
+        </w:numPr>
+      </w:pPr>
+      <w:r>
+        <w:t>Continue from step 2 in MSS</w:t>
+      </w:r>
+    </w:p>
+    <w:p>
+      <w:r>
+        <w:lastRenderedPageBreak/>
+        <w:t>Use Case: Remove Pipeline</w:t>
+      </w:r>
+      <w:r>
+        <w:br/>
+        <w:t>Pre-Condition: The drawing screen must have at least two components with at least one pipeline connecting the components.</w:t>
+      </w:r>
+    </w:p>
+    <w:p>
+      <w:pPr>
+        <w:pStyle w:val="ListParagraph"/>
+        <w:numPr>
+          <w:ilvl w:val="0"/>
+          <w:numId w:val="14"/>
+        </w:numPr>
+      </w:pPr>
+      <w:r>
+        <w:t>User selects remove pipeline button on the toolbox on the right side of the form.</w:t>
+      </w:r>
+    </w:p>
+    <w:p>
+      <w:pPr>
+        <w:pStyle w:val="ListParagraph"/>
+        <w:numPr>
+          <w:ilvl w:val="0"/>
+          <w:numId w:val="14"/>
+        </w:numPr>
+      </w:pPr>
+      <w:r>
+        <w:t xml:space="preserve">System goes into delete pipeline mode. </w:t>
+      </w:r>
+    </w:p>
+    <w:p>
+      <w:pPr>
+        <w:pStyle w:val="ListParagraph"/>
+        <w:numPr>
+          <w:ilvl w:val="0"/>
+          <w:numId w:val="14"/>
+        </w:numPr>
+      </w:pPr>
+      <w:r>
+        <w:t>User selects the pipeline he/she wants to delete from the drawing screen.</w:t>
+      </w:r>
+    </w:p>
+    <w:p>
+      <w:pPr>
+        <w:pStyle w:val="ListParagraph"/>
+        <w:numPr>
+          <w:ilvl w:val="0"/>
+          <w:numId w:val="14"/>
+        </w:numPr>
+      </w:pPr>
+      <w:r>
+        <w:t>System removes the selected pipeline.</w:t>
+      </w:r>
+    </w:p>
+    <w:p/>
+    <w:p>
+      <w:r>
+        <w:t>Use Case: Remove Component</w:t>
+      </w:r>
+      <w:r>
+        <w:br/>
+        <w:t>Pre-condition: Component must exist on the drawing screen.</w:t>
+      </w:r>
+      <w:r>
+        <w:br/>
+      </w:r>
+    </w:p>
+    <w:p>
+      <w:pPr>
+        <w:pStyle w:val="ListParagraph"/>
+        <w:numPr>
+          <w:ilvl w:val="0"/>
+          <w:numId w:val="15"/>
+        </w:numPr>
+      </w:pPr>
+      <w:r>
+        <w:t>User selects remove component button from the toolbox on the right side of the form.</w:t>
+      </w:r>
+    </w:p>
+    <w:p>
+      <w:pPr>
+        <w:pStyle w:val="ListParagraph"/>
+        <w:numPr>
+          <w:ilvl w:val="0"/>
+          <w:numId w:val="15"/>
+        </w:numPr>
+      </w:pPr>
+      <w:r>
+        <w:t xml:space="preserve">System goes into delete component mode. </w:t>
+      </w:r>
+    </w:p>
+    <w:p>
+      <w:pPr>
+        <w:pStyle w:val="ListParagraph"/>
+        <w:numPr>
+          <w:ilvl w:val="0"/>
+          <w:numId w:val="15"/>
+        </w:numPr>
+      </w:pPr>
+      <w:r>
+        <w:t>User selects the component to delete from the drawing screen.</w:t>
+      </w:r>
+    </w:p>
+    <w:p>
+      <w:pPr>
+        <w:pStyle w:val="ListParagraph"/>
+        <w:numPr>
+          <w:ilvl w:val="0"/>
+          <w:numId w:val="15"/>
+        </w:numPr>
+      </w:pPr>
+      <w:r>
+        <w:t>System removes the component from the drawing screen.</w:t>
+      </w:r>
+    </w:p>
+    <w:p>
+      <w:r>
+        <w:t>Exceptions:</w:t>
+      </w:r>
+    </w:p>
+    <w:p>
+      <w:r>
+        <w:t>3.a) Selected component has one or more connected pipelines.</w:t>
+      </w:r>
+    </w:p>
+    <w:p>
+      <w:pPr>
+        <w:ind w:firstLine="720"/>
+      </w:pPr>
+      <w:r>
+        <w:t xml:space="preserve">a) </w:t>
+      </w:r>
+      <w:r>
+        <w:t>System prompts user asking if he/she wants to delete the component and gives warning that deleting the component will also remove all connected pipelines.</w:t>
+      </w:r>
+    </w:p>
+    <w:p>
+      <w:pPr>
+        <w:ind w:firstLine="720"/>
+      </w:pPr>
+      <w:r>
+        <w:t>b) User gives selection (either YES or NO)</w:t>
+      </w:r>
+    </w:p>
+    <w:p>
+      <w:pPr>
+        <w:ind w:firstLine="720"/>
+      </w:pPr>
+      <w:r>
+        <w:t>b)i) User selects YES</w:t>
+      </w:r>
+    </w:p>
+    <w:p>
+      <w:pPr>
+        <w:ind w:firstLine="720"/>
+      </w:pPr>
+      <w:r>
+        <w:t>c)i) System removes the component and all its connected pipelines from the drawing screen</w:t>
+      </w:r>
+    </w:p>
+    <w:p>
+      <w:pPr>
+        <w:ind w:firstLine="720"/>
+      </w:pPr>
+      <w:r>
+        <w:t>b)ii) User selects NO</w:t>
+      </w:r>
+    </w:p>
+    <w:p>
+      <w:pPr>
+        <w:ind w:firstLine="720"/>
+      </w:pPr>
+      <w:r>
+        <w:t xml:space="preserve">c)ii) </w:t>
+      </w:r>
+      <w:r>
+        <w:t>E</w:t>
+      </w:r>
+      <w:r>
+        <w:t xml:space="preserve">nd of </w:t>
+      </w:r>
+      <w:r>
+        <w:t>use case.</w:t>
+      </w:r>
       <w:bookmarkStart w:id="1" w:name="_GoBack"/>
       <w:bookmarkEnd w:id="1"/>
-      <w:r>
-        <w:br w:type="page"/>
-      </w:r>
-    </w:p>
-    <w:p>
-      <w:pPr>
-        <w:pStyle w:val="Title"/>
-      </w:pPr>
-      <w:r>
-        <w:lastRenderedPageBreak/>
-        <w:t>intruction</w:t>
-      </w:r>
-    </w:p>
-    <w:p>
-      <w:r>
-        <w:t xml:space="preserve">This project is about </w:t>
-      </w:r>
-      <w:proofErr w:type="spellStart"/>
-      <w:proofErr w:type="gramStart"/>
-      <w:r>
-        <w:t>abc</w:t>
-      </w:r>
-      <w:proofErr w:type="spellEnd"/>
-      <w:proofErr w:type="gramEnd"/>
     </w:p>
     <w:p>
       <w:r>
@@ -1457,6 +1930,95 @@
     </w:lvl>
   </w:abstractNum>
   <w:abstractNum w:abstractNumId="1" w15:restartNumberingAfterBreak="0">
+    <w:nsid w:val="0CA30125"/>
+    <w:multiLevelType w:val="hybridMultilevel"/>
+    <w:tmpl w:val="7AF458DE"/>
+    <w:lvl w:ilvl="0" w:tplc="0409000F">
+      <w:start w:val="1"/>
+      <w:numFmt w:val="decimal"/>
+      <w:lvlText w:val="%1."/>
+      <w:lvlJc w:val="left"/>
+      <w:pPr>
+        <w:ind w:left="720" w:hanging="360"/>
+      </w:pPr>
+      <w:rPr>
+        <w:rFonts w:hint="default"/>
+      </w:rPr>
+    </w:lvl>
+    <w:lvl w:ilvl="1" w:tplc="04090019" w:tentative="1">
+      <w:start w:val="1"/>
+      <w:numFmt w:val="lowerLetter"/>
+      <w:lvlText w:val="%2."/>
+      <w:lvlJc w:val="left"/>
+      <w:pPr>
+        <w:ind w:left="1440" w:hanging="360"/>
+      </w:pPr>
+    </w:lvl>
+    <w:lvl w:ilvl="2" w:tplc="0409001B" w:tentative="1">
+      <w:start w:val="1"/>
+      <w:numFmt w:val="lowerRoman"/>
+      <w:lvlText w:val="%3."/>
+      <w:lvlJc w:val="right"/>
+      <w:pPr>
+        <w:ind w:left="2160" w:hanging="180"/>
+      </w:pPr>
+    </w:lvl>
+    <w:lvl w:ilvl="3" w:tplc="0409000F" w:tentative="1">
+      <w:start w:val="1"/>
+      <w:numFmt w:val="decimal"/>
+      <w:lvlText w:val="%4."/>
+      <w:lvlJc w:val="left"/>
+      <w:pPr>
+        <w:ind w:left="2880" w:hanging="360"/>
+      </w:pPr>
+    </w:lvl>
+    <w:lvl w:ilvl="4" w:tplc="04090019" w:tentative="1">
+      <w:start w:val="1"/>
+      <w:numFmt w:val="lowerLetter"/>
+      <w:lvlText w:val="%5."/>
+      <w:lvlJc w:val="left"/>
+      <w:pPr>
+        <w:ind w:left="3600" w:hanging="360"/>
+      </w:pPr>
+    </w:lvl>
+    <w:lvl w:ilvl="5" w:tplc="0409001B" w:tentative="1">
+      <w:start w:val="1"/>
+      <w:numFmt w:val="lowerRoman"/>
+      <w:lvlText w:val="%6."/>
+      <w:lvlJc w:val="right"/>
+      <w:pPr>
+        <w:ind w:left="4320" w:hanging="180"/>
+      </w:pPr>
+    </w:lvl>
+    <w:lvl w:ilvl="6" w:tplc="0409000F" w:tentative="1">
+      <w:start w:val="1"/>
+      <w:numFmt w:val="decimal"/>
+      <w:lvlText w:val="%7."/>
+      <w:lvlJc w:val="left"/>
+      <w:pPr>
+        <w:ind w:left="5040" w:hanging="360"/>
+      </w:pPr>
+    </w:lvl>
+    <w:lvl w:ilvl="7" w:tplc="04090019" w:tentative="1">
+      <w:start w:val="1"/>
+      <w:numFmt w:val="lowerLetter"/>
+      <w:lvlText w:val="%8."/>
+      <w:lvlJc w:val="left"/>
+      <w:pPr>
+        <w:ind w:left="5760" w:hanging="360"/>
+      </w:pPr>
+    </w:lvl>
+    <w:lvl w:ilvl="8" w:tplc="0409001B" w:tentative="1">
+      <w:start w:val="1"/>
+      <w:numFmt w:val="lowerRoman"/>
+      <w:lvlText w:val="%9."/>
+      <w:lvlJc w:val="right"/>
+      <w:pPr>
+        <w:ind w:left="6480" w:hanging="180"/>
+      </w:pPr>
+    </w:lvl>
+  </w:abstractNum>
+  <w:abstractNum w:abstractNumId="2" w15:restartNumberingAfterBreak="0">
     <w:nsid w:val="13B77B99"/>
     <w:multiLevelType w:val="hybridMultilevel"/>
     <w:tmpl w:val="EEE6A586"/>
@@ -1545,7 +2107,7 @@
       </w:pPr>
     </w:lvl>
   </w:abstractNum>
-  <w:abstractNum w:abstractNumId="2" w15:restartNumberingAfterBreak="0">
+  <w:abstractNum w:abstractNumId="3" w15:restartNumberingAfterBreak="0">
     <w:nsid w:val="1A013B8F"/>
     <w:multiLevelType w:val="hybridMultilevel"/>
     <w:tmpl w:val="EEE6A586"/>
@@ -1634,7 +2196,7 @@
       </w:pPr>
     </w:lvl>
   </w:abstractNum>
-  <w:abstractNum w:abstractNumId="3" w15:restartNumberingAfterBreak="0">
+  <w:abstractNum w:abstractNumId="4" w15:restartNumberingAfterBreak="0">
     <w:nsid w:val="1BAE0F59"/>
     <w:multiLevelType w:val="hybridMultilevel"/>
     <w:tmpl w:val="EEE6A586"/>
@@ -1723,7 +2285,7 @@
       </w:pPr>
     </w:lvl>
   </w:abstractNum>
-  <w:abstractNum w:abstractNumId="4" w15:restartNumberingAfterBreak="0">
+  <w:abstractNum w:abstractNumId="5" w15:restartNumberingAfterBreak="0">
     <w:nsid w:val="1EA66FB7"/>
     <w:multiLevelType w:val="hybridMultilevel"/>
     <w:tmpl w:val="EEE6A586"/>
@@ -1812,7 +2374,7 @@
       </w:pPr>
     </w:lvl>
   </w:abstractNum>
-  <w:abstractNum w:abstractNumId="5" w15:restartNumberingAfterBreak="0">
+  <w:abstractNum w:abstractNumId="6" w15:restartNumberingAfterBreak="0">
     <w:nsid w:val="21002586"/>
     <w:multiLevelType w:val="hybridMultilevel"/>
     <w:tmpl w:val="EEE6A586"/>
@@ -1901,7 +2463,96 @@
       </w:pPr>
     </w:lvl>
   </w:abstractNum>
-  <w:abstractNum w:abstractNumId="6" w15:restartNumberingAfterBreak="0">
+  <w:abstractNum w:abstractNumId="7" w15:restartNumberingAfterBreak="0">
+    <w:nsid w:val="27E07D06"/>
+    <w:multiLevelType w:val="hybridMultilevel"/>
+    <w:tmpl w:val="AEF0CBE6"/>
+    <w:lvl w:ilvl="0" w:tplc="0409000F">
+      <w:start w:val="1"/>
+      <w:numFmt w:val="decimal"/>
+      <w:lvlText w:val="%1."/>
+      <w:lvlJc w:val="left"/>
+      <w:pPr>
+        <w:ind w:left="720" w:hanging="360"/>
+      </w:pPr>
+      <w:rPr>
+        <w:rFonts w:hint="default"/>
+      </w:rPr>
+    </w:lvl>
+    <w:lvl w:ilvl="1" w:tplc="04090019" w:tentative="1">
+      <w:start w:val="1"/>
+      <w:numFmt w:val="lowerLetter"/>
+      <w:lvlText w:val="%2."/>
+      <w:lvlJc w:val="left"/>
+      <w:pPr>
+        <w:ind w:left="1440" w:hanging="360"/>
+      </w:pPr>
+    </w:lvl>
+    <w:lvl w:ilvl="2" w:tplc="0409001B" w:tentative="1">
+      <w:start w:val="1"/>
+      <w:numFmt w:val="lowerRoman"/>
+      <w:lvlText w:val="%3."/>
+      <w:lvlJc w:val="right"/>
+      <w:pPr>
+        <w:ind w:left="2160" w:hanging="180"/>
+      </w:pPr>
+    </w:lvl>
+    <w:lvl w:ilvl="3" w:tplc="0409000F" w:tentative="1">
+      <w:start w:val="1"/>
+      <w:numFmt w:val="decimal"/>
+      <w:lvlText w:val="%4."/>
+      <w:lvlJc w:val="left"/>
+      <w:pPr>
+        <w:ind w:left="2880" w:hanging="360"/>
+      </w:pPr>
+    </w:lvl>
+    <w:lvl w:ilvl="4" w:tplc="04090019" w:tentative="1">
+      <w:start w:val="1"/>
+      <w:numFmt w:val="lowerLetter"/>
+      <w:lvlText w:val="%5."/>
+      <w:lvlJc w:val="left"/>
+      <w:pPr>
+        <w:ind w:left="3600" w:hanging="360"/>
+      </w:pPr>
+    </w:lvl>
+    <w:lvl w:ilvl="5" w:tplc="0409001B" w:tentative="1">
+      <w:start w:val="1"/>
+      <w:numFmt w:val="lowerRoman"/>
+      <w:lvlText w:val="%6."/>
+      <w:lvlJc w:val="right"/>
+      <w:pPr>
+        <w:ind w:left="4320" w:hanging="180"/>
+      </w:pPr>
+    </w:lvl>
+    <w:lvl w:ilvl="6" w:tplc="0409000F" w:tentative="1">
+      <w:start w:val="1"/>
+      <w:numFmt w:val="decimal"/>
+      <w:lvlText w:val="%7."/>
+      <w:lvlJc w:val="left"/>
+      <w:pPr>
+        <w:ind w:left="5040" w:hanging="360"/>
+      </w:pPr>
+    </w:lvl>
+    <w:lvl w:ilvl="7" w:tplc="04090019" w:tentative="1">
+      <w:start w:val="1"/>
+      <w:numFmt w:val="lowerLetter"/>
+      <w:lvlText w:val="%8."/>
+      <w:lvlJc w:val="left"/>
+      <w:pPr>
+        <w:ind w:left="5760" w:hanging="360"/>
+      </w:pPr>
+    </w:lvl>
+    <w:lvl w:ilvl="8" w:tplc="0409001B" w:tentative="1">
+      <w:start w:val="1"/>
+      <w:numFmt w:val="lowerRoman"/>
+      <w:lvlText w:val="%9."/>
+      <w:lvlJc w:val="right"/>
+      <w:pPr>
+        <w:ind w:left="6480" w:hanging="180"/>
+      </w:pPr>
+    </w:lvl>
+  </w:abstractNum>
+  <w:abstractNum w:abstractNumId="8" w15:restartNumberingAfterBreak="0">
     <w:nsid w:val="3CE42F0D"/>
     <w:multiLevelType w:val="hybridMultilevel"/>
     <w:tmpl w:val="EEE6A586"/>
@@ -1990,7 +2641,185 @@
       </w:pPr>
     </w:lvl>
   </w:abstractNum>
-  <w:abstractNum w:abstractNumId="7" w15:restartNumberingAfterBreak="0">
+  <w:abstractNum w:abstractNumId="9" w15:restartNumberingAfterBreak="0">
+    <w:nsid w:val="410D400D"/>
+    <w:multiLevelType w:val="hybridMultilevel"/>
+    <w:tmpl w:val="A46066C0"/>
+    <w:lvl w:ilvl="0" w:tplc="0409000F">
+      <w:start w:val="1"/>
+      <w:numFmt w:val="decimal"/>
+      <w:lvlText w:val="%1."/>
+      <w:lvlJc w:val="left"/>
+      <w:pPr>
+        <w:ind w:left="720" w:hanging="360"/>
+      </w:pPr>
+      <w:rPr>
+        <w:rFonts w:hint="default"/>
+      </w:rPr>
+    </w:lvl>
+    <w:lvl w:ilvl="1" w:tplc="04090019" w:tentative="1">
+      <w:start w:val="1"/>
+      <w:numFmt w:val="lowerLetter"/>
+      <w:lvlText w:val="%2."/>
+      <w:lvlJc w:val="left"/>
+      <w:pPr>
+        <w:ind w:left="1440" w:hanging="360"/>
+      </w:pPr>
+    </w:lvl>
+    <w:lvl w:ilvl="2" w:tplc="0409001B" w:tentative="1">
+      <w:start w:val="1"/>
+      <w:numFmt w:val="lowerRoman"/>
+      <w:lvlText w:val="%3."/>
+      <w:lvlJc w:val="right"/>
+      <w:pPr>
+        <w:ind w:left="2160" w:hanging="180"/>
+      </w:pPr>
+    </w:lvl>
+    <w:lvl w:ilvl="3" w:tplc="0409000F" w:tentative="1">
+      <w:start w:val="1"/>
+      <w:numFmt w:val="decimal"/>
+      <w:lvlText w:val="%4."/>
+      <w:lvlJc w:val="left"/>
+      <w:pPr>
+        <w:ind w:left="2880" w:hanging="360"/>
+      </w:pPr>
+    </w:lvl>
+    <w:lvl w:ilvl="4" w:tplc="04090019" w:tentative="1">
+      <w:start w:val="1"/>
+      <w:numFmt w:val="lowerLetter"/>
+      <w:lvlText w:val="%5."/>
+      <w:lvlJc w:val="left"/>
+      <w:pPr>
+        <w:ind w:left="3600" w:hanging="360"/>
+      </w:pPr>
+    </w:lvl>
+    <w:lvl w:ilvl="5" w:tplc="0409001B" w:tentative="1">
+      <w:start w:val="1"/>
+      <w:numFmt w:val="lowerRoman"/>
+      <w:lvlText w:val="%6."/>
+      <w:lvlJc w:val="right"/>
+      <w:pPr>
+        <w:ind w:left="4320" w:hanging="180"/>
+      </w:pPr>
+    </w:lvl>
+    <w:lvl w:ilvl="6" w:tplc="0409000F" w:tentative="1">
+      <w:start w:val="1"/>
+      <w:numFmt w:val="decimal"/>
+      <w:lvlText w:val="%7."/>
+      <w:lvlJc w:val="left"/>
+      <w:pPr>
+        <w:ind w:left="5040" w:hanging="360"/>
+      </w:pPr>
+    </w:lvl>
+    <w:lvl w:ilvl="7" w:tplc="04090019" w:tentative="1">
+      <w:start w:val="1"/>
+      <w:numFmt w:val="lowerLetter"/>
+      <w:lvlText w:val="%8."/>
+      <w:lvlJc w:val="left"/>
+      <w:pPr>
+        <w:ind w:left="5760" w:hanging="360"/>
+      </w:pPr>
+    </w:lvl>
+    <w:lvl w:ilvl="8" w:tplc="0409001B" w:tentative="1">
+      <w:start w:val="1"/>
+      <w:numFmt w:val="lowerRoman"/>
+      <w:lvlText w:val="%9."/>
+      <w:lvlJc w:val="right"/>
+      <w:pPr>
+        <w:ind w:left="6480" w:hanging="180"/>
+      </w:pPr>
+    </w:lvl>
+  </w:abstractNum>
+  <w:abstractNum w:abstractNumId="10" w15:restartNumberingAfterBreak="0">
+    <w:nsid w:val="544F2A2F"/>
+    <w:multiLevelType w:val="hybridMultilevel"/>
+    <w:tmpl w:val="B42ECAEE"/>
+    <w:lvl w:ilvl="0" w:tplc="4006A9D4">
+      <w:start w:val="1"/>
+      <w:numFmt w:val="lowerLetter"/>
+      <w:lvlText w:val="%1)"/>
+      <w:lvlJc w:val="left"/>
+      <w:pPr>
+        <w:ind w:left="1080" w:hanging="360"/>
+      </w:pPr>
+      <w:rPr>
+        <w:rFonts w:hint="default"/>
+      </w:rPr>
+    </w:lvl>
+    <w:lvl w:ilvl="1" w:tplc="04090019" w:tentative="1">
+      <w:start w:val="1"/>
+      <w:numFmt w:val="lowerLetter"/>
+      <w:lvlText w:val="%2."/>
+      <w:lvlJc w:val="left"/>
+      <w:pPr>
+        <w:ind w:left="1800" w:hanging="360"/>
+      </w:pPr>
+    </w:lvl>
+    <w:lvl w:ilvl="2" w:tplc="0409001B" w:tentative="1">
+      <w:start w:val="1"/>
+      <w:numFmt w:val="lowerRoman"/>
+      <w:lvlText w:val="%3."/>
+      <w:lvlJc w:val="right"/>
+      <w:pPr>
+        <w:ind w:left="2520" w:hanging="180"/>
+      </w:pPr>
+    </w:lvl>
+    <w:lvl w:ilvl="3" w:tplc="0409000F" w:tentative="1">
+      <w:start w:val="1"/>
+      <w:numFmt w:val="decimal"/>
+      <w:lvlText w:val="%4."/>
+      <w:lvlJc w:val="left"/>
+      <w:pPr>
+        <w:ind w:left="3240" w:hanging="360"/>
+      </w:pPr>
+    </w:lvl>
+    <w:lvl w:ilvl="4" w:tplc="04090019" w:tentative="1">
+      <w:start w:val="1"/>
+      <w:numFmt w:val="lowerLetter"/>
+      <w:lvlText w:val="%5."/>
+      <w:lvlJc w:val="left"/>
+      <w:pPr>
+        <w:ind w:left="3960" w:hanging="360"/>
+      </w:pPr>
+    </w:lvl>
+    <w:lvl w:ilvl="5" w:tplc="0409001B" w:tentative="1">
+      <w:start w:val="1"/>
+      <w:numFmt w:val="lowerRoman"/>
+      <w:lvlText w:val="%6."/>
+      <w:lvlJc w:val="right"/>
+      <w:pPr>
+        <w:ind w:left="4680" w:hanging="180"/>
+      </w:pPr>
+    </w:lvl>
+    <w:lvl w:ilvl="6" w:tplc="0409000F" w:tentative="1">
+      <w:start w:val="1"/>
+      <w:numFmt w:val="decimal"/>
+      <w:lvlText w:val="%7."/>
+      <w:lvlJc w:val="left"/>
+      <w:pPr>
+        <w:ind w:left="5400" w:hanging="360"/>
+      </w:pPr>
+    </w:lvl>
+    <w:lvl w:ilvl="7" w:tplc="04090019" w:tentative="1">
+      <w:start w:val="1"/>
+      <w:numFmt w:val="lowerLetter"/>
+      <w:lvlText w:val="%8."/>
+      <w:lvlJc w:val="left"/>
+      <w:pPr>
+        <w:ind w:left="6120" w:hanging="360"/>
+      </w:pPr>
+    </w:lvl>
+    <w:lvl w:ilvl="8" w:tplc="0409001B" w:tentative="1">
+      <w:start w:val="1"/>
+      <w:numFmt w:val="lowerRoman"/>
+      <w:lvlText w:val="%9."/>
+      <w:lvlJc w:val="right"/>
+      <w:pPr>
+        <w:ind w:left="6840" w:hanging="180"/>
+      </w:pPr>
+    </w:lvl>
+  </w:abstractNum>
+  <w:abstractNum w:abstractNumId="11" w15:restartNumberingAfterBreak="0">
     <w:nsid w:val="594C0F66"/>
     <w:multiLevelType w:val="hybridMultilevel"/>
     <w:tmpl w:val="EEE6A586"/>
@@ -2079,29 +2908,317 @@
       </w:pPr>
     </w:lvl>
   </w:abstractNum>
+  <w:abstractNum w:abstractNumId="12" w15:restartNumberingAfterBreak="0">
+    <w:nsid w:val="61832707"/>
+    <w:multiLevelType w:val="hybridMultilevel"/>
+    <w:tmpl w:val="75967F9E"/>
+    <w:lvl w:ilvl="0" w:tplc="0409000F">
+      <w:start w:val="1"/>
+      <w:numFmt w:val="decimal"/>
+      <w:lvlText w:val="%1."/>
+      <w:lvlJc w:val="left"/>
+      <w:pPr>
+        <w:ind w:left="720" w:hanging="360"/>
+      </w:pPr>
+      <w:rPr>
+        <w:rFonts w:hint="default"/>
+      </w:rPr>
+    </w:lvl>
+    <w:lvl w:ilvl="1" w:tplc="04090019" w:tentative="1">
+      <w:start w:val="1"/>
+      <w:numFmt w:val="lowerLetter"/>
+      <w:lvlText w:val="%2."/>
+      <w:lvlJc w:val="left"/>
+      <w:pPr>
+        <w:ind w:left="1440" w:hanging="360"/>
+      </w:pPr>
+    </w:lvl>
+    <w:lvl w:ilvl="2" w:tplc="0409001B" w:tentative="1">
+      <w:start w:val="1"/>
+      <w:numFmt w:val="lowerRoman"/>
+      <w:lvlText w:val="%3."/>
+      <w:lvlJc w:val="right"/>
+      <w:pPr>
+        <w:ind w:left="2160" w:hanging="180"/>
+      </w:pPr>
+    </w:lvl>
+    <w:lvl w:ilvl="3" w:tplc="0409000F" w:tentative="1">
+      <w:start w:val="1"/>
+      <w:numFmt w:val="decimal"/>
+      <w:lvlText w:val="%4."/>
+      <w:lvlJc w:val="left"/>
+      <w:pPr>
+        <w:ind w:left="2880" w:hanging="360"/>
+      </w:pPr>
+    </w:lvl>
+    <w:lvl w:ilvl="4" w:tplc="04090019" w:tentative="1">
+      <w:start w:val="1"/>
+      <w:numFmt w:val="lowerLetter"/>
+      <w:lvlText w:val="%5."/>
+      <w:lvlJc w:val="left"/>
+      <w:pPr>
+        <w:ind w:left="3600" w:hanging="360"/>
+      </w:pPr>
+    </w:lvl>
+    <w:lvl w:ilvl="5" w:tplc="0409001B" w:tentative="1">
+      <w:start w:val="1"/>
+      <w:numFmt w:val="lowerRoman"/>
+      <w:lvlText w:val="%6."/>
+      <w:lvlJc w:val="right"/>
+      <w:pPr>
+        <w:ind w:left="4320" w:hanging="180"/>
+      </w:pPr>
+    </w:lvl>
+    <w:lvl w:ilvl="6" w:tplc="0409000F" w:tentative="1">
+      <w:start w:val="1"/>
+      <w:numFmt w:val="decimal"/>
+      <w:lvlText w:val="%7."/>
+      <w:lvlJc w:val="left"/>
+      <w:pPr>
+        <w:ind w:left="5040" w:hanging="360"/>
+      </w:pPr>
+    </w:lvl>
+    <w:lvl w:ilvl="7" w:tplc="04090019" w:tentative="1">
+      <w:start w:val="1"/>
+      <w:numFmt w:val="lowerLetter"/>
+      <w:lvlText w:val="%8."/>
+      <w:lvlJc w:val="left"/>
+      <w:pPr>
+        <w:ind w:left="5760" w:hanging="360"/>
+      </w:pPr>
+    </w:lvl>
+    <w:lvl w:ilvl="8" w:tplc="0409001B" w:tentative="1">
+      <w:start w:val="1"/>
+      <w:numFmt w:val="lowerRoman"/>
+      <w:lvlText w:val="%9."/>
+      <w:lvlJc w:val="right"/>
+      <w:pPr>
+        <w:ind w:left="6480" w:hanging="180"/>
+      </w:pPr>
+    </w:lvl>
+  </w:abstractNum>
+  <w:abstractNum w:abstractNumId="13" w15:restartNumberingAfterBreak="0">
+    <w:nsid w:val="6FE90B2B"/>
+    <w:multiLevelType w:val="hybridMultilevel"/>
+    <w:tmpl w:val="97728EB6"/>
+    <w:lvl w:ilvl="0" w:tplc="0409000F">
+      <w:start w:val="1"/>
+      <w:numFmt w:val="decimal"/>
+      <w:lvlText w:val="%1."/>
+      <w:lvlJc w:val="left"/>
+      <w:pPr>
+        <w:ind w:left="720" w:hanging="360"/>
+      </w:pPr>
+      <w:rPr>
+        <w:rFonts w:hint="default"/>
+      </w:rPr>
+    </w:lvl>
+    <w:lvl w:ilvl="1" w:tplc="04090019" w:tentative="1">
+      <w:start w:val="1"/>
+      <w:numFmt w:val="lowerLetter"/>
+      <w:lvlText w:val="%2."/>
+      <w:lvlJc w:val="left"/>
+      <w:pPr>
+        <w:ind w:left="1440" w:hanging="360"/>
+      </w:pPr>
+    </w:lvl>
+    <w:lvl w:ilvl="2" w:tplc="0409001B" w:tentative="1">
+      <w:start w:val="1"/>
+      <w:numFmt w:val="lowerRoman"/>
+      <w:lvlText w:val="%3."/>
+      <w:lvlJc w:val="right"/>
+      <w:pPr>
+        <w:ind w:left="2160" w:hanging="180"/>
+      </w:pPr>
+    </w:lvl>
+    <w:lvl w:ilvl="3" w:tplc="0409000F" w:tentative="1">
+      <w:start w:val="1"/>
+      <w:numFmt w:val="decimal"/>
+      <w:lvlText w:val="%4."/>
+      <w:lvlJc w:val="left"/>
+      <w:pPr>
+        <w:ind w:left="2880" w:hanging="360"/>
+      </w:pPr>
+    </w:lvl>
+    <w:lvl w:ilvl="4" w:tplc="04090019" w:tentative="1">
+      <w:start w:val="1"/>
+      <w:numFmt w:val="lowerLetter"/>
+      <w:lvlText w:val="%5."/>
+      <w:lvlJc w:val="left"/>
+      <w:pPr>
+        <w:ind w:left="3600" w:hanging="360"/>
+      </w:pPr>
+    </w:lvl>
+    <w:lvl w:ilvl="5" w:tplc="0409001B" w:tentative="1">
+      <w:start w:val="1"/>
+      <w:numFmt w:val="lowerRoman"/>
+      <w:lvlText w:val="%6."/>
+      <w:lvlJc w:val="right"/>
+      <w:pPr>
+        <w:ind w:left="4320" w:hanging="180"/>
+      </w:pPr>
+    </w:lvl>
+    <w:lvl w:ilvl="6" w:tplc="0409000F" w:tentative="1">
+      <w:start w:val="1"/>
+      <w:numFmt w:val="decimal"/>
+      <w:lvlText w:val="%7."/>
+      <w:lvlJc w:val="left"/>
+      <w:pPr>
+        <w:ind w:left="5040" w:hanging="360"/>
+      </w:pPr>
+    </w:lvl>
+    <w:lvl w:ilvl="7" w:tplc="04090019" w:tentative="1">
+      <w:start w:val="1"/>
+      <w:numFmt w:val="lowerLetter"/>
+      <w:lvlText w:val="%8."/>
+      <w:lvlJc w:val="left"/>
+      <w:pPr>
+        <w:ind w:left="5760" w:hanging="360"/>
+      </w:pPr>
+    </w:lvl>
+    <w:lvl w:ilvl="8" w:tplc="0409001B" w:tentative="1">
+      <w:start w:val="1"/>
+      <w:numFmt w:val="lowerRoman"/>
+      <w:lvlText w:val="%9."/>
+      <w:lvlJc w:val="right"/>
+      <w:pPr>
+        <w:ind w:left="6480" w:hanging="180"/>
+      </w:pPr>
+    </w:lvl>
+  </w:abstractNum>
+  <w:abstractNum w:abstractNumId="14" w15:restartNumberingAfterBreak="0">
+    <w:nsid w:val="79FD2D2D"/>
+    <w:multiLevelType w:val="hybridMultilevel"/>
+    <w:tmpl w:val="B42ECAEE"/>
+    <w:lvl w:ilvl="0" w:tplc="4006A9D4">
+      <w:start w:val="1"/>
+      <w:numFmt w:val="lowerLetter"/>
+      <w:lvlText w:val="%1)"/>
+      <w:lvlJc w:val="left"/>
+      <w:pPr>
+        <w:ind w:left="1080" w:hanging="360"/>
+      </w:pPr>
+      <w:rPr>
+        <w:rFonts w:hint="default"/>
+      </w:rPr>
+    </w:lvl>
+    <w:lvl w:ilvl="1" w:tplc="04090019" w:tentative="1">
+      <w:start w:val="1"/>
+      <w:numFmt w:val="lowerLetter"/>
+      <w:lvlText w:val="%2."/>
+      <w:lvlJc w:val="left"/>
+      <w:pPr>
+        <w:ind w:left="1800" w:hanging="360"/>
+      </w:pPr>
+    </w:lvl>
+    <w:lvl w:ilvl="2" w:tplc="0409001B" w:tentative="1">
+      <w:start w:val="1"/>
+      <w:numFmt w:val="lowerRoman"/>
+      <w:lvlText w:val="%3."/>
+      <w:lvlJc w:val="right"/>
+      <w:pPr>
+        <w:ind w:left="2520" w:hanging="180"/>
+      </w:pPr>
+    </w:lvl>
+    <w:lvl w:ilvl="3" w:tplc="0409000F" w:tentative="1">
+      <w:start w:val="1"/>
+      <w:numFmt w:val="decimal"/>
+      <w:lvlText w:val="%4."/>
+      <w:lvlJc w:val="left"/>
+      <w:pPr>
+        <w:ind w:left="3240" w:hanging="360"/>
+      </w:pPr>
+    </w:lvl>
+    <w:lvl w:ilvl="4" w:tplc="04090019" w:tentative="1">
+      <w:start w:val="1"/>
+      <w:numFmt w:val="lowerLetter"/>
+      <w:lvlText w:val="%5."/>
+      <w:lvlJc w:val="left"/>
+      <w:pPr>
+        <w:ind w:left="3960" w:hanging="360"/>
+      </w:pPr>
+    </w:lvl>
+    <w:lvl w:ilvl="5" w:tplc="0409001B" w:tentative="1">
+      <w:start w:val="1"/>
+      <w:numFmt w:val="lowerRoman"/>
+      <w:lvlText w:val="%6."/>
+      <w:lvlJc w:val="right"/>
+      <w:pPr>
+        <w:ind w:left="4680" w:hanging="180"/>
+      </w:pPr>
+    </w:lvl>
+    <w:lvl w:ilvl="6" w:tplc="0409000F" w:tentative="1">
+      <w:start w:val="1"/>
+      <w:numFmt w:val="decimal"/>
+      <w:lvlText w:val="%7."/>
+      <w:lvlJc w:val="left"/>
+      <w:pPr>
+        <w:ind w:left="5400" w:hanging="360"/>
+      </w:pPr>
+    </w:lvl>
+    <w:lvl w:ilvl="7" w:tplc="04090019" w:tentative="1">
+      <w:start w:val="1"/>
+      <w:numFmt w:val="lowerLetter"/>
+      <w:lvlText w:val="%8."/>
+      <w:lvlJc w:val="left"/>
+      <w:pPr>
+        <w:ind w:left="6120" w:hanging="360"/>
+      </w:pPr>
+    </w:lvl>
+    <w:lvl w:ilvl="8" w:tplc="0409001B" w:tentative="1">
+      <w:start w:val="1"/>
+      <w:numFmt w:val="lowerRoman"/>
+      <w:lvlText w:val="%9."/>
+      <w:lvlJc w:val="right"/>
+      <w:pPr>
+        <w:ind w:left="6840" w:hanging="180"/>
+      </w:pPr>
+    </w:lvl>
+  </w:abstractNum>
   <w:num w:numId="1">
-    <w:abstractNumId w:val="1"/>
+    <w:abstractNumId w:val="2"/>
   </w:num>
   <w:num w:numId="2">
+    <w:abstractNumId w:val="8"/>
+  </w:num>
+  <w:num w:numId="3">
+    <w:abstractNumId w:val="3"/>
+  </w:num>
+  <w:num w:numId="4">
+    <w:abstractNumId w:val="11"/>
+  </w:num>
+  <w:num w:numId="5">
+    <w:abstractNumId w:val="5"/>
+  </w:num>
+  <w:num w:numId="6">
     <w:abstractNumId w:val="6"/>
   </w:num>
-  <w:num w:numId="3">
-    <w:abstractNumId w:val="2"/>
-  </w:num>
-  <w:num w:numId="4">
-    <w:abstractNumId w:val="7"/>
-  </w:num>
-  <w:num w:numId="5">
+  <w:num w:numId="7">
     <w:abstractNumId w:val="4"/>
-  </w:num>
-  <w:num w:numId="6">
-    <w:abstractNumId w:val="5"/>
-  </w:num>
-  <w:num w:numId="7">
-    <w:abstractNumId w:val="3"/>
   </w:num>
   <w:num w:numId="8">
     <w:abstractNumId w:val="0"/>
+  </w:num>
+  <w:num w:numId="9">
+    <w:abstractNumId w:val="13"/>
+  </w:num>
+  <w:num w:numId="10">
+    <w:abstractNumId w:val="9"/>
+  </w:num>
+  <w:num w:numId="11">
+    <w:abstractNumId w:val="7"/>
+  </w:num>
+  <w:num w:numId="12">
+    <w:abstractNumId w:val="14"/>
+  </w:num>
+  <w:num w:numId="13">
+    <w:abstractNumId w:val="10"/>
+  </w:num>
+  <w:num w:numId="14">
+    <w:abstractNumId w:val="12"/>
+  </w:num>
+  <w:num w:numId="15">
+    <w:abstractNumId w:val="1"/>
   </w:num>
 </w:numbering>
 </file>
@@ -3431,7 +4548,7 @@
 </file>
 
 <file path=customXml/itemProps2.xml><?xml version="1.0" encoding="utf-8"?>
-<ds:datastoreItem xmlns:ds="http://schemas.openxmlformats.org/officeDocument/2006/customXml" ds:itemID="{BA6C4444-FD2E-4CC0-812A-AEA1DDC4836F}">
+<ds:datastoreItem xmlns:ds="http://schemas.openxmlformats.org/officeDocument/2006/customXml" ds:itemID="{BA7DB0B6-717D-4380-A97D-AED229B8D14F}">
   <ds:schemaRefs>
     <ds:schemaRef ds:uri="http://schemas.openxmlformats.org/officeDocument/2006/bibliography"/>
   </ds:schemaRefs>

</xml_diff>

<commit_message>
File handling use cases and customize use interface designs for file handling
</commit_message>
<xml_diff>
--- a/OOD2/Documents/URS/OOD2-URS-1stVer.docx
+++ b/OOD2/Documents/URS/OOD2-URS-1stVer.docx
@@ -969,7 +969,7 @@
       <w:pPr>
         <w:pStyle w:val="Heading1"/>
       </w:pPr>
-      <w:bookmarkStart w:id="0" w:name="_Toc448856384"/>
+      <w:bookmarkStart w:id="0" w:name="_Toc449623696"/>
       <w:r>
         <w:lastRenderedPageBreak/>
         <w:t>Table of content</w:t>
@@ -1015,6 +1015,8 @@
             </w:tabs>
             <w:rPr>
               <w:noProof/>
+              <w:sz w:val="22"/>
+              <w:szCs w:val="22"/>
             </w:rPr>
           </w:pPr>
           <w:r>
@@ -1026,13 +1028,130 @@
           <w:r>
             <w:fldChar w:fldCharType="separate"/>
           </w:r>
-          <w:hyperlink w:anchor="_Toc448856384" w:history="1">
+          <w:bookmarkStart w:id="1" w:name="_GoBack"/>
+          <w:bookmarkEnd w:id="1"/>
+          <w:r>
+            <w:rPr>
+              <w:rStyle w:val="Hyperlink"/>
+              <w:noProof/>
+            </w:rPr>
+            <w:fldChar w:fldCharType="begin"/>
+          </w:r>
+          <w:r>
+            <w:rPr>
+              <w:rStyle w:val="Hyperlink"/>
+              <w:noProof/>
+            </w:rPr>
+            <w:instrText xml:space="preserve"> </w:instrText>
+          </w:r>
+          <w:r>
+            <w:rPr>
+              <w:noProof/>
+            </w:rPr>
+            <w:instrText>HYPERLINK \l "_Toc449623696"</w:instrText>
+          </w:r>
+          <w:r>
+            <w:rPr>
+              <w:rStyle w:val="Hyperlink"/>
+              <w:noProof/>
+            </w:rPr>
+            <w:instrText xml:space="preserve"> </w:instrText>
+          </w:r>
+          <w:r>
+            <w:rPr>
+              <w:rStyle w:val="Hyperlink"/>
+              <w:noProof/>
+            </w:rPr>
+          </w:r>
+          <w:r>
+            <w:rPr>
+              <w:rStyle w:val="Hyperlink"/>
+              <w:noProof/>
+            </w:rPr>
+            <w:fldChar w:fldCharType="separate"/>
+          </w:r>
+          <w:r>
+            <w:rPr>
+              <w:rStyle w:val="Hyperlink"/>
+              <w:noProof/>
+            </w:rPr>
+            <w:t>Table of content</w:t>
+          </w:r>
+          <w:r>
+            <w:rPr>
+              <w:noProof/>
+              <w:webHidden/>
+            </w:rPr>
+            <w:tab/>
+          </w:r>
+          <w:r>
+            <w:rPr>
+              <w:noProof/>
+              <w:webHidden/>
+            </w:rPr>
+            <w:fldChar w:fldCharType="begin"/>
+          </w:r>
+          <w:r>
+            <w:rPr>
+              <w:noProof/>
+              <w:webHidden/>
+            </w:rPr>
+            <w:instrText xml:space="preserve"> PAGEREF _Toc449623696 \h </w:instrText>
+          </w:r>
+          <w:r>
+            <w:rPr>
+              <w:noProof/>
+              <w:webHidden/>
+            </w:rPr>
+          </w:r>
+          <w:r>
+            <w:rPr>
+              <w:noProof/>
+              <w:webHidden/>
+            </w:rPr>
+            <w:fldChar w:fldCharType="separate"/>
+          </w:r>
+          <w:r>
+            <w:rPr>
+              <w:noProof/>
+              <w:webHidden/>
+            </w:rPr>
+            <w:t>1</w:t>
+          </w:r>
+          <w:r>
+            <w:rPr>
+              <w:noProof/>
+              <w:webHidden/>
+            </w:rPr>
+            <w:fldChar w:fldCharType="end"/>
+          </w:r>
+          <w:r>
+            <w:rPr>
+              <w:rStyle w:val="Hyperlink"/>
+              <w:noProof/>
+            </w:rPr>
+            <w:fldChar w:fldCharType="end"/>
+          </w:r>
+        </w:p>
+        <w:p>
+          <w:pPr>
+            <w:pStyle w:val="TOC1"/>
+            <w:tabs>
+              <w:tab w:val="right" w:leader="dot" w:pos="9350"/>
+            </w:tabs>
+            <w:rPr>
+              <w:noProof/>
+              <w:sz w:val="22"/>
+              <w:szCs w:val="22"/>
+            </w:rPr>
+          </w:pPr>
+          <w:hyperlink w:anchor="_Toc449623697" w:history="1">
             <w:r>
               <w:rPr>
                 <w:rStyle w:val="Hyperlink"/>
                 <w:noProof/>
               </w:rPr>
-              <w:t>Table of content</w:t>
+              <w:t>Functional Requirements (use-cases)</w:t>
             </w:r>
             <w:r>
               <w:rPr>
@@ -1053,7 +1172,7 @@
                 <w:noProof/>
                 <w:webHidden/>
               </w:rPr>
-              <w:instrText xml:space="preserve"> PAGEREF _Toc448856384 \h </w:instrText>
+              <w:instrText xml:space="preserve"> PAGEREF _Toc449623697 \h </w:instrText>
             </w:r>
             <w:r>
               <w:rPr>
@@ -1073,7 +1192,707 @@
                 <w:noProof/>
                 <w:webHidden/>
               </w:rPr>
-              <w:t>1</w:t>
+              <w:t>3</w:t>
+            </w:r>
+            <w:r>
+              <w:rPr>
+                <w:noProof/>
+                <w:webHidden/>
+              </w:rPr>
+              <w:fldChar w:fldCharType="end"/>
+            </w:r>
+          </w:hyperlink>
+        </w:p>
+        <w:p>
+          <w:pPr>
+            <w:pStyle w:val="TOC2"/>
+            <w:tabs>
+              <w:tab w:val="right" w:leader="dot" w:pos="9350"/>
+            </w:tabs>
+            <w:rPr>
+              <w:noProof/>
+              <w:sz w:val="22"/>
+              <w:szCs w:val="22"/>
+            </w:rPr>
+          </w:pPr>
+          <w:hyperlink w:anchor="_Toc449623698" w:history="1">
+            <w:r>
+              <w:rPr>
+                <w:rStyle w:val="Hyperlink"/>
+                <w:noProof/>
+              </w:rPr>
+              <w:t>USE CASE: ADD COMPONENTS:</w:t>
+            </w:r>
+            <w:r>
+              <w:rPr>
+                <w:noProof/>
+                <w:webHidden/>
+              </w:rPr>
+              <w:tab/>
+            </w:r>
+            <w:r>
+              <w:rPr>
+                <w:noProof/>
+                <w:webHidden/>
+              </w:rPr>
+              <w:fldChar w:fldCharType="begin"/>
+            </w:r>
+            <w:r>
+              <w:rPr>
+                <w:noProof/>
+                <w:webHidden/>
+              </w:rPr>
+              <w:instrText xml:space="preserve"> PAGEREF _Toc449623698 \h </w:instrText>
+            </w:r>
+            <w:r>
+              <w:rPr>
+                <w:noProof/>
+                <w:webHidden/>
+              </w:rPr>
+            </w:r>
+            <w:r>
+              <w:rPr>
+                <w:noProof/>
+                <w:webHidden/>
+              </w:rPr>
+              <w:fldChar w:fldCharType="separate"/>
+            </w:r>
+            <w:r>
+              <w:rPr>
+                <w:noProof/>
+                <w:webHidden/>
+              </w:rPr>
+              <w:t>3</w:t>
+            </w:r>
+            <w:r>
+              <w:rPr>
+                <w:noProof/>
+                <w:webHidden/>
+              </w:rPr>
+              <w:fldChar w:fldCharType="end"/>
+            </w:r>
+          </w:hyperlink>
+        </w:p>
+        <w:p>
+          <w:pPr>
+            <w:pStyle w:val="TOC2"/>
+            <w:tabs>
+              <w:tab w:val="right" w:leader="dot" w:pos="9350"/>
+            </w:tabs>
+            <w:rPr>
+              <w:noProof/>
+              <w:sz w:val="22"/>
+              <w:szCs w:val="22"/>
+            </w:rPr>
+          </w:pPr>
+          <w:hyperlink w:anchor="_Toc449623699" w:history="1">
+            <w:r>
+              <w:rPr>
+                <w:rStyle w:val="Hyperlink"/>
+                <w:noProof/>
+              </w:rPr>
+              <w:t>USE CASE: REMOVE PIPELINE.</w:t>
+            </w:r>
+            <w:r>
+              <w:rPr>
+                <w:noProof/>
+                <w:webHidden/>
+              </w:rPr>
+              <w:tab/>
+            </w:r>
+            <w:r>
+              <w:rPr>
+                <w:noProof/>
+                <w:webHidden/>
+              </w:rPr>
+              <w:fldChar w:fldCharType="begin"/>
+            </w:r>
+            <w:r>
+              <w:rPr>
+                <w:noProof/>
+                <w:webHidden/>
+              </w:rPr>
+              <w:instrText xml:space="preserve"> PAGEREF _Toc449623699 \h </w:instrText>
+            </w:r>
+            <w:r>
+              <w:rPr>
+                <w:noProof/>
+                <w:webHidden/>
+              </w:rPr>
+            </w:r>
+            <w:r>
+              <w:rPr>
+                <w:noProof/>
+                <w:webHidden/>
+              </w:rPr>
+              <w:fldChar w:fldCharType="separate"/>
+            </w:r>
+            <w:r>
+              <w:rPr>
+                <w:noProof/>
+                <w:webHidden/>
+              </w:rPr>
+              <w:t>3</w:t>
+            </w:r>
+            <w:r>
+              <w:rPr>
+                <w:noProof/>
+                <w:webHidden/>
+              </w:rPr>
+              <w:fldChar w:fldCharType="end"/>
+            </w:r>
+          </w:hyperlink>
+        </w:p>
+        <w:p>
+          <w:pPr>
+            <w:pStyle w:val="TOC2"/>
+            <w:tabs>
+              <w:tab w:val="right" w:leader="dot" w:pos="9350"/>
+            </w:tabs>
+            <w:rPr>
+              <w:noProof/>
+              <w:sz w:val="22"/>
+              <w:szCs w:val="22"/>
+            </w:rPr>
+          </w:pPr>
+          <w:hyperlink w:anchor="_Toc449623700" w:history="1">
+            <w:r>
+              <w:rPr>
+                <w:rStyle w:val="Hyperlink"/>
+                <w:noProof/>
+              </w:rPr>
+              <w:t>USE CASE: REMOVE COMPONENT</w:t>
+            </w:r>
+            <w:r>
+              <w:rPr>
+                <w:noProof/>
+                <w:webHidden/>
+              </w:rPr>
+              <w:tab/>
+            </w:r>
+            <w:r>
+              <w:rPr>
+                <w:noProof/>
+                <w:webHidden/>
+              </w:rPr>
+              <w:fldChar w:fldCharType="begin"/>
+            </w:r>
+            <w:r>
+              <w:rPr>
+                <w:noProof/>
+                <w:webHidden/>
+              </w:rPr>
+              <w:instrText xml:space="preserve"> PAGEREF _Toc449623700 \h </w:instrText>
+            </w:r>
+            <w:r>
+              <w:rPr>
+                <w:noProof/>
+                <w:webHidden/>
+              </w:rPr>
+            </w:r>
+            <w:r>
+              <w:rPr>
+                <w:noProof/>
+                <w:webHidden/>
+              </w:rPr>
+              <w:fldChar w:fldCharType="separate"/>
+            </w:r>
+            <w:r>
+              <w:rPr>
+                <w:noProof/>
+                <w:webHidden/>
+              </w:rPr>
+              <w:t>4</w:t>
+            </w:r>
+            <w:r>
+              <w:rPr>
+                <w:noProof/>
+                <w:webHidden/>
+              </w:rPr>
+              <w:fldChar w:fldCharType="end"/>
+            </w:r>
+          </w:hyperlink>
+        </w:p>
+        <w:p>
+          <w:pPr>
+            <w:pStyle w:val="TOC2"/>
+            <w:tabs>
+              <w:tab w:val="right" w:leader="dot" w:pos="9350"/>
+            </w:tabs>
+            <w:rPr>
+              <w:noProof/>
+              <w:sz w:val="22"/>
+              <w:szCs w:val="22"/>
+            </w:rPr>
+          </w:pPr>
+          <w:hyperlink w:anchor="_Toc449623701" w:history="1">
+            <w:r>
+              <w:rPr>
+                <w:rStyle w:val="Hyperlink"/>
+                <w:noProof/>
+              </w:rPr>
+              <w:t>USE CASE: CREATE A NEW NETWORK DRAWING</w:t>
+            </w:r>
+            <w:r>
+              <w:rPr>
+                <w:noProof/>
+                <w:webHidden/>
+              </w:rPr>
+              <w:tab/>
+            </w:r>
+            <w:r>
+              <w:rPr>
+                <w:noProof/>
+                <w:webHidden/>
+              </w:rPr>
+              <w:fldChar w:fldCharType="begin"/>
+            </w:r>
+            <w:r>
+              <w:rPr>
+                <w:noProof/>
+                <w:webHidden/>
+              </w:rPr>
+              <w:instrText xml:space="preserve"> PAGEREF _Toc449623701 \h </w:instrText>
+            </w:r>
+            <w:r>
+              <w:rPr>
+                <w:noProof/>
+                <w:webHidden/>
+              </w:rPr>
+            </w:r>
+            <w:r>
+              <w:rPr>
+                <w:noProof/>
+                <w:webHidden/>
+              </w:rPr>
+              <w:fldChar w:fldCharType="separate"/>
+            </w:r>
+            <w:r>
+              <w:rPr>
+                <w:noProof/>
+                <w:webHidden/>
+              </w:rPr>
+              <w:t>4</w:t>
+            </w:r>
+            <w:r>
+              <w:rPr>
+                <w:noProof/>
+                <w:webHidden/>
+              </w:rPr>
+              <w:fldChar w:fldCharType="end"/>
+            </w:r>
+          </w:hyperlink>
+        </w:p>
+        <w:p>
+          <w:pPr>
+            <w:pStyle w:val="TOC2"/>
+            <w:tabs>
+              <w:tab w:val="right" w:leader="dot" w:pos="9350"/>
+            </w:tabs>
+            <w:rPr>
+              <w:noProof/>
+              <w:sz w:val="22"/>
+              <w:szCs w:val="22"/>
+            </w:rPr>
+          </w:pPr>
+          <w:hyperlink w:anchor="_Toc449623702" w:history="1">
+            <w:r>
+              <w:rPr>
+                <w:rStyle w:val="Hyperlink"/>
+                <w:noProof/>
+              </w:rPr>
+              <w:t>USE CASE: CREATE A NEW NETWORK DRAWING FILE</w:t>
+            </w:r>
+            <w:r>
+              <w:rPr>
+                <w:noProof/>
+                <w:webHidden/>
+              </w:rPr>
+              <w:tab/>
+            </w:r>
+            <w:r>
+              <w:rPr>
+                <w:noProof/>
+                <w:webHidden/>
+              </w:rPr>
+              <w:fldChar w:fldCharType="begin"/>
+            </w:r>
+            <w:r>
+              <w:rPr>
+                <w:noProof/>
+                <w:webHidden/>
+              </w:rPr>
+              <w:instrText xml:space="preserve"> PAGEREF _Toc449623702 \h </w:instrText>
+            </w:r>
+            <w:r>
+              <w:rPr>
+                <w:noProof/>
+                <w:webHidden/>
+              </w:rPr>
+            </w:r>
+            <w:r>
+              <w:rPr>
+                <w:noProof/>
+                <w:webHidden/>
+              </w:rPr>
+              <w:fldChar w:fldCharType="separate"/>
+            </w:r>
+            <w:r>
+              <w:rPr>
+                <w:noProof/>
+                <w:webHidden/>
+              </w:rPr>
+              <w:t>4</w:t>
+            </w:r>
+            <w:r>
+              <w:rPr>
+                <w:noProof/>
+                <w:webHidden/>
+              </w:rPr>
+              <w:fldChar w:fldCharType="end"/>
+            </w:r>
+          </w:hyperlink>
+        </w:p>
+        <w:p>
+          <w:pPr>
+            <w:pStyle w:val="TOC2"/>
+            <w:tabs>
+              <w:tab w:val="right" w:leader="dot" w:pos="9350"/>
+            </w:tabs>
+            <w:rPr>
+              <w:noProof/>
+              <w:sz w:val="22"/>
+              <w:szCs w:val="22"/>
+            </w:rPr>
+          </w:pPr>
+          <w:hyperlink w:anchor="_Toc449623703" w:history="1">
+            <w:r>
+              <w:rPr>
+                <w:rStyle w:val="Hyperlink"/>
+                <w:noProof/>
+              </w:rPr>
+              <w:t>Use Case: OPEN A NETWORK DRAWING FILE</w:t>
+            </w:r>
+            <w:r>
+              <w:rPr>
+                <w:noProof/>
+                <w:webHidden/>
+              </w:rPr>
+              <w:tab/>
+            </w:r>
+            <w:r>
+              <w:rPr>
+                <w:noProof/>
+                <w:webHidden/>
+              </w:rPr>
+              <w:fldChar w:fldCharType="begin"/>
+            </w:r>
+            <w:r>
+              <w:rPr>
+                <w:noProof/>
+                <w:webHidden/>
+              </w:rPr>
+              <w:instrText xml:space="preserve"> PAGEREF _Toc449623703 \h </w:instrText>
+            </w:r>
+            <w:r>
+              <w:rPr>
+                <w:noProof/>
+                <w:webHidden/>
+              </w:rPr>
+            </w:r>
+            <w:r>
+              <w:rPr>
+                <w:noProof/>
+                <w:webHidden/>
+              </w:rPr>
+              <w:fldChar w:fldCharType="separate"/>
+            </w:r>
+            <w:r>
+              <w:rPr>
+                <w:noProof/>
+                <w:webHidden/>
+              </w:rPr>
+              <w:t>5</w:t>
+            </w:r>
+            <w:r>
+              <w:rPr>
+                <w:noProof/>
+                <w:webHidden/>
+              </w:rPr>
+              <w:fldChar w:fldCharType="end"/>
+            </w:r>
+          </w:hyperlink>
+        </w:p>
+        <w:p>
+          <w:pPr>
+            <w:pStyle w:val="TOC2"/>
+            <w:tabs>
+              <w:tab w:val="right" w:leader="dot" w:pos="9350"/>
+            </w:tabs>
+            <w:rPr>
+              <w:noProof/>
+              <w:sz w:val="22"/>
+              <w:szCs w:val="22"/>
+            </w:rPr>
+          </w:pPr>
+          <w:hyperlink w:anchor="_Toc449623704" w:history="1">
+            <w:r>
+              <w:rPr>
+                <w:rStyle w:val="Hyperlink"/>
+                <w:noProof/>
+              </w:rPr>
+              <w:t>Use Case: SAVE A NETWORK DRAWING FILE</w:t>
+            </w:r>
+            <w:r>
+              <w:rPr>
+                <w:noProof/>
+                <w:webHidden/>
+              </w:rPr>
+              <w:tab/>
+            </w:r>
+            <w:r>
+              <w:rPr>
+                <w:noProof/>
+                <w:webHidden/>
+              </w:rPr>
+              <w:fldChar w:fldCharType="begin"/>
+            </w:r>
+            <w:r>
+              <w:rPr>
+                <w:noProof/>
+                <w:webHidden/>
+              </w:rPr>
+              <w:instrText xml:space="preserve"> PAGEREF _Toc449623704 \h </w:instrText>
+            </w:r>
+            <w:r>
+              <w:rPr>
+                <w:noProof/>
+                <w:webHidden/>
+              </w:rPr>
+            </w:r>
+            <w:r>
+              <w:rPr>
+                <w:noProof/>
+                <w:webHidden/>
+              </w:rPr>
+              <w:fldChar w:fldCharType="separate"/>
+            </w:r>
+            <w:r>
+              <w:rPr>
+                <w:noProof/>
+                <w:webHidden/>
+              </w:rPr>
+              <w:t>5</w:t>
+            </w:r>
+            <w:r>
+              <w:rPr>
+                <w:noProof/>
+                <w:webHidden/>
+              </w:rPr>
+              <w:fldChar w:fldCharType="end"/>
+            </w:r>
+          </w:hyperlink>
+        </w:p>
+        <w:p>
+          <w:pPr>
+            <w:pStyle w:val="TOC2"/>
+            <w:tabs>
+              <w:tab w:val="right" w:leader="dot" w:pos="9350"/>
+            </w:tabs>
+            <w:rPr>
+              <w:noProof/>
+              <w:sz w:val="22"/>
+              <w:szCs w:val="22"/>
+            </w:rPr>
+          </w:pPr>
+          <w:hyperlink w:anchor="_Toc449623705" w:history="1">
+            <w:r>
+              <w:rPr>
+                <w:rStyle w:val="Hyperlink"/>
+                <w:noProof/>
+              </w:rPr>
+              <w:t>Use Case: SAVE As A NETWORK DRAWING FILE</w:t>
+            </w:r>
+            <w:r>
+              <w:rPr>
+                <w:noProof/>
+                <w:webHidden/>
+              </w:rPr>
+              <w:tab/>
+            </w:r>
+            <w:r>
+              <w:rPr>
+                <w:noProof/>
+                <w:webHidden/>
+              </w:rPr>
+              <w:fldChar w:fldCharType="begin"/>
+            </w:r>
+            <w:r>
+              <w:rPr>
+                <w:noProof/>
+                <w:webHidden/>
+              </w:rPr>
+              <w:instrText xml:space="preserve"> PAGEREF _Toc449623705 \h </w:instrText>
+            </w:r>
+            <w:r>
+              <w:rPr>
+                <w:noProof/>
+                <w:webHidden/>
+              </w:rPr>
+            </w:r>
+            <w:r>
+              <w:rPr>
+                <w:noProof/>
+                <w:webHidden/>
+              </w:rPr>
+              <w:fldChar w:fldCharType="separate"/>
+            </w:r>
+            <w:r>
+              <w:rPr>
+                <w:noProof/>
+                <w:webHidden/>
+              </w:rPr>
+              <w:t>6</w:t>
+            </w:r>
+            <w:r>
+              <w:rPr>
+                <w:noProof/>
+                <w:webHidden/>
+              </w:rPr>
+              <w:fldChar w:fldCharType="end"/>
+            </w:r>
+          </w:hyperlink>
+        </w:p>
+        <w:p>
+          <w:pPr>
+            <w:pStyle w:val="TOC2"/>
+            <w:tabs>
+              <w:tab w:val="right" w:leader="dot" w:pos="9350"/>
+            </w:tabs>
+            <w:rPr>
+              <w:noProof/>
+              <w:sz w:val="22"/>
+              <w:szCs w:val="22"/>
+            </w:rPr>
+          </w:pPr>
+          <w:hyperlink w:anchor="_Toc449623706" w:history="1">
+            <w:r>
+              <w:rPr>
+                <w:rStyle w:val="Hyperlink"/>
+                <w:noProof/>
+              </w:rPr>
+              <w:t>Use Case: CLOSE A NETWORK DRAWING FILE</w:t>
+            </w:r>
+            <w:r>
+              <w:rPr>
+                <w:noProof/>
+                <w:webHidden/>
+              </w:rPr>
+              <w:tab/>
+            </w:r>
+            <w:r>
+              <w:rPr>
+                <w:noProof/>
+                <w:webHidden/>
+              </w:rPr>
+              <w:fldChar w:fldCharType="begin"/>
+            </w:r>
+            <w:r>
+              <w:rPr>
+                <w:noProof/>
+                <w:webHidden/>
+              </w:rPr>
+              <w:instrText xml:space="preserve"> PAGEREF _Toc449623706 \h </w:instrText>
+            </w:r>
+            <w:r>
+              <w:rPr>
+                <w:noProof/>
+                <w:webHidden/>
+              </w:rPr>
+            </w:r>
+            <w:r>
+              <w:rPr>
+                <w:noProof/>
+                <w:webHidden/>
+              </w:rPr>
+              <w:fldChar w:fldCharType="separate"/>
+            </w:r>
+            <w:r>
+              <w:rPr>
+                <w:noProof/>
+                <w:webHidden/>
+              </w:rPr>
+              <w:t>6</w:t>
+            </w:r>
+            <w:r>
+              <w:rPr>
+                <w:noProof/>
+                <w:webHidden/>
+              </w:rPr>
+              <w:fldChar w:fldCharType="end"/>
+            </w:r>
+          </w:hyperlink>
+        </w:p>
+        <w:p>
+          <w:pPr>
+            <w:pStyle w:val="TOC2"/>
+            <w:tabs>
+              <w:tab w:val="right" w:leader="dot" w:pos="9350"/>
+            </w:tabs>
+            <w:rPr>
+              <w:noProof/>
+              <w:sz w:val="22"/>
+              <w:szCs w:val="22"/>
+            </w:rPr>
+          </w:pPr>
+          <w:hyperlink w:anchor="_Toc449623707" w:history="1">
+            <w:r>
+              <w:rPr>
+                <w:rStyle w:val="Hyperlink"/>
+                <w:noProof/>
+              </w:rPr>
+              <w:t>Use Case: EXIT APPLICATION</w:t>
+            </w:r>
+            <w:r>
+              <w:rPr>
+                <w:noProof/>
+                <w:webHidden/>
+              </w:rPr>
+              <w:tab/>
+            </w:r>
+            <w:r>
+              <w:rPr>
+                <w:noProof/>
+                <w:webHidden/>
+              </w:rPr>
+              <w:fldChar w:fldCharType="begin"/>
+            </w:r>
+            <w:r>
+              <w:rPr>
+                <w:noProof/>
+                <w:webHidden/>
+              </w:rPr>
+              <w:instrText xml:space="preserve"> PAGEREF _Toc449623707 \h </w:instrText>
+            </w:r>
+            <w:r>
+              <w:rPr>
+                <w:noProof/>
+                <w:webHidden/>
+              </w:rPr>
+            </w:r>
+            <w:r>
+              <w:rPr>
+                <w:noProof/>
+                <w:webHidden/>
+              </w:rPr>
+              <w:fldChar w:fldCharType="separate"/>
+            </w:r>
+            <w:r>
+              <w:rPr>
+                <w:noProof/>
+                <w:webHidden/>
+              </w:rPr>
+              <w:t>6</w:t>
             </w:r>
             <w:r>
               <w:rPr>
@@ -1092,15 +1911,17 @@
             </w:tabs>
             <w:rPr>
               <w:noProof/>
+              <w:sz w:val="22"/>
+              <w:szCs w:val="22"/>
             </w:rPr>
           </w:pPr>
-          <w:hyperlink w:anchor="_Toc448856385" w:history="1">
+          <w:hyperlink w:anchor="_Toc449623708" w:history="1">
             <w:r>
               <w:rPr>
                 <w:rStyle w:val="Hyperlink"/>
                 <w:noProof/>
               </w:rPr>
-              <w:t>Functional Requirements (use-cases)</w:t>
+              <w:t>User Interface</w:t>
             </w:r>
             <w:r>
               <w:rPr>
@@ -1121,7 +1942,7 @@
                 <w:noProof/>
                 <w:webHidden/>
               </w:rPr>
-              <w:instrText xml:space="preserve"> PAGEREF _Toc448856385 \h </w:instrText>
+              <w:instrText xml:space="preserve"> PAGEREF _Toc449623708 \h </w:instrText>
             </w:r>
             <w:r>
               <w:rPr>
@@ -1141,7 +1962,7 @@
                 <w:noProof/>
                 <w:webHidden/>
               </w:rPr>
-              <w:t>3</w:t>
+              <w:t>8</w:t>
             </w:r>
             <w:r>
               <w:rPr>
@@ -1160,15 +1981,17 @@
             </w:tabs>
             <w:rPr>
               <w:noProof/>
+              <w:sz w:val="22"/>
+              <w:szCs w:val="22"/>
             </w:rPr>
           </w:pPr>
-          <w:hyperlink w:anchor="_Toc448856386" w:history="1">
+          <w:hyperlink w:anchor="_Toc449623709" w:history="1">
             <w:r>
               <w:rPr>
                 <w:rStyle w:val="Hyperlink"/>
                 <w:noProof/>
               </w:rPr>
-              <w:t>User Interface</w:t>
+              <w:t>Non-functional Requirements (other requirements)</w:t>
             </w:r>
             <w:r>
               <w:rPr>
@@ -1189,7 +2012,7 @@
                 <w:noProof/>
                 <w:webHidden/>
               </w:rPr>
-              <w:instrText xml:space="preserve"> PAGEREF _Toc448856386 \h </w:instrText>
+              <w:instrText xml:space="preserve"> PAGEREF _Toc449623709 \h </w:instrText>
             </w:r>
             <w:r>
               <w:rPr>
@@ -1209,75 +2032,7 @@
                 <w:noProof/>
                 <w:webHidden/>
               </w:rPr>
-              <w:t>4</w:t>
-            </w:r>
-            <w:r>
-              <w:rPr>
-                <w:noProof/>
-                <w:webHidden/>
-              </w:rPr>
-              <w:fldChar w:fldCharType="end"/>
-            </w:r>
-          </w:hyperlink>
-        </w:p>
-        <w:p>
-          <w:pPr>
-            <w:pStyle w:val="TOC1"/>
-            <w:tabs>
-              <w:tab w:val="right" w:leader="dot" w:pos="9350"/>
-            </w:tabs>
-            <w:rPr>
-              <w:noProof/>
-            </w:rPr>
-          </w:pPr>
-          <w:hyperlink w:anchor="_Toc448856387" w:history="1">
-            <w:r>
-              <w:rPr>
-                <w:rStyle w:val="Hyperlink"/>
-                <w:noProof/>
-              </w:rPr>
-              <w:t>Non-functional Requirements (other requirements)</w:t>
-            </w:r>
-            <w:r>
-              <w:rPr>
-                <w:noProof/>
-                <w:webHidden/>
-              </w:rPr>
-              <w:tab/>
-            </w:r>
-            <w:r>
-              <w:rPr>
-                <w:noProof/>
-                <w:webHidden/>
-              </w:rPr>
-              <w:fldChar w:fldCharType="begin"/>
-            </w:r>
-            <w:r>
-              <w:rPr>
-                <w:noProof/>
-                <w:webHidden/>
-              </w:rPr>
-              <w:instrText xml:space="preserve"> PAGEREF _Toc448856387 \h </w:instrText>
-            </w:r>
-            <w:r>
-              <w:rPr>
-                <w:noProof/>
-                <w:webHidden/>
-              </w:rPr>
-            </w:r>
-            <w:r>
-              <w:rPr>
-                <w:noProof/>
-                <w:webHidden/>
-              </w:rPr>
-              <w:fldChar w:fldCharType="separate"/>
-            </w:r>
-            <w:r>
-              <w:rPr>
-                <w:noProof/>
-                <w:webHidden/>
-              </w:rPr>
-              <w:t>5</w:t>
+              <w:t>9</w:t>
             </w:r>
             <w:r>
               <w:rPr>
@@ -1320,51 +2075,72 @@
         <w:t>uction</w:t>
       </w:r>
     </w:p>
-    <w:p>
-      <w:r>
-        <w:t>This project is about abc</w:t>
-      </w:r>
-    </w:p>
     <w:p/>
+    <w:p/>
+    <w:p>
+      <w:r>
+        <w:br w:type="page"/>
+      </w:r>
+    </w:p>
+    <w:p>
+      <w:pPr>
+        <w:pStyle w:val="Heading1"/>
+      </w:pPr>
+      <w:bookmarkStart w:id="2" w:name="_Toc449623697"/>
+      <w:r>
+        <w:lastRenderedPageBreak/>
+        <w:t>Functional Requirements (use-cases)</w:t>
+      </w:r>
+      <w:bookmarkEnd w:id="2"/>
+    </w:p>
+    <w:p>
+      <w:r>
+        <w:t xml:space="preserve">All use cases </w:t>
+      </w:r>
+      <w:r>
+        <w:t>have the system user as the only actor involved, furthermore all the use cases are of the sea-level.</w:t>
+      </w:r>
+    </w:p>
+    <w:p>
+      <w:pPr>
+        <w:pStyle w:val="Heading2"/>
+      </w:pPr>
+      <w:bookmarkStart w:id="3" w:name="_Toc449623698"/>
+      <w:r>
+        <w:t>USE CASE: ADD COMPONENTS:</w:t>
+      </w:r>
+      <w:bookmarkEnd w:id="3"/>
+    </w:p>
     <w:p>
       <w:pPr>
         <w:rPr>
           <w:b/>
-          <w:u w:val="single"/>
         </w:rPr>
       </w:pPr>
       <w:r>
         <w:rPr>
           <w:b/>
-          <w:u w:val="single"/>
-        </w:rPr>
-        <w:t>USE CASES</w:t>
-      </w:r>
-    </w:p>
-    <w:p>
-      <w:r>
-        <w:t xml:space="preserve">All use cases </w:t>
-      </w:r>
-      <w:r>
-        <w:t>have the system user as the only actor involved</w:t>
-      </w:r>
-      <w:r>
-        <w:t>, furthermore all the use cases are of the sea-level</w:t>
-      </w:r>
-      <w:r>
-        <w:t>.</w:t>
-      </w:r>
-    </w:p>
-    <w:p>
-      <w:r>
-        <w:t>Use Case: Add component</w:t>
-      </w:r>
-      <w:r>
-        <w:br/>
-        <w:t>Pre-condition: The user has the main form for the GUI of the pipeline app open on his/her PC.</w:t>
-      </w:r>
-      <w:r>
-        <w:br/>
+        </w:rPr>
+        <w:t>Pre-condition:</w:t>
+      </w:r>
+      <w:r>
+        <w:t xml:space="preserve"> The user has the main form for the GUI of the pipeline </w:t>
+      </w:r>
+      <w:r>
+        <w:t>app open on his/her PC.</w:t>
+      </w:r>
+    </w:p>
+    <w:p>
+      <w:pPr>
+        <w:rPr>
+          <w:b/>
+        </w:rPr>
+      </w:pPr>
+      <w:r>
+        <w:rPr>
+          <w:b/>
+        </w:rPr>
+        <w:t>MSS:</w:t>
       </w:r>
     </w:p>
     <w:p>
@@ -1388,7 +2164,15 @@
         </w:numPr>
       </w:pPr>
       <w:r>
-        <w:t>System makes the selected component as the actively chosen component (eg. Component is highlighted in toolbox).</w:t>
+        <w:t>System makes the selected component as the actively chosen component (</w:t>
+      </w:r>
+      <w:proofErr w:type="spellStart"/>
+      <w:r>
+        <w:t>eg</w:t>
+      </w:r>
+      <w:proofErr w:type="spellEnd"/>
+      <w:r>
+        <w:t>. Component is highlighted in toolbox).</w:t>
       </w:r>
     </w:p>
     <w:p>
@@ -1416,16 +2200,35 @@
       </w:r>
     </w:p>
     <w:p>
-      <w:r>
+      <w:pPr>
+        <w:rPr>
+          <w:b/>
+        </w:rPr>
+      </w:pPr>
+      <w:r>
+        <w:rPr>
+          <w:b/>
+        </w:rPr>
         <w:t>Exceptions:</w:t>
       </w:r>
     </w:p>
     <w:p>
       <w:pPr>
-        <w:ind w:left="360"/>
-      </w:pPr>
-      <w:r>
-        <w:t>1.a) The component chosen is a pump.</w:t>
+        <w:ind w:left="360" w:firstLine="360"/>
+      </w:pPr>
+      <w:proofErr w:type="gramStart"/>
+      <w:r>
+        <w:t>1</w:t>
+      </w:r>
+      <w:r>
+        <w:t>.a</w:t>
+      </w:r>
+      <w:proofErr w:type="gramEnd"/>
+      <w:r>
+        <w:t>.</w:t>
+      </w:r>
+      <w:r>
+        <w:t xml:space="preserve"> The component chosen is a pump.</w:t>
       </w:r>
     </w:p>
     <w:p>
@@ -1433,7 +2236,7 @@
         <w:pStyle w:val="ListParagraph"/>
         <w:numPr>
           <w:ilvl w:val="0"/>
-          <w:numId w:val="12"/>
+          <w:numId w:val="16"/>
         </w:numPr>
       </w:pPr>
       <w:r>
@@ -1445,7 +2248,7 @@
         <w:pStyle w:val="ListParagraph"/>
         <w:numPr>
           <w:ilvl w:val="0"/>
-          <w:numId w:val="12"/>
+          <w:numId w:val="16"/>
         </w:numPr>
       </w:pPr>
       <w:r>
@@ -1457,7 +2260,7 @@
         <w:pStyle w:val="ListParagraph"/>
         <w:numPr>
           <w:ilvl w:val="0"/>
-          <w:numId w:val="12"/>
+          <w:numId w:val="16"/>
         </w:numPr>
       </w:pPr>
       <w:r>
@@ -1465,8 +2268,29 @@
       </w:r>
     </w:p>
     <w:p>
-      <w:r>
-        <w:t>1.b) The component chosen is a adjustable splitter.</w:t>
+      <w:pPr>
+        <w:ind w:firstLine="720"/>
+      </w:pPr>
+      <w:proofErr w:type="gramStart"/>
+      <w:r>
+        <w:t>1.b</w:t>
+      </w:r>
+      <w:proofErr w:type="gramEnd"/>
+      <w:r>
+        <w:t xml:space="preserve">. </w:t>
+      </w:r>
+      <w:r>
+        <w:t xml:space="preserve">The component chosen is </w:t>
+      </w:r>
+      <w:proofErr w:type="spellStart"/>
+      <w:proofErr w:type="gramStart"/>
+      <w:r>
+        <w:t>a</w:t>
+      </w:r>
+      <w:proofErr w:type="spellEnd"/>
+      <w:proofErr w:type="gramEnd"/>
+      <w:r>
+        <w:t xml:space="preserve"> adjustable splitter.</w:t>
       </w:r>
     </w:p>
     <w:p>
@@ -1474,35 +2298,11 @@
         <w:pStyle w:val="ListParagraph"/>
         <w:numPr>
           <w:ilvl w:val="0"/>
-          <w:numId w:val="13"/>
+          <w:numId w:val="17"/>
         </w:numPr>
       </w:pPr>
       <w:r>
-        <w:t xml:space="preserve">System prompts user for </w:t>
-      </w:r>
-      <w:r>
-        <w:t>upper and lower output flows</w:t>
-      </w:r>
-      <w:r>
-        <w:t xml:space="preserve"> to</w:t>
-      </w:r>
-      <w:r>
-        <w:t xml:space="preserve"> be</w:t>
-      </w:r>
-      <w:r>
-        <w:t xml:space="preserve"> assign</w:t>
-      </w:r>
-      <w:r>
-        <w:t>ed</w:t>
-      </w:r>
-      <w:r>
-        <w:t xml:space="preserve"> to the </w:t>
-      </w:r>
-      <w:r>
-        <w:t xml:space="preserve">adjustable splitter. </w:t>
-      </w:r>
-      <w:r>
-        <w:t>(can be implemented in various ways including on bottom of toolbox)</w:t>
+        <w:t>System prompts user for upper and lower output flows to be assigned to the adjustable splitter. (can be implemented in various ways including on bottom of toolbox)</w:t>
       </w:r>
     </w:p>
     <w:p>
@@ -1510,17 +2310,11 @@
         <w:pStyle w:val="ListParagraph"/>
         <w:numPr>
           <w:ilvl w:val="0"/>
-          <w:numId w:val="13"/>
+          <w:numId w:val="17"/>
         </w:numPr>
       </w:pPr>
       <w:r>
-        <w:t>User assigns values for</w:t>
-      </w:r>
-      <w:r>
-        <w:t xml:space="preserve"> upper and lower output </w:t>
-      </w:r>
-      <w:r>
-        <w:t>flow.</w:t>
+        <w:t>User assigns values for upper and lower output flow.</w:t>
       </w:r>
     </w:p>
     <w:p>
@@ -1528,7 +2322,7 @@
         <w:pStyle w:val="ListParagraph"/>
         <w:numPr>
           <w:ilvl w:val="0"/>
-          <w:numId w:val="13"/>
+          <w:numId w:val="17"/>
         </w:numPr>
       </w:pPr>
       <w:r>
@@ -1536,13 +2330,37 @@
       </w:r>
     </w:p>
     <w:p>
-      <w:r>
-        <w:lastRenderedPageBreak/>
-        <w:t>Use Case: Remove Pipeline</w:t>
-      </w:r>
-      <w:r>
-        <w:br/>
-        <w:t>Pre-Condition: The drawing screen must have at least two components with at least one pipeline connecting the components.</w:t>
+      <w:pPr>
+        <w:pStyle w:val="Heading2"/>
+      </w:pPr>
+      <w:bookmarkStart w:id="4" w:name="_Toc449623699"/>
+      <w:r>
+        <w:t>USE CASE: REMOVE PIPELINE.</w:t>
+      </w:r>
+      <w:bookmarkEnd w:id="4"/>
+    </w:p>
+    <w:p>
+      <w:r>
+        <w:rPr>
+          <w:b/>
+        </w:rPr>
+        <w:t>Pre-Condition:</w:t>
+      </w:r>
+      <w:r>
+        <w:t xml:space="preserve"> The drawing screen must have at least two components with at least one pipeline connecting the components.</w:t>
+      </w:r>
+    </w:p>
+    <w:p>
+      <w:pPr>
+        <w:rPr>
+          <w:b/>
+        </w:rPr>
+      </w:pPr>
+      <w:r>
+        <w:rPr>
+          <w:b/>
+        </w:rPr>
+        <w:t>MSS:</w:t>
       </w:r>
     </w:p>
     <w:p>
@@ -1554,6 +2372,7 @@
         </w:numPr>
       </w:pPr>
       <w:r>
+        <w:lastRenderedPageBreak/>
         <w:t>User selects remove pipeline button on the toolbox on the right side of the form.</w:t>
       </w:r>
     </w:p>
@@ -1593,17 +2412,52 @@
         <w:t>System removes the selected pipeline.</w:t>
       </w:r>
     </w:p>
-    <w:p/>
-    <w:p>
-      <w:r>
-        <w:t>Use Case: Remove Component</w:t>
-      </w:r>
-      <w:r>
-        <w:br/>
-        <w:t>Pre-condition: Component must exist on the drawing screen.</w:t>
-      </w:r>
-      <w:r>
-        <w:br/>
+    <w:p>
+      <w:pPr>
+        <w:pStyle w:val="Heading2"/>
+        <w:rPr>
+          <w:rStyle w:val="Heading2Char"/>
+          <w:caps/>
+          <w:shd w:val="clear" w:color="auto" w:fill="auto"/>
+        </w:rPr>
+      </w:pPr>
+      <w:bookmarkStart w:id="5" w:name="_Toc449623700"/>
+      <w:r>
+        <w:rPr>
+          <w:rStyle w:val="Heading2Char"/>
+          <w:shd w:val="clear" w:color="auto" w:fill="auto"/>
+        </w:rPr>
+        <w:t>USE CASE: REMOVE COMPONENT</w:t>
+      </w:r>
+      <w:bookmarkEnd w:id="5"/>
+    </w:p>
+    <w:p>
+      <w:pPr>
+        <w:rPr>
+          <w:b/>
+        </w:rPr>
+      </w:pPr>
+      <w:r>
+        <w:rPr>
+          <w:b/>
+        </w:rPr>
+        <w:t>Pre-condition:</w:t>
+      </w:r>
+      <w:r>
+        <w:t xml:space="preserve"> Component must exist on the drawing screen.</w:t>
+      </w:r>
+    </w:p>
+    <w:p>
+      <w:pPr>
+        <w:rPr>
+          <w:b/>
+        </w:rPr>
+      </w:pPr>
+      <w:r>
+        <w:rPr>
+          <w:b/>
+        </w:rPr>
+        <w:t>MSS:</w:t>
       </w:r>
     </w:p>
     <w:p>
@@ -1651,28 +2505,75 @@
         </w:numPr>
       </w:pPr>
       <w:r>
-        <w:t>System removes the component from the drawing screen.</w:t>
-      </w:r>
-    </w:p>
-    <w:p>
-      <w:r>
+        <w:t>System prompts user asking if he/she wants to delete the component and gives warning that deleting the component will also remove all connected pipelines.</w:t>
+      </w:r>
+    </w:p>
+    <w:p>
+      <w:pPr>
+        <w:pStyle w:val="ListParagraph"/>
+        <w:numPr>
+          <w:ilvl w:val="0"/>
+          <w:numId w:val="15"/>
+        </w:numPr>
+      </w:pPr>
+      <w:r>
+        <w:t>User confirms that they want to delete the selected components.</w:t>
+      </w:r>
+    </w:p>
+    <w:p>
+      <w:pPr>
+        <w:pStyle w:val="ListParagraph"/>
+        <w:numPr>
+          <w:ilvl w:val="0"/>
+          <w:numId w:val="15"/>
+        </w:numPr>
+      </w:pPr>
+      <w:r>
+        <w:t>System removes the component</w:t>
+      </w:r>
+      <w:r>
+        <w:t xml:space="preserve"> </w:t>
+      </w:r>
+      <w:r>
+        <w:t xml:space="preserve">and </w:t>
+      </w:r>
+      <w:r>
+        <w:t>its connected pipelines</w:t>
+      </w:r>
+      <w:r>
+        <w:t xml:space="preserve"> from the drawing screen.</w:t>
+      </w:r>
+    </w:p>
+    <w:p>
+      <w:pPr>
+        <w:rPr>
+          <w:b/>
+        </w:rPr>
+      </w:pPr>
+      <w:r>
+        <w:rPr>
+          <w:b/>
+        </w:rPr>
         <w:t>Exceptions:</w:t>
       </w:r>
     </w:p>
     <w:p>
-      <w:r>
-        <w:t>3.a) Selected component has one or more connected pipelines.</w:t>
-      </w:r>
-    </w:p>
-    <w:p>
       <w:pPr>
         <w:ind w:firstLine="720"/>
       </w:pPr>
-      <w:r>
-        <w:t xml:space="preserve">a) </w:t>
-      </w:r>
-      <w:r>
-        <w:t>System prompts user asking if he/she wants to delete the component and gives warning that deleting the component will also remove all connected pipelines.</w:t>
+      <w:proofErr w:type="gramStart"/>
+      <w:r>
+        <w:t>5</w:t>
+      </w:r>
+      <w:r>
+        <w:t>.a</w:t>
+      </w:r>
+      <w:proofErr w:type="gramEnd"/>
+      <w:r>
+        <w:t xml:space="preserve"> </w:t>
+      </w:r>
+      <w:r>
+        <w:t>User do not want to remove the component and its connected pipelines.</w:t>
       </w:r>
     </w:p>
     <w:p>
@@ -1680,54 +2581,1098 @@
         <w:ind w:firstLine="720"/>
       </w:pPr>
       <w:r>
-        <w:t>b) User gives selection (either YES or NO)</w:t>
-      </w:r>
+        <w:tab/>
+        <w:t xml:space="preserve">.1: At this point, end of this use case. </w:t>
+      </w:r>
+    </w:p>
+    <w:p>
+      <w:pPr>
+        <w:pStyle w:val="Heading2"/>
+        <w:rPr>
+          <w:rStyle w:val="Heading2Char"/>
+          <w:caps/>
+          <w:shd w:val="clear" w:color="auto" w:fill="auto"/>
+        </w:rPr>
+      </w:pPr>
+      <w:bookmarkStart w:id="6" w:name="_Toc449623701"/>
+      <w:r>
+        <w:rPr>
+          <w:rStyle w:val="Heading2Char"/>
+          <w:shd w:val="clear" w:color="auto" w:fill="auto"/>
+        </w:rPr>
+        <w:t>USE CASE: CREATE A NEW NETWORK DRAWING</w:t>
+      </w:r>
+      <w:bookmarkEnd w:id="6"/>
+    </w:p>
+    <w:p>
+      <w:r>
+        <w:rPr>
+          <w:b/>
+        </w:rPr>
+        <w:t>Pre-condition:</w:t>
+      </w:r>
+      <w:r>
+        <w:t xml:space="preserve"> </w:t>
+      </w:r>
+      <w:r>
+        <w:t>The user has the main form for the GUI of the pipeline app open on his/her PC.</w:t>
+      </w:r>
+    </w:p>
+    <w:p>
+      <w:r>
+        <w:rPr>
+          <w:b/>
+        </w:rPr>
+        <w:t>Trigger</w:t>
+      </w:r>
+      <w:r>
+        <w:t>: User clicks on the button open new network drawing.</w:t>
+      </w:r>
+    </w:p>
+    <w:p>
+      <w:pPr>
+        <w:rPr>
+          <w:b/>
+        </w:rPr>
+      </w:pPr>
+      <w:r>
+        <w:rPr>
+          <w:b/>
+        </w:rPr>
+        <w:t>MSS:</w:t>
+      </w:r>
+    </w:p>
+    <w:p>
+      <w:pPr>
+        <w:pStyle w:val="ListParagraph"/>
+        <w:numPr>
+          <w:ilvl w:val="0"/>
+          <w:numId w:val="19"/>
+        </w:numPr>
+      </w:pPr>
+      <w:r>
+        <w:t xml:space="preserve">System shows the new </w:t>
+      </w:r>
+      <w:r>
+        <w:t>drawing screen.</w:t>
+      </w:r>
+    </w:p>
+    <w:p>
+      <w:pPr>
+        <w:rPr>
+          <w:b/>
+        </w:rPr>
+      </w:pPr>
+      <w:r>
+        <w:rPr>
+          <w:b/>
+        </w:rPr>
+        <w:t>Exceptions:</w:t>
+      </w:r>
+    </w:p>
+    <w:p>
+      <w:pPr>
+        <w:ind w:left="360"/>
+      </w:pPr>
+      <w:proofErr w:type="gramStart"/>
+      <w:r>
+        <w:t>1.a</w:t>
+      </w:r>
+      <w:proofErr w:type="gramEnd"/>
+      <w:r>
+        <w:t xml:space="preserve"> There is existing </w:t>
+      </w:r>
+      <w:r>
+        <w:t>network drawing</w:t>
+      </w:r>
+      <w:r>
+        <w:t xml:space="preserve"> already open</w:t>
+      </w:r>
+    </w:p>
+    <w:p>
+      <w:pPr>
+        <w:ind w:left="720"/>
+      </w:pPr>
+      <w:r>
+        <w:t>.1: Reference to user case close</w:t>
+      </w:r>
+      <w:r>
+        <w:t xml:space="preserve"> network drawing</w:t>
+      </w:r>
+      <w:r>
+        <w:t>.</w:t>
+      </w:r>
+    </w:p>
+    <w:p>
+      <w:pPr>
+        <w:pStyle w:val="Heading2"/>
+        <w:rPr>
+          <w:rStyle w:val="Heading2Char"/>
+          <w:caps/>
+          <w:shd w:val="clear" w:color="auto" w:fill="auto"/>
+        </w:rPr>
+      </w:pPr>
+      <w:bookmarkStart w:id="7" w:name="_Toc449623702"/>
+      <w:r>
+        <w:rPr>
+          <w:rStyle w:val="Heading2Char"/>
+          <w:shd w:val="clear" w:color="auto" w:fill="auto"/>
+        </w:rPr>
+        <w:t>USE CASE: CREATE A NEW NETWORK DRAWING FILE</w:t>
+      </w:r>
+      <w:bookmarkEnd w:id="7"/>
+    </w:p>
+    <w:p>
+      <w:r>
+        <w:rPr>
+          <w:b/>
+        </w:rPr>
+        <w:t>Pre-condition:</w:t>
+      </w:r>
+      <w:r>
+        <w:t xml:space="preserve"> The user has the main form for the GUI of the pipeline app open on his/her PC.</w:t>
+      </w:r>
+    </w:p>
+    <w:p>
+      <w:r>
+        <w:rPr>
+          <w:b/>
+        </w:rPr>
+        <w:lastRenderedPageBreak/>
+        <w:t>Trigger</w:t>
+      </w:r>
+      <w:r>
+        <w:t xml:space="preserve">: User clicks on the button </w:t>
+      </w:r>
+      <w:r>
+        <w:t>add</w:t>
+      </w:r>
+      <w:r>
+        <w:t xml:space="preserve"> new network drawing.</w:t>
+      </w:r>
+    </w:p>
+    <w:p>
+      <w:pPr>
+        <w:rPr>
+          <w:b/>
+        </w:rPr>
+      </w:pPr>
+      <w:proofErr w:type="spellStart"/>
+      <w:r>
+        <w:rPr>
+          <w:b/>
+        </w:rPr>
+        <w:t>MSS</w:t>
+      </w:r>
+      <w:proofErr w:type="gramStart"/>
+      <w:r>
+        <w:rPr>
+          <w:b/>
+        </w:rPr>
+        <w:t>:</w:t>
+      </w:r>
+      <w:r>
+        <w:rPr>
+          <w:b/>
+        </w:rPr>
+        <w:t>a</w:t>
+      </w:r>
+      <w:proofErr w:type="spellEnd"/>
+      <w:proofErr w:type="gramEnd"/>
+    </w:p>
+    <w:p>
+      <w:pPr>
+        <w:pStyle w:val="ListParagraph"/>
+        <w:numPr>
+          <w:ilvl w:val="0"/>
+          <w:numId w:val="20"/>
+        </w:numPr>
+      </w:pPr>
+      <w:r>
+        <w:t>System shows the new drawing screen.</w:t>
+      </w:r>
+    </w:p>
+    <w:p>
+      <w:pPr>
+        <w:rPr>
+          <w:b/>
+        </w:rPr>
+      </w:pPr>
+      <w:r>
+        <w:rPr>
+          <w:b/>
+        </w:rPr>
+        <w:t>Exceptions:</w:t>
+      </w:r>
+    </w:p>
+    <w:p>
+      <w:pPr>
+        <w:tabs>
+          <w:tab w:val="right" w:pos="9360"/>
+        </w:tabs>
+        <w:ind w:left="360"/>
+      </w:pPr>
+      <w:proofErr w:type="gramStart"/>
+      <w:r>
+        <w:t>1.a</w:t>
+      </w:r>
+      <w:proofErr w:type="gramEnd"/>
+      <w:r>
+        <w:t xml:space="preserve"> There is existing network drawing already open</w:t>
+      </w:r>
+      <w:r>
+        <w:tab/>
+      </w:r>
+    </w:p>
+    <w:p>
+      <w:pPr>
+        <w:ind w:left="720"/>
+      </w:pPr>
+      <w:r>
+        <w:t>.1: Reference to user case close network drawing</w:t>
+      </w:r>
+      <w:r>
+        <w:t xml:space="preserve"> file</w:t>
+      </w:r>
+      <w:r>
+        <w:t>.</w:t>
+      </w:r>
+    </w:p>
+    <w:p>
+      <w:pPr>
+        <w:pStyle w:val="Heading2"/>
+        <w:rPr>
+          <w:rStyle w:val="Heading2Char"/>
+          <w:caps/>
+          <w:shd w:val="clear" w:color="auto" w:fill="auto"/>
+        </w:rPr>
+      </w:pPr>
+      <w:bookmarkStart w:id="8" w:name="_Toc449623703"/>
+      <w:r>
+        <w:rPr>
+          <w:rStyle w:val="Heading2Char"/>
+          <w:caps/>
+          <w:shd w:val="clear" w:color="auto" w:fill="auto"/>
+        </w:rPr>
+        <w:t xml:space="preserve">Use Case: </w:t>
+      </w:r>
+      <w:r>
+        <w:rPr>
+          <w:rStyle w:val="Heading2Char"/>
+          <w:caps/>
+          <w:shd w:val="clear" w:color="auto" w:fill="auto"/>
+        </w:rPr>
+        <w:t>OPEN A NETWORK</w:t>
+      </w:r>
+      <w:r>
+        <w:rPr>
+          <w:rStyle w:val="Heading2Char"/>
+          <w:caps/>
+          <w:shd w:val="clear" w:color="auto" w:fill="auto"/>
+        </w:rPr>
+        <w:t xml:space="preserve"> DRAWING FILE</w:t>
+      </w:r>
+      <w:bookmarkEnd w:id="8"/>
+    </w:p>
+    <w:p>
+      <w:r>
+        <w:rPr>
+          <w:b/>
+        </w:rPr>
+        <w:t>Pre-condition:</w:t>
+      </w:r>
+      <w:r>
+        <w:t xml:space="preserve"> The user has the main form for the GUI of the pipeline app open on his/her PC.</w:t>
+      </w:r>
+    </w:p>
+    <w:p>
+      <w:r>
+        <w:rPr>
+          <w:b/>
+        </w:rPr>
+        <w:t>Trigger</w:t>
+      </w:r>
+      <w:r>
+        <w:t>: Use</w:t>
+      </w:r>
+      <w:r>
+        <w:t xml:space="preserve">r clicks on the button open </w:t>
+      </w:r>
+      <w:r>
+        <w:t>network drawing.</w:t>
+      </w:r>
+    </w:p>
+    <w:p>
+      <w:pPr>
+        <w:rPr>
+          <w:b/>
+        </w:rPr>
+      </w:pPr>
+      <w:r>
+        <w:rPr>
+          <w:b/>
+        </w:rPr>
+        <w:t>MSS:</w:t>
+      </w:r>
+    </w:p>
+    <w:p>
+      <w:pPr>
+        <w:pStyle w:val="ListParagraph"/>
+        <w:numPr>
+          <w:ilvl w:val="0"/>
+          <w:numId w:val="1"/>
+        </w:numPr>
+      </w:pPr>
+      <w:r>
+        <w:t xml:space="preserve">System shows the file dialog </w:t>
+      </w:r>
+    </w:p>
+    <w:p>
+      <w:pPr>
+        <w:pStyle w:val="ListParagraph"/>
+        <w:numPr>
+          <w:ilvl w:val="0"/>
+          <w:numId w:val="1"/>
+        </w:numPr>
+      </w:pPr>
+      <w:r>
+        <w:t>User chooses the location of the file</w:t>
+      </w:r>
+    </w:p>
+    <w:p>
+      <w:pPr>
+        <w:pStyle w:val="ListParagraph"/>
+        <w:numPr>
+          <w:ilvl w:val="0"/>
+          <w:numId w:val="1"/>
+        </w:numPr>
+      </w:pPr>
+      <w:r>
+        <w:t>System loads the file and shows it</w:t>
+      </w:r>
+      <w:r>
+        <w:t xml:space="preserve"> in drawing screen. </w:t>
+      </w:r>
+    </w:p>
+    <w:p>
+      <w:pPr>
+        <w:rPr>
+          <w:b/>
+        </w:rPr>
+      </w:pPr>
+      <w:r>
+        <w:rPr>
+          <w:b/>
+        </w:rPr>
+        <w:t>Exceptions:</w:t>
+      </w:r>
+    </w:p>
+    <w:p>
+      <w:pPr>
+        <w:ind w:left="360"/>
+      </w:pPr>
+      <w:proofErr w:type="gramStart"/>
+      <w:r>
+        <w:t>3.a</w:t>
+      </w:r>
+      <w:proofErr w:type="gramEnd"/>
+      <w:r>
+        <w:t xml:space="preserve"> User cannot find the file </w:t>
+      </w:r>
+    </w:p>
+    <w:p>
+      <w:pPr>
+        <w:ind w:left="720"/>
+      </w:pPr>
+      <w:r>
+        <w:t xml:space="preserve">.1: User closes the dialog </w:t>
+      </w:r>
+    </w:p>
+    <w:p>
+      <w:pPr>
+        <w:ind w:left="360"/>
+      </w:pPr>
+      <w:proofErr w:type="gramStart"/>
+      <w:r>
+        <w:t>3.b</w:t>
+      </w:r>
+      <w:proofErr w:type="gramEnd"/>
+      <w:r>
+        <w:t xml:space="preserve"> There is existing file already open</w:t>
+      </w:r>
+    </w:p>
+    <w:p>
+      <w:pPr>
+        <w:ind w:left="720"/>
+      </w:pPr>
+      <w:r>
+        <w:t>.1: Reference to user case close file.</w:t>
+      </w:r>
+    </w:p>
+    <w:p>
+      <w:pPr>
+        <w:pStyle w:val="Heading2"/>
+        <w:pBdr>
+          <w:top w:val="single" w:sz="24" w:space="1" w:color="DEEAF6" w:themeColor="accent1" w:themeTint="33"/>
+        </w:pBdr>
+        <w:rPr>
+          <w:rStyle w:val="Heading2Char"/>
+          <w:caps/>
+          <w:shd w:val="clear" w:color="auto" w:fill="auto"/>
+        </w:rPr>
+      </w:pPr>
+      <w:bookmarkStart w:id="9" w:name="_Toc449623704"/>
+      <w:r>
+        <w:rPr>
+          <w:rStyle w:val="Heading2Char"/>
+          <w:caps/>
+          <w:shd w:val="clear" w:color="auto" w:fill="auto"/>
+        </w:rPr>
+        <w:t xml:space="preserve">Use Case: </w:t>
+      </w:r>
+      <w:r>
+        <w:rPr>
+          <w:rStyle w:val="Heading2Char"/>
+          <w:caps/>
+          <w:shd w:val="clear" w:color="auto" w:fill="auto"/>
+        </w:rPr>
+        <w:t>SAVE</w:t>
+      </w:r>
+      <w:r>
+        <w:rPr>
+          <w:rStyle w:val="Heading2Char"/>
+          <w:caps/>
+          <w:shd w:val="clear" w:color="auto" w:fill="auto"/>
+        </w:rPr>
+        <w:t xml:space="preserve"> A NETWORK DRAWING FILE</w:t>
+      </w:r>
+      <w:bookmarkEnd w:id="9"/>
+    </w:p>
+    <w:p>
+      <w:r>
+        <w:rPr>
+          <w:b/>
+        </w:rPr>
+        <w:t>Pre-condition:</w:t>
+      </w:r>
+      <w:r>
+        <w:t xml:space="preserve"> The user has the main form for the GUI of the pipeline app open on his/her PC.</w:t>
+      </w:r>
+    </w:p>
+    <w:p>
+      <w:r>
+        <w:rPr>
+          <w:b/>
+        </w:rPr>
+        <w:t>Trigger</w:t>
+      </w:r>
+      <w:r>
+        <w:t xml:space="preserve">: User clicks on the button </w:t>
+      </w:r>
+      <w:r>
+        <w:t>save</w:t>
+      </w:r>
+      <w:r>
+        <w:t xml:space="preserve"> network drawing.</w:t>
+      </w:r>
+    </w:p>
+    <w:p>
+      <w:pPr>
+        <w:rPr>
+          <w:b/>
+        </w:rPr>
+      </w:pPr>
+      <w:r>
+        <w:rPr>
+          <w:b/>
+        </w:rPr>
+        <w:t>MSS:</w:t>
+      </w:r>
+    </w:p>
+    <w:p>
+      <w:pPr>
+        <w:pStyle w:val="ListParagraph"/>
+        <w:numPr>
+          <w:ilvl w:val="0"/>
+          <w:numId w:val="22"/>
+        </w:numPr>
+      </w:pPr>
+      <w:r>
+        <w:t>System save the file.</w:t>
+      </w:r>
+    </w:p>
+    <w:p>
+      <w:pPr>
+        <w:rPr>
+          <w:b/>
+        </w:rPr>
+      </w:pPr>
+      <w:r>
+        <w:rPr>
+          <w:b/>
+        </w:rPr>
+        <w:t>Exceptions:</w:t>
+      </w:r>
+    </w:p>
+    <w:p>
+      <w:pPr>
+        <w:ind w:left="360"/>
+      </w:pPr>
+      <w:proofErr w:type="gramStart"/>
+      <w:r>
+        <w:t>1.a</w:t>
+      </w:r>
+      <w:proofErr w:type="gramEnd"/>
+      <w:r>
+        <w:t xml:space="preserve"> The file is new </w:t>
+      </w:r>
+    </w:p>
+    <w:p>
+      <w:pPr>
+        <w:ind w:left="720"/>
+      </w:pPr>
+      <w:r>
+        <w:lastRenderedPageBreak/>
+        <w:t>.1: Reference to the use case save as</w:t>
+      </w:r>
+    </w:p>
+    <w:p>
+      <w:pPr>
+        <w:ind w:left="360"/>
+      </w:pPr>
+      <w:proofErr w:type="gramStart"/>
+      <w:r>
+        <w:t>1.b</w:t>
+      </w:r>
+      <w:proofErr w:type="gramEnd"/>
+      <w:r>
+        <w:t xml:space="preserve"> The file is existing .</w:t>
+      </w:r>
+    </w:p>
+    <w:p>
+      <w:pPr>
+        <w:ind w:left="720"/>
+      </w:pPr>
+      <w:r>
+        <w:t>.1: Overwriting the existing file.</w:t>
+      </w:r>
+    </w:p>
+    <w:p>
+      <w:pPr>
+        <w:ind w:left="720"/>
+      </w:pPr>
+      <w:r>
+        <w:t xml:space="preserve">.1: User closes the dialog </w:t>
+      </w:r>
+    </w:p>
+    <w:p>
+      <w:pPr>
+        <w:pStyle w:val="Heading2"/>
+        <w:pBdr>
+          <w:top w:val="single" w:sz="24" w:space="1" w:color="DEEAF6" w:themeColor="accent1" w:themeTint="33"/>
+        </w:pBdr>
+        <w:rPr>
+          <w:rStyle w:val="Heading2Char"/>
+          <w:caps/>
+          <w:shd w:val="clear" w:color="auto" w:fill="auto"/>
+        </w:rPr>
+      </w:pPr>
+      <w:bookmarkStart w:id="10" w:name="_Toc449623705"/>
+      <w:r>
+        <w:rPr>
+          <w:rStyle w:val="Heading2Char"/>
+          <w:caps/>
+          <w:shd w:val="clear" w:color="auto" w:fill="auto"/>
+        </w:rPr>
+        <w:t xml:space="preserve">Use Case: </w:t>
+      </w:r>
+      <w:r>
+        <w:rPr>
+          <w:rStyle w:val="Heading2Char"/>
+          <w:caps/>
+          <w:shd w:val="clear" w:color="auto" w:fill="auto"/>
+        </w:rPr>
+        <w:t>SAVE A</w:t>
+      </w:r>
+      <w:r>
+        <w:rPr>
+          <w:rStyle w:val="Heading2Char"/>
+          <w:caps/>
+          <w:shd w:val="clear" w:color="auto" w:fill="auto"/>
+        </w:rPr>
+        <w:t>s A</w:t>
+      </w:r>
+      <w:r>
+        <w:rPr>
+          <w:rStyle w:val="Heading2Char"/>
+          <w:caps/>
+          <w:shd w:val="clear" w:color="auto" w:fill="auto"/>
+        </w:rPr>
+        <w:t xml:space="preserve"> NETWORK DRAWING FILE</w:t>
+      </w:r>
+      <w:bookmarkEnd w:id="10"/>
+    </w:p>
+    <w:p>
+      <w:r>
+        <w:rPr>
+          <w:b/>
+        </w:rPr>
+        <w:t>Pre-condition:</w:t>
+      </w:r>
+      <w:r>
+        <w:t xml:space="preserve"> The user has the main form for the GUI of the pipeline app open on his/her PC.</w:t>
+      </w:r>
+    </w:p>
+    <w:p>
+      <w:r>
+        <w:rPr>
+          <w:b/>
+        </w:rPr>
+        <w:t>Trigger</w:t>
+      </w:r>
+      <w:r>
+        <w:t xml:space="preserve">: User clicks on the button </w:t>
+      </w:r>
+      <w:r>
+        <w:t>save as</w:t>
+      </w:r>
+      <w:r>
+        <w:t xml:space="preserve"> network drawing.</w:t>
+      </w:r>
+    </w:p>
+    <w:p>
+      <w:pPr>
+        <w:rPr>
+          <w:b/>
+        </w:rPr>
+      </w:pPr>
+      <w:r>
+        <w:rPr>
+          <w:b/>
+        </w:rPr>
+        <w:t>MSS:</w:t>
+      </w:r>
+    </w:p>
+    <w:p>
+      <w:pPr>
+        <w:pStyle w:val="ListParagraph"/>
+        <w:numPr>
+          <w:ilvl w:val="0"/>
+          <w:numId w:val="4"/>
+        </w:numPr>
+      </w:pPr>
+      <w:r>
+        <w:t>System opens the file dialog</w:t>
+      </w:r>
+    </w:p>
+    <w:p>
+      <w:pPr>
+        <w:pStyle w:val="ListParagraph"/>
+        <w:numPr>
+          <w:ilvl w:val="0"/>
+          <w:numId w:val="4"/>
+        </w:numPr>
+      </w:pPr>
+      <w:r>
+        <w:t>User chooses the location to save the file</w:t>
+      </w:r>
+    </w:p>
+    <w:p>
+      <w:pPr>
+        <w:pStyle w:val="ListParagraph"/>
+        <w:numPr>
+          <w:ilvl w:val="0"/>
+          <w:numId w:val="4"/>
+        </w:numPr>
+      </w:pPr>
+      <w:r>
+        <w:t>User gives the file’s name</w:t>
+      </w:r>
+    </w:p>
+    <w:p>
+      <w:pPr>
+        <w:pStyle w:val="ListParagraph"/>
+        <w:numPr>
+          <w:ilvl w:val="0"/>
+          <w:numId w:val="4"/>
+        </w:numPr>
+      </w:pPr>
+      <w:r>
+        <w:t xml:space="preserve">System save the file in the chosen directory </w:t>
+      </w:r>
+    </w:p>
+    <w:p>
+      <w:pPr>
+        <w:rPr>
+          <w:b/>
+        </w:rPr>
+      </w:pPr>
+      <w:r>
+        <w:rPr>
+          <w:b/>
+        </w:rPr>
+        <w:t>Exceptions:</w:t>
+      </w:r>
+    </w:p>
+    <w:p>
+      <w:pPr>
+        <w:ind w:left="360"/>
+      </w:pPr>
+      <w:proofErr w:type="gramStart"/>
+      <w:r>
+        <w:t>3.a</w:t>
+      </w:r>
+      <w:proofErr w:type="gramEnd"/>
+      <w:r>
+        <w:t xml:space="preserve"> The file’s name is exist </w:t>
+      </w:r>
+    </w:p>
+    <w:p>
+      <w:pPr>
+        <w:ind w:left="720"/>
+      </w:pPr>
+      <w:r>
+        <w:t>.1: System notifies user that name already exist and prompts user to give new name.</w:t>
+      </w:r>
+    </w:p>
+    <w:p>
+      <w:pPr>
+        <w:ind w:left="720"/>
+      </w:pPr>
+      <w:r>
+        <w:t>.2: User gives a new name and return to MSS at step 4.</w:t>
+      </w:r>
+    </w:p>
+    <w:p>
+      <w:pPr>
+        <w:pStyle w:val="Heading2"/>
+        <w:pBdr>
+          <w:top w:val="single" w:sz="24" w:space="1" w:color="DEEAF6" w:themeColor="accent1" w:themeTint="33"/>
+        </w:pBdr>
+        <w:rPr>
+          <w:rStyle w:val="Heading2Char"/>
+          <w:caps/>
+          <w:shd w:val="clear" w:color="auto" w:fill="auto"/>
+        </w:rPr>
+      </w:pPr>
+      <w:bookmarkStart w:id="11" w:name="_Toc449623706"/>
+      <w:r>
+        <w:rPr>
+          <w:rStyle w:val="Heading2Char"/>
+          <w:caps/>
+          <w:shd w:val="clear" w:color="auto" w:fill="auto"/>
+        </w:rPr>
+        <w:t xml:space="preserve">Use Case: </w:t>
+      </w:r>
+      <w:r>
+        <w:rPr>
+          <w:rStyle w:val="Heading2Char"/>
+          <w:caps/>
+          <w:shd w:val="clear" w:color="auto" w:fill="auto"/>
+        </w:rPr>
+        <w:t>CLOSE</w:t>
+      </w:r>
+      <w:r>
+        <w:rPr>
+          <w:rStyle w:val="Heading2Char"/>
+          <w:caps/>
+          <w:shd w:val="clear" w:color="auto" w:fill="auto"/>
+        </w:rPr>
+        <w:t xml:space="preserve"> A NETWORK DRAWING FILE</w:t>
+      </w:r>
+      <w:bookmarkEnd w:id="11"/>
+    </w:p>
+    <w:p>
+      <w:r>
+        <w:rPr>
+          <w:b/>
+        </w:rPr>
+        <w:t>Pre-condition:</w:t>
+      </w:r>
+      <w:r>
+        <w:t xml:space="preserve"> The user has the main form for the GUI of the pipeline app open on his/her PC.</w:t>
+      </w:r>
+    </w:p>
+    <w:p>
+      <w:r>
+        <w:rPr>
+          <w:b/>
+        </w:rPr>
+        <w:t>Trigger</w:t>
+      </w:r>
+      <w:r>
+        <w:t xml:space="preserve">: User clicks on the button </w:t>
+      </w:r>
+      <w:r>
+        <w:t>close</w:t>
+      </w:r>
+      <w:r>
+        <w:t xml:space="preserve"> network drawing.</w:t>
+      </w:r>
+    </w:p>
+    <w:p>
+      <w:pPr>
+        <w:rPr>
+          <w:b/>
+        </w:rPr>
+      </w:pPr>
+      <w:r>
+        <w:rPr>
+          <w:b/>
+        </w:rPr>
+        <w:t>MSS:</w:t>
+      </w:r>
+    </w:p>
+    <w:p>
+      <w:pPr>
+        <w:pStyle w:val="ListParagraph"/>
+        <w:numPr>
+          <w:ilvl w:val="0"/>
+          <w:numId w:val="24"/>
+        </w:numPr>
+      </w:pPr>
+      <w:r>
+        <w:t xml:space="preserve">System close the file </w:t>
+      </w:r>
+    </w:p>
+    <w:p>
+      <w:pPr>
+        <w:rPr>
+          <w:b/>
+        </w:rPr>
+      </w:pPr>
+      <w:r>
+        <w:rPr>
+          <w:b/>
+        </w:rPr>
+        <w:t>Exceptions:</w:t>
+      </w:r>
+    </w:p>
+    <w:p>
+      <w:pPr>
+        <w:ind w:left="360"/>
+      </w:pPr>
+      <w:proofErr w:type="gramStart"/>
+      <w:r>
+        <w:t>2.a</w:t>
+      </w:r>
+      <w:proofErr w:type="gramEnd"/>
+      <w:r>
+        <w:t xml:space="preserve"> User has not save the file yet </w:t>
+      </w:r>
+    </w:p>
+    <w:p>
+      <w:pPr>
+        <w:ind w:left="720"/>
+      </w:pPr>
+      <w:r>
+        <w:t>.1: Reference to the use case save</w:t>
+      </w:r>
+    </w:p>
+    <w:p>
+      <w:pPr>
+        <w:pStyle w:val="Heading2"/>
+        <w:pBdr>
+          <w:top w:val="single" w:sz="24" w:space="1" w:color="DEEAF6" w:themeColor="accent1" w:themeTint="33"/>
+        </w:pBdr>
+        <w:rPr>
+          <w:rStyle w:val="Heading2Char"/>
+          <w:caps/>
+          <w:shd w:val="clear" w:color="auto" w:fill="auto"/>
+        </w:rPr>
+      </w:pPr>
+      <w:bookmarkStart w:id="12" w:name="_Toc449623707"/>
+      <w:r>
+        <w:rPr>
+          <w:rStyle w:val="Heading2Char"/>
+          <w:caps/>
+          <w:shd w:val="clear" w:color="auto" w:fill="auto"/>
+        </w:rPr>
+        <w:t xml:space="preserve">Use Case: </w:t>
+      </w:r>
+      <w:r>
+        <w:rPr>
+          <w:rStyle w:val="Heading2Char"/>
+          <w:caps/>
+          <w:shd w:val="clear" w:color="auto" w:fill="auto"/>
+        </w:rPr>
+        <w:t>EXIT</w:t>
+      </w:r>
+      <w:r>
+        <w:rPr>
+          <w:rStyle w:val="Heading2Char"/>
+          <w:caps/>
+          <w:shd w:val="clear" w:color="auto" w:fill="auto"/>
+        </w:rPr>
+        <w:t xml:space="preserve"> A</w:t>
+      </w:r>
+      <w:r>
+        <w:rPr>
+          <w:rStyle w:val="Heading2Char"/>
+          <w:caps/>
+          <w:shd w:val="clear" w:color="auto" w:fill="auto"/>
+        </w:rPr>
+        <w:t>PPLICATION</w:t>
+      </w:r>
+      <w:bookmarkEnd w:id="12"/>
+    </w:p>
+    <w:p>
+      <w:r>
+        <w:rPr>
+          <w:b/>
+        </w:rPr>
+        <w:lastRenderedPageBreak/>
+        <w:t>Pre-condition:</w:t>
+      </w:r>
+      <w:r>
+        <w:t xml:space="preserve"> The user has the main form for the GUI of the pipeline app open on his/her PC.</w:t>
+      </w:r>
+    </w:p>
+    <w:p>
+      <w:r>
+        <w:rPr>
+          <w:b/>
+        </w:rPr>
+        <w:t>Trigger</w:t>
+      </w:r>
+      <w:r>
+        <w:t xml:space="preserve">: User clicks on the button </w:t>
+      </w:r>
+      <w:r>
+        <w:t>exit button or click on the close button of the main form.</w:t>
+      </w:r>
+    </w:p>
+    <w:p>
+      <w:pPr>
+        <w:rPr>
+          <w:b/>
+        </w:rPr>
+      </w:pPr>
+      <w:r>
+        <w:rPr>
+          <w:b/>
+        </w:rPr>
+        <w:t>MSS:</w:t>
+      </w:r>
+    </w:p>
+    <w:p>
+      <w:pPr>
+        <w:pStyle w:val="ListParagraph"/>
+        <w:numPr>
+          <w:ilvl w:val="0"/>
+          <w:numId w:val="6"/>
+        </w:numPr>
+      </w:pPr>
+      <w:r>
+        <w:t>System asks user for saving the file</w:t>
+      </w:r>
+    </w:p>
+    <w:p>
+      <w:pPr>
+        <w:pStyle w:val="ListParagraph"/>
+        <w:numPr>
+          <w:ilvl w:val="0"/>
+          <w:numId w:val="6"/>
+        </w:numPr>
+      </w:pPr>
+      <w:r>
+        <w:t xml:space="preserve">Use do not </w:t>
+      </w:r>
+      <w:r>
+        <w:t xml:space="preserve">want to </w:t>
+      </w:r>
+      <w:r>
+        <w:t xml:space="preserve">save the opening file </w:t>
+      </w:r>
+    </w:p>
+    <w:p>
+      <w:pPr>
+        <w:pStyle w:val="ListParagraph"/>
+        <w:numPr>
+          <w:ilvl w:val="0"/>
+          <w:numId w:val="6"/>
+        </w:numPr>
+      </w:pPr>
+      <w:r>
+        <w:t xml:space="preserve">System closes the application </w:t>
+      </w:r>
+    </w:p>
+    <w:p>
+      <w:pPr>
+        <w:rPr>
+          <w:b/>
+        </w:rPr>
+      </w:pPr>
+      <w:r>
+        <w:rPr>
+          <w:b/>
+        </w:rPr>
+        <w:t>Exceptions:</w:t>
+      </w:r>
+    </w:p>
+    <w:p>
+      <w:pPr>
+        <w:ind w:left="360"/>
+      </w:pPr>
+      <w:proofErr w:type="gramStart"/>
+      <w:r>
+        <w:t>1.a</w:t>
+      </w:r>
+      <w:proofErr w:type="gramEnd"/>
+      <w:r>
+        <w:t xml:space="preserve"> User saved the file previously </w:t>
+      </w:r>
+    </w:p>
+    <w:p>
+      <w:pPr>
+        <w:ind w:left="720"/>
+      </w:pPr>
+      <w:r>
+        <w:t xml:space="preserve">.1: Go directly to MSS at step 3 </w:t>
+      </w:r>
+    </w:p>
+    <w:p>
+      <w:pPr>
+        <w:ind w:left="360"/>
+      </w:pPr>
+      <w:proofErr w:type="gramStart"/>
+      <w:r>
+        <w:t>2.a</w:t>
+      </w:r>
+      <w:proofErr w:type="gramEnd"/>
+      <w:r>
+        <w:t xml:space="preserve"> User would like to save the file</w:t>
+      </w:r>
+    </w:p>
+    <w:p>
+      <w:pPr>
+        <w:ind w:left="360"/>
+      </w:pPr>
+      <w:r>
+        <w:tab/>
+        <w:t>.1: Reference to the use case save</w:t>
+      </w:r>
+    </w:p>
+    <w:p>
+      <w:pPr>
+        <w:ind w:left="720"/>
+      </w:pPr>
+    </w:p>
+    <w:p>
+      <w:pPr>
+        <w:ind w:left="720"/>
+      </w:pPr>
+    </w:p>
+    <w:p>
+      <w:pPr>
+        <w:ind w:left="720"/>
+      </w:pPr>
     </w:p>
     <w:p>
       <w:pPr>
         <w:ind w:firstLine="720"/>
       </w:pPr>
       <w:r>
-        <w:t>b)i) User selects YES</w:t>
-      </w:r>
-    </w:p>
-    <w:p>
-      <w:pPr>
-        <w:ind w:firstLine="720"/>
-      </w:pPr>
-      <w:r>
-        <w:t>c)i) System removes the component and all its connected pipelines from the drawing screen</w:t>
-      </w:r>
-    </w:p>
-    <w:p>
-      <w:pPr>
-        <w:ind w:firstLine="720"/>
-      </w:pPr>
-      <w:r>
-        <w:t>b)ii) User selects NO</w:t>
-      </w:r>
-    </w:p>
-    <w:p>
-      <w:pPr>
-        <w:ind w:firstLine="720"/>
-      </w:pPr>
-      <w:r>
-        <w:t xml:space="preserve">c)ii) </w:t>
-      </w:r>
-      <w:r>
-        <w:t>E</w:t>
-      </w:r>
-      <w:r>
-        <w:t xml:space="preserve">nd of </w:t>
-      </w:r>
-      <w:r>
-        <w:t>use case.</w:t>
-      </w:r>
-      <w:bookmarkStart w:id="1" w:name="_GoBack"/>
-      <w:bookmarkEnd w:id="1"/>
-    </w:p>
-    <w:p>
-      <w:r>
         <w:br w:type="page"/>
       </w:r>
     </w:p>
@@ -1735,12 +3680,12 @@
       <w:pPr>
         <w:pStyle w:val="Heading1"/>
       </w:pPr>
-      <w:bookmarkStart w:id="2" w:name="_Toc448856385"/>
+      <w:bookmarkStart w:id="13" w:name="_Toc449623708"/>
       <w:r>
         <w:lastRenderedPageBreak/>
-        <w:t>Functional Requirements (use-cases)</w:t>
-      </w:r>
-      <w:bookmarkEnd w:id="2"/>
+        <w:t>User Interface</w:t>
+      </w:r>
+      <w:bookmarkEnd w:id="13"/>
     </w:p>
     <w:p>
       <w:pPr>
@@ -1761,38 +3706,12 @@
       <w:pPr>
         <w:pStyle w:val="Heading1"/>
       </w:pPr>
-      <w:bookmarkStart w:id="3" w:name="_Toc448856386"/>
-      <w:r>
-        <w:lastRenderedPageBreak/>
-        <w:t>User Interface</w:t>
-      </w:r>
-      <w:bookmarkEnd w:id="3"/>
-    </w:p>
-    <w:p>
-      <w:pPr>
-        <w:rPr>
-          <w:rFonts w:asciiTheme="majorHAnsi" w:eastAsiaTheme="majorEastAsia" w:hAnsiTheme="majorHAnsi" w:cstheme="majorBidi"/>
-          <w:caps/>
-          <w:color w:val="5B9BD5" w:themeColor="accent1"/>
-          <w:spacing w:val="10"/>
-          <w:sz w:val="52"/>
-          <w:szCs w:val="52"/>
-        </w:rPr>
-      </w:pPr>
-      <w:r>
-        <w:br w:type="page"/>
-      </w:r>
-    </w:p>
-    <w:p>
-      <w:pPr>
-        <w:pStyle w:val="Heading1"/>
-      </w:pPr>
-      <w:bookmarkStart w:id="4" w:name="_Toc448856387"/>
+      <w:bookmarkStart w:id="14" w:name="_Toc449623709"/>
       <w:r>
         <w:lastRenderedPageBreak/>
         <w:t>Non-functional Requirements (other requirements)</w:t>
       </w:r>
-      <w:bookmarkEnd w:id="4"/>
+      <w:bookmarkEnd w:id="14"/>
     </w:p>
     <w:p/>
     <w:p>
@@ -1800,6 +3719,8 @@
         <w:pStyle w:val="Title"/>
       </w:pPr>
     </w:p>
+    <w:p/>
+    <w:p/>
     <w:p/>
     <w:p/>
     <w:sectPr>
@@ -1817,6 +3738,95 @@
 <file path=word/numbering.xml><?xml version="1.0" encoding="utf-8"?>
 <w:numbering xmlns:wpc="http://schemas.microsoft.com/office/word/2010/wordprocessingCanvas" xmlns:mc="http://schemas.openxmlformats.org/markup-compatibility/2006" xmlns:o="urn:schemas-microsoft-com:office:office" xmlns:r="http://schemas.openxmlformats.org/officeDocument/2006/relationships" xmlns:m="http://schemas.openxmlformats.org/officeDocument/2006/math" xmlns:v="urn:schemas-microsoft-com:vml" xmlns:wp14="http://schemas.microsoft.com/office/word/2010/wordprocessingDrawing" xmlns:wp="http://schemas.openxmlformats.org/drawingml/2006/wordprocessingDrawing" xmlns:w10="urn:schemas-microsoft-com:office:word" xmlns:w="http://schemas.openxmlformats.org/wordprocessingml/2006/main" xmlns:w14="http://schemas.microsoft.com/office/word/2010/wordml" xmlns:w15="http://schemas.microsoft.com/office/word/2012/wordml" xmlns:wpg="http://schemas.microsoft.com/office/word/2010/wordprocessingGroup" xmlns:wpi="http://schemas.microsoft.com/office/word/2010/wordprocessingInk" xmlns:wne="http://schemas.microsoft.com/office/word/2006/wordml" xmlns:wps="http://schemas.microsoft.com/office/word/2010/wordprocessingShape" mc:Ignorable="w14 w15 wp14">
   <w:abstractNum w:abstractNumId="0" w15:restartNumberingAfterBreak="0">
+    <w:nsid w:val="05E13B7B"/>
+    <w:multiLevelType w:val="hybridMultilevel"/>
+    <w:tmpl w:val="4F140C76"/>
+    <w:lvl w:ilvl="0" w:tplc="A5845680">
+      <w:start w:val="1"/>
+      <w:numFmt w:val="decimal"/>
+      <w:lvlText w:val=".%1:"/>
+      <w:lvlJc w:val="left"/>
+      <w:pPr>
+        <w:ind w:left="1440" w:hanging="360"/>
+      </w:pPr>
+      <w:rPr>
+        <w:rFonts w:hint="default"/>
+      </w:rPr>
+    </w:lvl>
+    <w:lvl w:ilvl="1" w:tplc="04090019">
+      <w:start w:val="1"/>
+      <w:numFmt w:val="lowerLetter"/>
+      <w:lvlText w:val="%2."/>
+      <w:lvlJc w:val="left"/>
+      <w:pPr>
+        <w:ind w:left="2160" w:hanging="360"/>
+      </w:pPr>
+    </w:lvl>
+    <w:lvl w:ilvl="2" w:tplc="0409001B" w:tentative="1">
+      <w:start w:val="1"/>
+      <w:numFmt w:val="lowerRoman"/>
+      <w:lvlText w:val="%3."/>
+      <w:lvlJc w:val="right"/>
+      <w:pPr>
+        <w:ind w:left="2880" w:hanging="180"/>
+      </w:pPr>
+    </w:lvl>
+    <w:lvl w:ilvl="3" w:tplc="0409000F" w:tentative="1">
+      <w:start w:val="1"/>
+      <w:numFmt w:val="decimal"/>
+      <w:lvlText w:val="%4."/>
+      <w:lvlJc w:val="left"/>
+      <w:pPr>
+        <w:ind w:left="3600" w:hanging="360"/>
+      </w:pPr>
+    </w:lvl>
+    <w:lvl w:ilvl="4" w:tplc="04090019" w:tentative="1">
+      <w:start w:val="1"/>
+      <w:numFmt w:val="lowerLetter"/>
+      <w:lvlText w:val="%5."/>
+      <w:lvlJc w:val="left"/>
+      <w:pPr>
+        <w:ind w:left="4320" w:hanging="360"/>
+      </w:pPr>
+    </w:lvl>
+    <w:lvl w:ilvl="5" w:tplc="0409001B" w:tentative="1">
+      <w:start w:val="1"/>
+      <w:numFmt w:val="lowerRoman"/>
+      <w:lvlText w:val="%6."/>
+      <w:lvlJc w:val="right"/>
+      <w:pPr>
+        <w:ind w:left="5040" w:hanging="180"/>
+      </w:pPr>
+    </w:lvl>
+    <w:lvl w:ilvl="6" w:tplc="0409000F" w:tentative="1">
+      <w:start w:val="1"/>
+      <w:numFmt w:val="decimal"/>
+      <w:lvlText w:val="%7."/>
+      <w:lvlJc w:val="left"/>
+      <w:pPr>
+        <w:ind w:left="5760" w:hanging="360"/>
+      </w:pPr>
+    </w:lvl>
+    <w:lvl w:ilvl="7" w:tplc="04090019" w:tentative="1">
+      <w:start w:val="1"/>
+      <w:numFmt w:val="lowerLetter"/>
+      <w:lvlText w:val="%8."/>
+      <w:lvlJc w:val="left"/>
+      <w:pPr>
+        <w:ind w:left="6480" w:hanging="360"/>
+      </w:pPr>
+    </w:lvl>
+    <w:lvl w:ilvl="8" w:tplc="0409001B" w:tentative="1">
+      <w:start w:val="1"/>
+      <w:numFmt w:val="lowerRoman"/>
+      <w:lvlText w:val="%9."/>
+      <w:lvlJc w:val="right"/>
+      <w:pPr>
+        <w:ind w:left="7200" w:hanging="180"/>
+      </w:pPr>
+    </w:lvl>
+  </w:abstractNum>
+  <w:abstractNum w:abstractNumId="1" w15:restartNumberingAfterBreak="0">
     <w:nsid w:val="0C2B77A9"/>
     <w:multiLevelType w:val="hybridMultilevel"/>
     <w:tmpl w:val="D47066DE"/>
@@ -1929,7 +3939,7 @@
       </w:pPr>
     </w:lvl>
   </w:abstractNum>
-  <w:abstractNum w:abstractNumId="1" w15:restartNumberingAfterBreak="0">
+  <w:abstractNum w:abstractNumId="2" w15:restartNumberingAfterBreak="0">
     <w:nsid w:val="0CA30125"/>
     <w:multiLevelType w:val="hybridMultilevel"/>
     <w:tmpl w:val="7AF458DE"/>
@@ -2018,7 +4028,7 @@
       </w:pPr>
     </w:lvl>
   </w:abstractNum>
-  <w:abstractNum w:abstractNumId="2" w15:restartNumberingAfterBreak="0">
+  <w:abstractNum w:abstractNumId="3" w15:restartNumberingAfterBreak="0">
     <w:nsid w:val="13B77B99"/>
     <w:multiLevelType w:val="hybridMultilevel"/>
     <w:tmpl w:val="EEE6A586"/>
@@ -2107,7 +4117,7 @@
       </w:pPr>
     </w:lvl>
   </w:abstractNum>
-  <w:abstractNum w:abstractNumId="3" w15:restartNumberingAfterBreak="0">
+  <w:abstractNum w:abstractNumId="4" w15:restartNumberingAfterBreak="0">
     <w:nsid w:val="1A013B8F"/>
     <w:multiLevelType w:val="hybridMultilevel"/>
     <w:tmpl w:val="EEE6A586"/>
@@ -2196,7 +4206,7 @@
       </w:pPr>
     </w:lvl>
   </w:abstractNum>
-  <w:abstractNum w:abstractNumId="4" w15:restartNumberingAfterBreak="0">
+  <w:abstractNum w:abstractNumId="5" w15:restartNumberingAfterBreak="0">
     <w:nsid w:val="1BAE0F59"/>
     <w:multiLevelType w:val="hybridMultilevel"/>
     <w:tmpl w:val="EEE6A586"/>
@@ -2285,7 +4295,7 @@
       </w:pPr>
     </w:lvl>
   </w:abstractNum>
-  <w:abstractNum w:abstractNumId="5" w15:restartNumberingAfterBreak="0">
+  <w:abstractNum w:abstractNumId="6" w15:restartNumberingAfterBreak="0">
     <w:nsid w:val="1EA66FB7"/>
     <w:multiLevelType w:val="hybridMultilevel"/>
     <w:tmpl w:val="EEE6A586"/>
@@ -2374,7 +4384,96 @@
       </w:pPr>
     </w:lvl>
   </w:abstractNum>
-  <w:abstractNum w:abstractNumId="6" w15:restartNumberingAfterBreak="0">
+  <w:abstractNum w:abstractNumId="7" w15:restartNumberingAfterBreak="0">
+    <w:nsid w:val="20D00D14"/>
+    <w:multiLevelType w:val="hybridMultilevel"/>
+    <w:tmpl w:val="EEE6A586"/>
+    <w:lvl w:ilvl="0" w:tplc="0409000F">
+      <w:start w:val="1"/>
+      <w:numFmt w:val="decimal"/>
+      <w:lvlText w:val="%1."/>
+      <w:lvlJc w:val="left"/>
+      <w:pPr>
+        <w:ind w:left="720" w:hanging="360"/>
+      </w:pPr>
+      <w:rPr>
+        <w:rFonts w:hint="default"/>
+      </w:rPr>
+    </w:lvl>
+    <w:lvl w:ilvl="1" w:tplc="04090019" w:tentative="1">
+      <w:start w:val="1"/>
+      <w:numFmt w:val="lowerLetter"/>
+      <w:lvlText w:val="%2."/>
+      <w:lvlJc w:val="left"/>
+      <w:pPr>
+        <w:ind w:left="1440" w:hanging="360"/>
+      </w:pPr>
+    </w:lvl>
+    <w:lvl w:ilvl="2" w:tplc="0409001B" w:tentative="1">
+      <w:start w:val="1"/>
+      <w:numFmt w:val="lowerRoman"/>
+      <w:lvlText w:val="%3."/>
+      <w:lvlJc w:val="right"/>
+      <w:pPr>
+        <w:ind w:left="2160" w:hanging="180"/>
+      </w:pPr>
+    </w:lvl>
+    <w:lvl w:ilvl="3" w:tplc="0409000F" w:tentative="1">
+      <w:start w:val="1"/>
+      <w:numFmt w:val="decimal"/>
+      <w:lvlText w:val="%4."/>
+      <w:lvlJc w:val="left"/>
+      <w:pPr>
+        <w:ind w:left="2880" w:hanging="360"/>
+      </w:pPr>
+    </w:lvl>
+    <w:lvl w:ilvl="4" w:tplc="04090019" w:tentative="1">
+      <w:start w:val="1"/>
+      <w:numFmt w:val="lowerLetter"/>
+      <w:lvlText w:val="%5."/>
+      <w:lvlJc w:val="left"/>
+      <w:pPr>
+        <w:ind w:left="3600" w:hanging="360"/>
+      </w:pPr>
+    </w:lvl>
+    <w:lvl w:ilvl="5" w:tplc="0409001B" w:tentative="1">
+      <w:start w:val="1"/>
+      <w:numFmt w:val="lowerRoman"/>
+      <w:lvlText w:val="%6."/>
+      <w:lvlJc w:val="right"/>
+      <w:pPr>
+        <w:ind w:left="4320" w:hanging="180"/>
+      </w:pPr>
+    </w:lvl>
+    <w:lvl w:ilvl="6" w:tplc="0409000F" w:tentative="1">
+      <w:start w:val="1"/>
+      <w:numFmt w:val="decimal"/>
+      <w:lvlText w:val="%7."/>
+      <w:lvlJc w:val="left"/>
+      <w:pPr>
+        <w:ind w:left="5040" w:hanging="360"/>
+      </w:pPr>
+    </w:lvl>
+    <w:lvl w:ilvl="7" w:tplc="04090019" w:tentative="1">
+      <w:start w:val="1"/>
+      <w:numFmt w:val="lowerLetter"/>
+      <w:lvlText w:val="%8."/>
+      <w:lvlJc w:val="left"/>
+      <w:pPr>
+        <w:ind w:left="5760" w:hanging="360"/>
+      </w:pPr>
+    </w:lvl>
+    <w:lvl w:ilvl="8" w:tplc="0409001B" w:tentative="1">
+      <w:start w:val="1"/>
+      <w:numFmt w:val="lowerRoman"/>
+      <w:lvlText w:val="%9."/>
+      <w:lvlJc w:val="right"/>
+      <w:pPr>
+        <w:ind w:left="6480" w:hanging="180"/>
+      </w:pPr>
+    </w:lvl>
+  </w:abstractNum>
+  <w:abstractNum w:abstractNumId="8" w15:restartNumberingAfterBreak="0">
     <w:nsid w:val="21002586"/>
     <w:multiLevelType w:val="hybridMultilevel"/>
     <w:tmpl w:val="EEE6A586"/>
@@ -2463,7 +4562,7 @@
       </w:pPr>
     </w:lvl>
   </w:abstractNum>
-  <w:abstractNum w:abstractNumId="7" w15:restartNumberingAfterBreak="0">
+  <w:abstractNum w:abstractNumId="9" w15:restartNumberingAfterBreak="0">
     <w:nsid w:val="27E07D06"/>
     <w:multiLevelType w:val="hybridMultilevel"/>
     <w:tmpl w:val="AEF0CBE6"/>
@@ -2552,7 +4651,188 @@
       </w:pPr>
     </w:lvl>
   </w:abstractNum>
-  <w:abstractNum w:abstractNumId="8" w15:restartNumberingAfterBreak="0">
+  <w:abstractNum w:abstractNumId="10" w15:restartNumberingAfterBreak="0">
+    <w:nsid w:val="33E80BD3"/>
+    <w:multiLevelType w:val="hybridMultilevel"/>
+    <w:tmpl w:val="B88E9B70"/>
+    <w:lvl w:ilvl="0" w:tplc="A5845680">
+      <w:start w:val="1"/>
+      <w:numFmt w:val="decimal"/>
+      <w:lvlText w:val=".%1:"/>
+      <w:lvlJc w:val="left"/>
+      <w:pPr>
+        <w:ind w:left="1440" w:hanging="360"/>
+      </w:pPr>
+      <w:rPr>
+        <w:rFonts w:hint="default"/>
+      </w:rPr>
+    </w:lvl>
+    <w:lvl w:ilvl="1" w:tplc="04090019" w:tentative="1">
+      <w:start w:val="1"/>
+      <w:numFmt w:val="lowerLetter"/>
+      <w:lvlText w:val="%2."/>
+      <w:lvlJc w:val="left"/>
+      <w:pPr>
+        <w:ind w:left="2160" w:hanging="360"/>
+      </w:pPr>
+    </w:lvl>
+    <w:lvl w:ilvl="2" w:tplc="0409001B" w:tentative="1">
+      <w:start w:val="1"/>
+      <w:numFmt w:val="lowerRoman"/>
+      <w:lvlText w:val="%3."/>
+      <w:lvlJc w:val="right"/>
+      <w:pPr>
+        <w:ind w:left="2880" w:hanging="180"/>
+      </w:pPr>
+    </w:lvl>
+    <w:lvl w:ilvl="3" w:tplc="0409000F" w:tentative="1">
+      <w:start w:val="1"/>
+      <w:numFmt w:val="decimal"/>
+      <w:lvlText w:val="%4."/>
+      <w:lvlJc w:val="left"/>
+      <w:pPr>
+        <w:ind w:left="3600" w:hanging="360"/>
+      </w:pPr>
+    </w:lvl>
+    <w:lvl w:ilvl="4" w:tplc="04090019" w:tentative="1">
+      <w:start w:val="1"/>
+      <w:numFmt w:val="lowerLetter"/>
+      <w:lvlText w:val="%5."/>
+      <w:lvlJc w:val="left"/>
+      <w:pPr>
+        <w:ind w:left="4320" w:hanging="360"/>
+      </w:pPr>
+    </w:lvl>
+    <w:lvl w:ilvl="5" w:tplc="0409001B" w:tentative="1">
+      <w:start w:val="1"/>
+      <w:numFmt w:val="lowerRoman"/>
+      <w:lvlText w:val="%6."/>
+      <w:lvlJc w:val="right"/>
+      <w:pPr>
+        <w:ind w:left="5040" w:hanging="180"/>
+      </w:pPr>
+    </w:lvl>
+    <w:lvl w:ilvl="6" w:tplc="0409000F" w:tentative="1">
+      <w:start w:val="1"/>
+      <w:numFmt w:val="decimal"/>
+      <w:lvlText w:val="%7."/>
+      <w:lvlJc w:val="left"/>
+      <w:pPr>
+        <w:ind w:left="5760" w:hanging="360"/>
+      </w:pPr>
+    </w:lvl>
+    <w:lvl w:ilvl="7" w:tplc="04090019" w:tentative="1">
+      <w:start w:val="1"/>
+      <w:numFmt w:val="lowerLetter"/>
+      <w:lvlText w:val="%8."/>
+      <w:lvlJc w:val="left"/>
+      <w:pPr>
+        <w:ind w:left="6480" w:hanging="360"/>
+      </w:pPr>
+    </w:lvl>
+    <w:lvl w:ilvl="8" w:tplc="0409001B" w:tentative="1">
+      <w:start w:val="1"/>
+      <w:numFmt w:val="lowerRoman"/>
+      <w:lvlText w:val="%9."/>
+      <w:lvlJc w:val="right"/>
+      <w:pPr>
+        <w:ind w:left="7200" w:hanging="180"/>
+      </w:pPr>
+    </w:lvl>
+  </w:abstractNum>
+  <w:abstractNum w:abstractNumId="11" w15:restartNumberingAfterBreak="0">
+    <w:nsid w:val="363F516B"/>
+    <w:multiLevelType w:val="hybridMultilevel"/>
+    <w:tmpl w:val="4E64DBDA"/>
+    <w:lvl w:ilvl="0" w:tplc="A5845680">
+      <w:start w:val="1"/>
+      <w:numFmt w:val="decimal"/>
+      <w:lvlText w:val=".%1:"/>
+      <w:lvlJc w:val="left"/>
+      <w:pPr>
+        <w:ind w:left="1440" w:hanging="360"/>
+      </w:pPr>
+      <w:rPr>
+        <w:rFonts w:hint="default"/>
+      </w:rPr>
+    </w:lvl>
+    <w:lvl w:ilvl="1" w:tplc="E18A1542">
+      <w:start w:val="1"/>
+      <w:numFmt w:val="lowerLetter"/>
+      <w:lvlText w:val="%2)"/>
+      <w:lvlJc w:val="left"/>
+      <w:pPr>
+        <w:ind w:left="2160" w:hanging="360"/>
+      </w:pPr>
+      <w:rPr>
+        <w:rFonts w:hint="default"/>
+      </w:rPr>
+    </w:lvl>
+    <w:lvl w:ilvl="2" w:tplc="0409001B" w:tentative="1">
+      <w:start w:val="1"/>
+      <w:numFmt w:val="lowerRoman"/>
+      <w:lvlText w:val="%3."/>
+      <w:lvlJc w:val="right"/>
+      <w:pPr>
+        <w:ind w:left="2880" w:hanging="180"/>
+      </w:pPr>
+    </w:lvl>
+    <w:lvl w:ilvl="3" w:tplc="0409000F" w:tentative="1">
+      <w:start w:val="1"/>
+      <w:numFmt w:val="decimal"/>
+      <w:lvlText w:val="%4."/>
+      <w:lvlJc w:val="left"/>
+      <w:pPr>
+        <w:ind w:left="3600" w:hanging="360"/>
+      </w:pPr>
+    </w:lvl>
+    <w:lvl w:ilvl="4" w:tplc="04090019" w:tentative="1">
+      <w:start w:val="1"/>
+      <w:numFmt w:val="lowerLetter"/>
+      <w:lvlText w:val="%5."/>
+      <w:lvlJc w:val="left"/>
+      <w:pPr>
+        <w:ind w:left="4320" w:hanging="360"/>
+      </w:pPr>
+    </w:lvl>
+    <w:lvl w:ilvl="5" w:tplc="0409001B" w:tentative="1">
+      <w:start w:val="1"/>
+      <w:numFmt w:val="lowerRoman"/>
+      <w:lvlText w:val="%6."/>
+      <w:lvlJc w:val="right"/>
+      <w:pPr>
+        <w:ind w:left="5040" w:hanging="180"/>
+      </w:pPr>
+    </w:lvl>
+    <w:lvl w:ilvl="6" w:tplc="0409000F" w:tentative="1">
+      <w:start w:val="1"/>
+      <w:numFmt w:val="decimal"/>
+      <w:lvlText w:val="%7."/>
+      <w:lvlJc w:val="left"/>
+      <w:pPr>
+        <w:ind w:left="5760" w:hanging="360"/>
+      </w:pPr>
+    </w:lvl>
+    <w:lvl w:ilvl="7" w:tplc="04090019" w:tentative="1">
+      <w:start w:val="1"/>
+      <w:numFmt w:val="lowerLetter"/>
+      <w:lvlText w:val="%8."/>
+      <w:lvlJc w:val="left"/>
+      <w:pPr>
+        <w:ind w:left="6480" w:hanging="360"/>
+      </w:pPr>
+    </w:lvl>
+    <w:lvl w:ilvl="8" w:tplc="0409001B" w:tentative="1">
+      <w:start w:val="1"/>
+      <w:numFmt w:val="lowerRoman"/>
+      <w:lvlText w:val="%9."/>
+      <w:lvlJc w:val="right"/>
+      <w:pPr>
+        <w:ind w:left="7200" w:hanging="180"/>
+      </w:pPr>
+    </w:lvl>
+  </w:abstractNum>
+  <w:abstractNum w:abstractNumId="12" w15:restartNumberingAfterBreak="0">
     <w:nsid w:val="3CE42F0D"/>
     <w:multiLevelType w:val="hybridMultilevel"/>
     <w:tmpl w:val="EEE6A586"/>
@@ -2641,7 +4921,7 @@
       </w:pPr>
     </w:lvl>
   </w:abstractNum>
-  <w:abstractNum w:abstractNumId="9" w15:restartNumberingAfterBreak="0">
+  <w:abstractNum w:abstractNumId="13" w15:restartNumberingAfterBreak="0">
     <w:nsid w:val="410D400D"/>
     <w:multiLevelType w:val="hybridMultilevel"/>
     <w:tmpl w:val="A46066C0"/>
@@ -2730,7 +5010,185 @@
       </w:pPr>
     </w:lvl>
   </w:abstractNum>
-  <w:abstractNum w:abstractNumId="10" w15:restartNumberingAfterBreak="0">
+  <w:abstractNum w:abstractNumId="14" w15:restartNumberingAfterBreak="0">
+    <w:nsid w:val="411B6F6C"/>
+    <w:multiLevelType w:val="hybridMultilevel"/>
+    <w:tmpl w:val="7AF458DE"/>
+    <w:lvl w:ilvl="0" w:tplc="0409000F">
+      <w:start w:val="1"/>
+      <w:numFmt w:val="decimal"/>
+      <w:lvlText w:val="%1."/>
+      <w:lvlJc w:val="left"/>
+      <w:pPr>
+        <w:ind w:left="720" w:hanging="360"/>
+      </w:pPr>
+      <w:rPr>
+        <w:rFonts w:hint="default"/>
+      </w:rPr>
+    </w:lvl>
+    <w:lvl w:ilvl="1" w:tplc="04090019" w:tentative="1">
+      <w:start w:val="1"/>
+      <w:numFmt w:val="lowerLetter"/>
+      <w:lvlText w:val="%2."/>
+      <w:lvlJc w:val="left"/>
+      <w:pPr>
+        <w:ind w:left="1440" w:hanging="360"/>
+      </w:pPr>
+    </w:lvl>
+    <w:lvl w:ilvl="2" w:tplc="0409001B" w:tentative="1">
+      <w:start w:val="1"/>
+      <w:numFmt w:val="lowerRoman"/>
+      <w:lvlText w:val="%3."/>
+      <w:lvlJc w:val="right"/>
+      <w:pPr>
+        <w:ind w:left="2160" w:hanging="180"/>
+      </w:pPr>
+    </w:lvl>
+    <w:lvl w:ilvl="3" w:tplc="0409000F" w:tentative="1">
+      <w:start w:val="1"/>
+      <w:numFmt w:val="decimal"/>
+      <w:lvlText w:val="%4."/>
+      <w:lvlJc w:val="left"/>
+      <w:pPr>
+        <w:ind w:left="2880" w:hanging="360"/>
+      </w:pPr>
+    </w:lvl>
+    <w:lvl w:ilvl="4" w:tplc="04090019" w:tentative="1">
+      <w:start w:val="1"/>
+      <w:numFmt w:val="lowerLetter"/>
+      <w:lvlText w:val="%5."/>
+      <w:lvlJc w:val="left"/>
+      <w:pPr>
+        <w:ind w:left="3600" w:hanging="360"/>
+      </w:pPr>
+    </w:lvl>
+    <w:lvl w:ilvl="5" w:tplc="0409001B" w:tentative="1">
+      <w:start w:val="1"/>
+      <w:numFmt w:val="lowerRoman"/>
+      <w:lvlText w:val="%6."/>
+      <w:lvlJc w:val="right"/>
+      <w:pPr>
+        <w:ind w:left="4320" w:hanging="180"/>
+      </w:pPr>
+    </w:lvl>
+    <w:lvl w:ilvl="6" w:tplc="0409000F" w:tentative="1">
+      <w:start w:val="1"/>
+      <w:numFmt w:val="decimal"/>
+      <w:lvlText w:val="%7."/>
+      <w:lvlJc w:val="left"/>
+      <w:pPr>
+        <w:ind w:left="5040" w:hanging="360"/>
+      </w:pPr>
+    </w:lvl>
+    <w:lvl w:ilvl="7" w:tplc="04090019" w:tentative="1">
+      <w:start w:val="1"/>
+      <w:numFmt w:val="lowerLetter"/>
+      <w:lvlText w:val="%8."/>
+      <w:lvlJc w:val="left"/>
+      <w:pPr>
+        <w:ind w:left="5760" w:hanging="360"/>
+      </w:pPr>
+    </w:lvl>
+    <w:lvl w:ilvl="8" w:tplc="0409001B" w:tentative="1">
+      <w:start w:val="1"/>
+      <w:numFmt w:val="lowerRoman"/>
+      <w:lvlText w:val="%9."/>
+      <w:lvlJc w:val="right"/>
+      <w:pPr>
+        <w:ind w:left="6480" w:hanging="180"/>
+      </w:pPr>
+    </w:lvl>
+  </w:abstractNum>
+  <w:abstractNum w:abstractNumId="15" w15:restartNumberingAfterBreak="0">
+    <w:nsid w:val="52E84F1B"/>
+    <w:multiLevelType w:val="hybridMultilevel"/>
+    <w:tmpl w:val="7AF458DE"/>
+    <w:lvl w:ilvl="0" w:tplc="0409000F">
+      <w:start w:val="1"/>
+      <w:numFmt w:val="decimal"/>
+      <w:lvlText w:val="%1."/>
+      <w:lvlJc w:val="left"/>
+      <w:pPr>
+        <w:ind w:left="720" w:hanging="360"/>
+      </w:pPr>
+      <w:rPr>
+        <w:rFonts w:hint="default"/>
+      </w:rPr>
+    </w:lvl>
+    <w:lvl w:ilvl="1" w:tplc="04090019" w:tentative="1">
+      <w:start w:val="1"/>
+      <w:numFmt w:val="lowerLetter"/>
+      <w:lvlText w:val="%2."/>
+      <w:lvlJc w:val="left"/>
+      <w:pPr>
+        <w:ind w:left="1440" w:hanging="360"/>
+      </w:pPr>
+    </w:lvl>
+    <w:lvl w:ilvl="2" w:tplc="0409001B" w:tentative="1">
+      <w:start w:val="1"/>
+      <w:numFmt w:val="lowerRoman"/>
+      <w:lvlText w:val="%3."/>
+      <w:lvlJc w:val="right"/>
+      <w:pPr>
+        <w:ind w:left="2160" w:hanging="180"/>
+      </w:pPr>
+    </w:lvl>
+    <w:lvl w:ilvl="3" w:tplc="0409000F" w:tentative="1">
+      <w:start w:val="1"/>
+      <w:numFmt w:val="decimal"/>
+      <w:lvlText w:val="%4."/>
+      <w:lvlJc w:val="left"/>
+      <w:pPr>
+        <w:ind w:left="2880" w:hanging="360"/>
+      </w:pPr>
+    </w:lvl>
+    <w:lvl w:ilvl="4" w:tplc="04090019" w:tentative="1">
+      <w:start w:val="1"/>
+      <w:numFmt w:val="lowerLetter"/>
+      <w:lvlText w:val="%5."/>
+      <w:lvlJc w:val="left"/>
+      <w:pPr>
+        <w:ind w:left="3600" w:hanging="360"/>
+      </w:pPr>
+    </w:lvl>
+    <w:lvl w:ilvl="5" w:tplc="0409001B" w:tentative="1">
+      <w:start w:val="1"/>
+      <w:numFmt w:val="lowerRoman"/>
+      <w:lvlText w:val="%6."/>
+      <w:lvlJc w:val="right"/>
+      <w:pPr>
+        <w:ind w:left="4320" w:hanging="180"/>
+      </w:pPr>
+    </w:lvl>
+    <w:lvl w:ilvl="6" w:tplc="0409000F" w:tentative="1">
+      <w:start w:val="1"/>
+      <w:numFmt w:val="decimal"/>
+      <w:lvlText w:val="%7."/>
+      <w:lvlJc w:val="left"/>
+      <w:pPr>
+        <w:ind w:left="5040" w:hanging="360"/>
+      </w:pPr>
+    </w:lvl>
+    <w:lvl w:ilvl="7" w:tplc="04090019" w:tentative="1">
+      <w:start w:val="1"/>
+      <w:numFmt w:val="lowerLetter"/>
+      <w:lvlText w:val="%8."/>
+      <w:lvlJc w:val="left"/>
+      <w:pPr>
+        <w:ind w:left="5760" w:hanging="360"/>
+      </w:pPr>
+    </w:lvl>
+    <w:lvl w:ilvl="8" w:tplc="0409001B" w:tentative="1">
+      <w:start w:val="1"/>
+      <w:numFmt w:val="lowerRoman"/>
+      <w:lvlText w:val="%9."/>
+      <w:lvlJc w:val="right"/>
+      <w:pPr>
+        <w:ind w:left="6480" w:hanging="180"/>
+      </w:pPr>
+    </w:lvl>
+  </w:abstractNum>
+  <w:abstractNum w:abstractNumId="16" w15:restartNumberingAfterBreak="0">
     <w:nsid w:val="544F2A2F"/>
     <w:multiLevelType w:val="hybridMultilevel"/>
     <w:tmpl w:val="B42ECAEE"/>
@@ -2819,7 +5277,7 @@
       </w:pPr>
     </w:lvl>
   </w:abstractNum>
-  <w:abstractNum w:abstractNumId="11" w15:restartNumberingAfterBreak="0">
+  <w:abstractNum w:abstractNumId="17" w15:restartNumberingAfterBreak="0">
     <w:nsid w:val="594C0F66"/>
     <w:multiLevelType w:val="hybridMultilevel"/>
     <w:tmpl w:val="EEE6A586"/>
@@ -2908,7 +5366,185 @@
       </w:pPr>
     </w:lvl>
   </w:abstractNum>
-  <w:abstractNum w:abstractNumId="12" w15:restartNumberingAfterBreak="0">
+  <w:abstractNum w:abstractNumId="18" w15:restartNumberingAfterBreak="0">
+    <w:nsid w:val="5D3869DC"/>
+    <w:multiLevelType w:val="hybridMultilevel"/>
+    <w:tmpl w:val="7AF458DE"/>
+    <w:lvl w:ilvl="0" w:tplc="0409000F">
+      <w:start w:val="1"/>
+      <w:numFmt w:val="decimal"/>
+      <w:lvlText w:val="%1."/>
+      <w:lvlJc w:val="left"/>
+      <w:pPr>
+        <w:ind w:left="720" w:hanging="360"/>
+      </w:pPr>
+      <w:rPr>
+        <w:rFonts w:hint="default"/>
+      </w:rPr>
+    </w:lvl>
+    <w:lvl w:ilvl="1" w:tplc="04090019" w:tentative="1">
+      <w:start w:val="1"/>
+      <w:numFmt w:val="lowerLetter"/>
+      <w:lvlText w:val="%2."/>
+      <w:lvlJc w:val="left"/>
+      <w:pPr>
+        <w:ind w:left="1440" w:hanging="360"/>
+      </w:pPr>
+    </w:lvl>
+    <w:lvl w:ilvl="2" w:tplc="0409001B" w:tentative="1">
+      <w:start w:val="1"/>
+      <w:numFmt w:val="lowerRoman"/>
+      <w:lvlText w:val="%3."/>
+      <w:lvlJc w:val="right"/>
+      <w:pPr>
+        <w:ind w:left="2160" w:hanging="180"/>
+      </w:pPr>
+    </w:lvl>
+    <w:lvl w:ilvl="3" w:tplc="0409000F" w:tentative="1">
+      <w:start w:val="1"/>
+      <w:numFmt w:val="decimal"/>
+      <w:lvlText w:val="%4."/>
+      <w:lvlJc w:val="left"/>
+      <w:pPr>
+        <w:ind w:left="2880" w:hanging="360"/>
+      </w:pPr>
+    </w:lvl>
+    <w:lvl w:ilvl="4" w:tplc="04090019" w:tentative="1">
+      <w:start w:val="1"/>
+      <w:numFmt w:val="lowerLetter"/>
+      <w:lvlText w:val="%5."/>
+      <w:lvlJc w:val="left"/>
+      <w:pPr>
+        <w:ind w:left="3600" w:hanging="360"/>
+      </w:pPr>
+    </w:lvl>
+    <w:lvl w:ilvl="5" w:tplc="0409001B" w:tentative="1">
+      <w:start w:val="1"/>
+      <w:numFmt w:val="lowerRoman"/>
+      <w:lvlText w:val="%6."/>
+      <w:lvlJc w:val="right"/>
+      <w:pPr>
+        <w:ind w:left="4320" w:hanging="180"/>
+      </w:pPr>
+    </w:lvl>
+    <w:lvl w:ilvl="6" w:tplc="0409000F" w:tentative="1">
+      <w:start w:val="1"/>
+      <w:numFmt w:val="decimal"/>
+      <w:lvlText w:val="%7."/>
+      <w:lvlJc w:val="left"/>
+      <w:pPr>
+        <w:ind w:left="5040" w:hanging="360"/>
+      </w:pPr>
+    </w:lvl>
+    <w:lvl w:ilvl="7" w:tplc="04090019" w:tentative="1">
+      <w:start w:val="1"/>
+      <w:numFmt w:val="lowerLetter"/>
+      <w:lvlText w:val="%8."/>
+      <w:lvlJc w:val="left"/>
+      <w:pPr>
+        <w:ind w:left="5760" w:hanging="360"/>
+      </w:pPr>
+    </w:lvl>
+    <w:lvl w:ilvl="8" w:tplc="0409001B" w:tentative="1">
+      <w:start w:val="1"/>
+      <w:numFmt w:val="lowerRoman"/>
+      <w:lvlText w:val="%9."/>
+      <w:lvlJc w:val="right"/>
+      <w:pPr>
+        <w:ind w:left="6480" w:hanging="180"/>
+      </w:pPr>
+    </w:lvl>
+  </w:abstractNum>
+  <w:abstractNum w:abstractNumId="19" w15:restartNumberingAfterBreak="0">
+    <w:nsid w:val="5EC16BC5"/>
+    <w:multiLevelType w:val="hybridMultilevel"/>
+    <w:tmpl w:val="EEE6A586"/>
+    <w:lvl w:ilvl="0" w:tplc="0409000F">
+      <w:start w:val="1"/>
+      <w:numFmt w:val="decimal"/>
+      <w:lvlText w:val="%1."/>
+      <w:lvlJc w:val="left"/>
+      <w:pPr>
+        <w:ind w:left="720" w:hanging="360"/>
+      </w:pPr>
+      <w:rPr>
+        <w:rFonts w:hint="default"/>
+      </w:rPr>
+    </w:lvl>
+    <w:lvl w:ilvl="1" w:tplc="04090019" w:tentative="1">
+      <w:start w:val="1"/>
+      <w:numFmt w:val="lowerLetter"/>
+      <w:lvlText w:val="%2."/>
+      <w:lvlJc w:val="left"/>
+      <w:pPr>
+        <w:ind w:left="1440" w:hanging="360"/>
+      </w:pPr>
+    </w:lvl>
+    <w:lvl w:ilvl="2" w:tplc="0409001B" w:tentative="1">
+      <w:start w:val="1"/>
+      <w:numFmt w:val="lowerRoman"/>
+      <w:lvlText w:val="%3."/>
+      <w:lvlJc w:val="right"/>
+      <w:pPr>
+        <w:ind w:left="2160" w:hanging="180"/>
+      </w:pPr>
+    </w:lvl>
+    <w:lvl w:ilvl="3" w:tplc="0409000F" w:tentative="1">
+      <w:start w:val="1"/>
+      <w:numFmt w:val="decimal"/>
+      <w:lvlText w:val="%4."/>
+      <w:lvlJc w:val="left"/>
+      <w:pPr>
+        <w:ind w:left="2880" w:hanging="360"/>
+      </w:pPr>
+    </w:lvl>
+    <w:lvl w:ilvl="4" w:tplc="04090019" w:tentative="1">
+      <w:start w:val="1"/>
+      <w:numFmt w:val="lowerLetter"/>
+      <w:lvlText w:val="%5."/>
+      <w:lvlJc w:val="left"/>
+      <w:pPr>
+        <w:ind w:left="3600" w:hanging="360"/>
+      </w:pPr>
+    </w:lvl>
+    <w:lvl w:ilvl="5" w:tplc="0409001B" w:tentative="1">
+      <w:start w:val="1"/>
+      <w:numFmt w:val="lowerRoman"/>
+      <w:lvlText w:val="%6."/>
+      <w:lvlJc w:val="right"/>
+      <w:pPr>
+        <w:ind w:left="4320" w:hanging="180"/>
+      </w:pPr>
+    </w:lvl>
+    <w:lvl w:ilvl="6" w:tplc="0409000F" w:tentative="1">
+      <w:start w:val="1"/>
+      <w:numFmt w:val="decimal"/>
+      <w:lvlText w:val="%7."/>
+      <w:lvlJc w:val="left"/>
+      <w:pPr>
+        <w:ind w:left="5040" w:hanging="360"/>
+      </w:pPr>
+    </w:lvl>
+    <w:lvl w:ilvl="7" w:tplc="04090019" w:tentative="1">
+      <w:start w:val="1"/>
+      <w:numFmt w:val="lowerLetter"/>
+      <w:lvlText w:val="%8."/>
+      <w:lvlJc w:val="left"/>
+      <w:pPr>
+        <w:ind w:left="5760" w:hanging="360"/>
+      </w:pPr>
+    </w:lvl>
+    <w:lvl w:ilvl="8" w:tplc="0409001B" w:tentative="1">
+      <w:start w:val="1"/>
+      <w:numFmt w:val="lowerRoman"/>
+      <w:lvlText w:val="%9."/>
+      <w:lvlJc w:val="right"/>
+      <w:pPr>
+        <w:ind w:left="6480" w:hanging="180"/>
+      </w:pPr>
+    </w:lvl>
+  </w:abstractNum>
+  <w:abstractNum w:abstractNumId="20" w15:restartNumberingAfterBreak="0">
     <w:nsid w:val="61832707"/>
     <w:multiLevelType w:val="hybridMultilevel"/>
     <w:tmpl w:val="75967F9E"/>
@@ -2997,7 +5633,7 @@
       </w:pPr>
     </w:lvl>
   </w:abstractNum>
-  <w:abstractNum w:abstractNumId="13" w15:restartNumberingAfterBreak="0">
+  <w:abstractNum w:abstractNumId="21" w15:restartNumberingAfterBreak="0">
     <w:nsid w:val="6FE90B2B"/>
     <w:multiLevelType w:val="hybridMultilevel"/>
     <w:tmpl w:val="97728EB6"/>
@@ -3086,7 +5722,185 @@
       </w:pPr>
     </w:lvl>
   </w:abstractNum>
-  <w:abstractNum w:abstractNumId="14" w15:restartNumberingAfterBreak="0">
+  <w:abstractNum w:abstractNumId="22" w15:restartNumberingAfterBreak="0">
+    <w:nsid w:val="70152F23"/>
+    <w:multiLevelType w:val="hybridMultilevel"/>
+    <w:tmpl w:val="EEE6A586"/>
+    <w:lvl w:ilvl="0" w:tplc="0409000F">
+      <w:start w:val="1"/>
+      <w:numFmt w:val="decimal"/>
+      <w:lvlText w:val="%1."/>
+      <w:lvlJc w:val="left"/>
+      <w:pPr>
+        <w:ind w:left="720" w:hanging="360"/>
+      </w:pPr>
+      <w:rPr>
+        <w:rFonts w:hint="default"/>
+      </w:rPr>
+    </w:lvl>
+    <w:lvl w:ilvl="1" w:tplc="04090019" w:tentative="1">
+      <w:start w:val="1"/>
+      <w:numFmt w:val="lowerLetter"/>
+      <w:lvlText w:val="%2."/>
+      <w:lvlJc w:val="left"/>
+      <w:pPr>
+        <w:ind w:left="1440" w:hanging="360"/>
+      </w:pPr>
+    </w:lvl>
+    <w:lvl w:ilvl="2" w:tplc="0409001B" w:tentative="1">
+      <w:start w:val="1"/>
+      <w:numFmt w:val="lowerRoman"/>
+      <w:lvlText w:val="%3."/>
+      <w:lvlJc w:val="right"/>
+      <w:pPr>
+        <w:ind w:left="2160" w:hanging="180"/>
+      </w:pPr>
+    </w:lvl>
+    <w:lvl w:ilvl="3" w:tplc="0409000F" w:tentative="1">
+      <w:start w:val="1"/>
+      <w:numFmt w:val="decimal"/>
+      <w:lvlText w:val="%4."/>
+      <w:lvlJc w:val="left"/>
+      <w:pPr>
+        <w:ind w:left="2880" w:hanging="360"/>
+      </w:pPr>
+    </w:lvl>
+    <w:lvl w:ilvl="4" w:tplc="04090019" w:tentative="1">
+      <w:start w:val="1"/>
+      <w:numFmt w:val="lowerLetter"/>
+      <w:lvlText w:val="%5."/>
+      <w:lvlJc w:val="left"/>
+      <w:pPr>
+        <w:ind w:left="3600" w:hanging="360"/>
+      </w:pPr>
+    </w:lvl>
+    <w:lvl w:ilvl="5" w:tplc="0409001B" w:tentative="1">
+      <w:start w:val="1"/>
+      <w:numFmt w:val="lowerRoman"/>
+      <w:lvlText w:val="%6."/>
+      <w:lvlJc w:val="right"/>
+      <w:pPr>
+        <w:ind w:left="4320" w:hanging="180"/>
+      </w:pPr>
+    </w:lvl>
+    <w:lvl w:ilvl="6" w:tplc="0409000F" w:tentative="1">
+      <w:start w:val="1"/>
+      <w:numFmt w:val="decimal"/>
+      <w:lvlText w:val="%7."/>
+      <w:lvlJc w:val="left"/>
+      <w:pPr>
+        <w:ind w:left="5040" w:hanging="360"/>
+      </w:pPr>
+    </w:lvl>
+    <w:lvl w:ilvl="7" w:tplc="04090019" w:tentative="1">
+      <w:start w:val="1"/>
+      <w:numFmt w:val="lowerLetter"/>
+      <w:lvlText w:val="%8."/>
+      <w:lvlJc w:val="left"/>
+      <w:pPr>
+        <w:ind w:left="5760" w:hanging="360"/>
+      </w:pPr>
+    </w:lvl>
+    <w:lvl w:ilvl="8" w:tplc="0409001B" w:tentative="1">
+      <w:start w:val="1"/>
+      <w:numFmt w:val="lowerRoman"/>
+      <w:lvlText w:val="%9."/>
+      <w:lvlJc w:val="right"/>
+      <w:pPr>
+        <w:ind w:left="6480" w:hanging="180"/>
+      </w:pPr>
+    </w:lvl>
+  </w:abstractNum>
+  <w:abstractNum w:abstractNumId="23" w15:restartNumberingAfterBreak="0">
+    <w:nsid w:val="718D6BDA"/>
+    <w:multiLevelType w:val="hybridMultilevel"/>
+    <w:tmpl w:val="EEE6A586"/>
+    <w:lvl w:ilvl="0" w:tplc="0409000F">
+      <w:start w:val="1"/>
+      <w:numFmt w:val="decimal"/>
+      <w:lvlText w:val="%1."/>
+      <w:lvlJc w:val="left"/>
+      <w:pPr>
+        <w:ind w:left="720" w:hanging="360"/>
+      </w:pPr>
+      <w:rPr>
+        <w:rFonts w:hint="default"/>
+      </w:rPr>
+    </w:lvl>
+    <w:lvl w:ilvl="1" w:tplc="04090019" w:tentative="1">
+      <w:start w:val="1"/>
+      <w:numFmt w:val="lowerLetter"/>
+      <w:lvlText w:val="%2."/>
+      <w:lvlJc w:val="left"/>
+      <w:pPr>
+        <w:ind w:left="1440" w:hanging="360"/>
+      </w:pPr>
+    </w:lvl>
+    <w:lvl w:ilvl="2" w:tplc="0409001B" w:tentative="1">
+      <w:start w:val="1"/>
+      <w:numFmt w:val="lowerRoman"/>
+      <w:lvlText w:val="%3."/>
+      <w:lvlJc w:val="right"/>
+      <w:pPr>
+        <w:ind w:left="2160" w:hanging="180"/>
+      </w:pPr>
+    </w:lvl>
+    <w:lvl w:ilvl="3" w:tplc="0409000F" w:tentative="1">
+      <w:start w:val="1"/>
+      <w:numFmt w:val="decimal"/>
+      <w:lvlText w:val="%4."/>
+      <w:lvlJc w:val="left"/>
+      <w:pPr>
+        <w:ind w:left="2880" w:hanging="360"/>
+      </w:pPr>
+    </w:lvl>
+    <w:lvl w:ilvl="4" w:tplc="04090019" w:tentative="1">
+      <w:start w:val="1"/>
+      <w:numFmt w:val="lowerLetter"/>
+      <w:lvlText w:val="%5."/>
+      <w:lvlJc w:val="left"/>
+      <w:pPr>
+        <w:ind w:left="3600" w:hanging="360"/>
+      </w:pPr>
+    </w:lvl>
+    <w:lvl w:ilvl="5" w:tplc="0409001B" w:tentative="1">
+      <w:start w:val="1"/>
+      <w:numFmt w:val="lowerRoman"/>
+      <w:lvlText w:val="%6."/>
+      <w:lvlJc w:val="right"/>
+      <w:pPr>
+        <w:ind w:left="4320" w:hanging="180"/>
+      </w:pPr>
+    </w:lvl>
+    <w:lvl w:ilvl="6" w:tplc="0409000F" w:tentative="1">
+      <w:start w:val="1"/>
+      <w:numFmt w:val="decimal"/>
+      <w:lvlText w:val="%7."/>
+      <w:lvlJc w:val="left"/>
+      <w:pPr>
+        <w:ind w:left="5040" w:hanging="360"/>
+      </w:pPr>
+    </w:lvl>
+    <w:lvl w:ilvl="7" w:tplc="04090019" w:tentative="1">
+      <w:start w:val="1"/>
+      <w:numFmt w:val="lowerLetter"/>
+      <w:lvlText w:val="%8."/>
+      <w:lvlJc w:val="left"/>
+      <w:pPr>
+        <w:ind w:left="5760" w:hanging="360"/>
+      </w:pPr>
+    </w:lvl>
+    <w:lvl w:ilvl="8" w:tplc="0409001B" w:tentative="1">
+      <w:start w:val="1"/>
+      <w:numFmt w:val="lowerRoman"/>
+      <w:lvlText w:val="%9."/>
+      <w:lvlJc w:val="right"/>
+      <w:pPr>
+        <w:ind w:left="6480" w:hanging="180"/>
+      </w:pPr>
+    </w:lvl>
+  </w:abstractNum>
+  <w:abstractNum w:abstractNumId="24" w15:restartNumberingAfterBreak="0">
     <w:nsid w:val="79FD2D2D"/>
     <w:multiLevelType w:val="hybridMultilevel"/>
     <w:tmpl w:val="B42ECAEE"/>
@@ -3176,49 +5990,79 @@
     </w:lvl>
   </w:abstractNum>
   <w:num w:numId="1">
+    <w:abstractNumId w:val="3"/>
+  </w:num>
+  <w:num w:numId="2">
+    <w:abstractNumId w:val="12"/>
+  </w:num>
+  <w:num w:numId="3">
+    <w:abstractNumId w:val="4"/>
+  </w:num>
+  <w:num w:numId="4">
+    <w:abstractNumId w:val="17"/>
+  </w:num>
+  <w:num w:numId="5">
+    <w:abstractNumId w:val="6"/>
+  </w:num>
+  <w:num w:numId="6">
+    <w:abstractNumId w:val="8"/>
+  </w:num>
+  <w:num w:numId="7">
+    <w:abstractNumId w:val="5"/>
+  </w:num>
+  <w:num w:numId="8">
+    <w:abstractNumId w:val="1"/>
+  </w:num>
+  <w:num w:numId="9">
+    <w:abstractNumId w:val="21"/>
+  </w:num>
+  <w:num w:numId="10">
+    <w:abstractNumId w:val="13"/>
+  </w:num>
+  <w:num w:numId="11">
+    <w:abstractNumId w:val="9"/>
+  </w:num>
+  <w:num w:numId="12">
+    <w:abstractNumId w:val="24"/>
+  </w:num>
+  <w:num w:numId="13">
+    <w:abstractNumId w:val="16"/>
+  </w:num>
+  <w:num w:numId="14">
+    <w:abstractNumId w:val="20"/>
+  </w:num>
+  <w:num w:numId="15">
     <w:abstractNumId w:val="2"/>
   </w:num>
-  <w:num w:numId="2">
-    <w:abstractNumId w:val="8"/>
-  </w:num>
-  <w:num w:numId="3">
-    <w:abstractNumId w:val="3"/>
-  </w:num>
-  <w:num w:numId="4">
+  <w:num w:numId="16">
     <w:abstractNumId w:val="11"/>
   </w:num>
-  <w:num w:numId="5">
-    <w:abstractNumId w:val="5"/>
+  <w:num w:numId="17">
+    <w:abstractNumId w:val="10"/>
   </w:num>
-  <w:num w:numId="6">
-    <w:abstractNumId w:val="6"/>
-  </w:num>
-  <w:num w:numId="7">
-    <w:abstractNumId w:val="4"/>
-  </w:num>
-  <w:num w:numId="8">
+  <w:num w:numId="18">
     <w:abstractNumId w:val="0"/>
   </w:num>
-  <w:num w:numId="9">
-    <w:abstractNumId w:val="13"/>
+  <w:num w:numId="19">
+    <w:abstractNumId w:val="15"/>
   </w:num>
-  <w:num w:numId="10">
-    <w:abstractNumId w:val="9"/>
+  <w:num w:numId="20">
+    <w:abstractNumId w:val="14"/>
   </w:num>
-  <w:num w:numId="11">
+  <w:num w:numId="21">
+    <w:abstractNumId w:val="18"/>
+  </w:num>
+  <w:num w:numId="22">
+    <w:abstractNumId w:val="22"/>
+  </w:num>
+  <w:num w:numId="23">
     <w:abstractNumId w:val="7"/>
   </w:num>
-  <w:num w:numId="12">
-    <w:abstractNumId w:val="14"/>
+  <w:num w:numId="24">
+    <w:abstractNumId w:val="23"/>
   </w:num>
-  <w:num w:numId="13">
-    <w:abstractNumId w:val="10"/>
-  </w:num>
-  <w:num w:numId="14">
-    <w:abstractNumId w:val="12"/>
-  </w:num>
-  <w:num w:numId="15">
-    <w:abstractNumId w:val="1"/>
+  <w:num w:numId="25">
+    <w:abstractNumId w:val="19"/>
   </w:num>
 </w:numbering>
 </file>
@@ -3826,7 +6670,6 @@
   <w:style w:type="character" w:default="1" w:styleId="DefaultParagraphFont">
     <w:name w:val="Default Paragraph Font"/>
     <w:uiPriority w:val="1"/>
-    <w:semiHidden/>
     <w:unhideWhenUsed/>
   </w:style>
   <w:style w:type="table" w:default="1" w:styleId="TableNormal">
@@ -4260,6 +7103,19 @@
       <w:u w:val="single"/>
     </w:rPr>
   </w:style>
+  <w:style w:type="paragraph" w:styleId="TOC2">
+    <w:name w:val="toc 2"/>
+    <w:basedOn w:val="Normal"/>
+    <w:next w:val="Normal"/>
+    <w:autoRedefine/>
+    <w:uiPriority w:val="39"/>
+    <w:unhideWhenUsed/>
+    <w:rsid w:val="0071550C"/>
+    <w:pPr>
+      <w:spacing w:after="100"/>
+      <w:ind w:left="240"/>
+    </w:pPr>
+  </w:style>
 </w:styles>
 </file>
 
@@ -4548,7 +7404,7 @@
 </file>
 
 <file path=customXml/itemProps2.xml><?xml version="1.0" encoding="utf-8"?>
-<ds:datastoreItem xmlns:ds="http://schemas.openxmlformats.org/officeDocument/2006/customXml" ds:itemID="{BA7DB0B6-717D-4380-A97D-AED229B8D14F}">
+<ds:datastoreItem xmlns:ds="http://schemas.openxmlformats.org/officeDocument/2006/customXml" ds:itemID="{CA90C68B-B9B4-4BB6-B7D8-59C57D214DC1}">
   <ds:schemaRefs>
     <ds:schemaRef ds:uri="http://schemas.openxmlformats.org/officeDocument/2006/bibliography"/>
   </ds:schemaRefs>

</xml_diff>

<commit_message>
edited by r -- introduction added
</commit_message>
<xml_diff>
--- a/OOD2/Documents/URS/OOD2-URS-1stVer.docx
+++ b/OOD2/Documents/URS/OOD2-URS-1stVer.docx
@@ -146,7 +146,25 @@
                                     <w:sz w:val="28"/>
                                     <w:szCs w:val="28"/>
                                   </w:rPr>
-                                  <w:t xml:space="preserve"> – </w:t>
+                                  <w:t xml:space="preserve"> –</w:t>
+                                </w:r>
+                                <w:r>
+                                  <w:rPr>
+                                    <w:caps/>
+                                    <w:color w:val="262626" w:themeColor="text1" w:themeTint="D9"/>
+                                    <w:sz w:val="28"/>
+                                    <w:szCs w:val="28"/>
+                                  </w:rPr>
+                                  <w:t>2692686</w:t>
+                                </w:r>
+                                <w:r>
+                                  <w:rPr>
+                                    <w:caps/>
+                                    <w:color w:val="262626" w:themeColor="text1" w:themeTint="D9"/>
+                                    <w:sz w:val="28"/>
+                                    <w:szCs w:val="28"/>
+                                  </w:rPr>
+                                  <w:t xml:space="preserve"> </w:t>
                                 </w:r>
                               </w:p>
                               <w:p>
@@ -332,7 +350,25 @@
                               <w:sz w:val="28"/>
                               <w:szCs w:val="28"/>
                             </w:rPr>
-                            <w:t xml:space="preserve"> – </w:t>
+                            <w:t xml:space="preserve"> –</w:t>
+                          </w:r>
+                          <w:r>
+                            <w:rPr>
+                              <w:caps/>
+                              <w:color w:val="262626" w:themeColor="text1" w:themeTint="D9"/>
+                              <w:sz w:val="28"/>
+                              <w:szCs w:val="28"/>
+                            </w:rPr>
+                            <w:t>2692686</w:t>
+                          </w:r>
+                          <w:r>
+                            <w:rPr>
+                              <w:caps/>
+                              <w:color w:val="262626" w:themeColor="text1" w:themeTint="D9"/>
+                              <w:sz w:val="28"/>
+                              <w:szCs w:val="28"/>
+                            </w:rPr>
+                            <w:t xml:space="preserve"> </w:t>
                           </w:r>
                         </w:p>
                         <w:p>
@@ -2028,23 +2064,81 @@
         <w:t>uction</w:t>
       </w:r>
     </w:p>
+    <w:p>
+      <w:r>
+        <w:rPr>
+          <w:rFonts w:ascii="Times New Roman" w:hAnsi="Times New Roman"/>
+          <w:szCs w:val="24"/>
+          <w:lang w:val="en-GB"/>
+        </w:rPr>
+        <w:t>This document</w:t>
+      </w:r>
+      <w:r>
+        <w:rPr>
+          <w:rFonts w:ascii="Times New Roman" w:hAnsi="Times New Roman"/>
+          <w:szCs w:val="24"/>
+          <w:lang w:val="en-GB"/>
+        </w:rPr>
+        <w:t xml:space="preserve"> is about developing an app</w:t>
+      </w:r>
+      <w:r>
+        <w:rPr>
+          <w:rFonts w:ascii="Times New Roman" w:hAnsi="Times New Roman"/>
+          <w:szCs w:val="24"/>
+          <w:lang w:val="en-GB"/>
+        </w:rPr>
+        <w:t>lication</w:t>
+      </w:r>
+      <w:r>
+        <w:rPr>
+          <w:rFonts w:ascii="Times New Roman" w:hAnsi="Times New Roman"/>
+          <w:szCs w:val="24"/>
+          <w:lang w:val="en-GB"/>
+        </w:rPr>
+        <w:t xml:space="preserve"> to</w:t>
+      </w:r>
+      <w:r>
+        <w:t xml:space="preserve"> </w:t>
+      </w:r>
+      <w:r>
+        <w:rPr>
+          <w:rFonts w:ascii="Times New Roman" w:hAnsi="Times New Roman"/>
+          <w:szCs w:val="24"/>
+          <w:lang w:val="en-GB"/>
+        </w:rPr>
+        <w:t>build a flow network consisting of pipelines and components. Components are: pump, sink, splitter, adjustable splitter and merger.</w:t>
+      </w:r>
+    </w:p>
     <w:p/>
+    <w:p>
+      <w:pPr>
+        <w:spacing w:before="0"/>
+      </w:pPr>
+      <w:r>
+        <w:t xml:space="preserve">      </w:t>
+      </w:r>
+      <w:r>
+        <w:t>Pump</w:t>
+      </w:r>
+      <w:r>
+        <w:t>:</w:t>
+      </w:r>
+      <w:r>
+        <w:t xml:space="preserve"> pumps fuel into a pipeline. </w:t>
+      </w:r>
+      <w:bookmarkStart w:id="1" w:name="_GoBack"/>
+      <w:bookmarkEnd w:id="1"/>
+    </w:p>
     <w:p/>
     <w:p>
-      <w:r>
-        <w:br w:type="page"/>
-      </w:r>
-    </w:p>
-    <w:p>
       <w:pPr>
         <w:pStyle w:val="Heading1"/>
       </w:pPr>
-      <w:bookmarkStart w:id="1" w:name="_Toc449623697"/>
-      <w:r>
-        <w:lastRenderedPageBreak/>
+      <w:bookmarkStart w:id="2" w:name="_Toc449623697"/>
+      <w:r>
         <w:t>Functional Requirements (use-cases)</w:t>
       </w:r>
-      <w:bookmarkEnd w:id="1"/>
+      <w:bookmarkEnd w:id="2"/>
     </w:p>
     <w:p>
       <w:r>
@@ -2058,11 +2152,11 @@
       <w:pPr>
         <w:pStyle w:val="Heading2"/>
       </w:pPr>
-      <w:bookmarkStart w:id="2" w:name="_Toc449623698"/>
+      <w:bookmarkStart w:id="3" w:name="_Toc449623698"/>
       <w:r>
         <w:t>USE CASE: ADD COMPONENTS:</w:t>
       </w:r>
-      <w:bookmarkEnd w:id="2"/>
+      <w:bookmarkEnd w:id="3"/>
     </w:p>
     <w:p>
       <w:pPr>
@@ -2117,7 +2211,15 @@
         </w:numPr>
       </w:pPr>
       <w:r>
-        <w:t>System makes the selected component as the actively chosen component (eg. Component is highlighted in toolbox).</w:t>
+        <w:t>System makes the selected component as the actively chosen component (</w:t>
+      </w:r>
+      <w:proofErr w:type="spellStart"/>
+      <w:r>
+        <w:t>eg</w:t>
+      </w:r>
+      <w:proofErr w:type="spellEnd"/>
+      <w:r>
+        <w:t>. Component is highlighted in toolbox).</w:t>
       </w:r>
     </w:p>
     <w:p>
@@ -2215,7 +2317,15 @@
         <w:t xml:space="preserve">1.b. </w:t>
       </w:r>
       <w:r>
-        <w:t>The component chosen is a adjustable splitter.</w:t>
+        <w:t xml:space="preserve">The component chosen is </w:t>
+      </w:r>
+      <w:proofErr w:type="spellStart"/>
+      <w:r>
+        <w:t>a</w:t>
+      </w:r>
+      <w:proofErr w:type="spellEnd"/>
+      <w:r>
+        <w:t xml:space="preserve"> adjustable splitter.</w:t>
       </w:r>
     </w:p>
     <w:p>
@@ -2227,6 +2337,7 @@
         </w:numPr>
       </w:pPr>
       <w:r>
+        <w:lastRenderedPageBreak/>
         <w:t>System prompts user for upper and lower output flows to be assigned to the adjustable splitter. (can be implemented in various ways including on bottom of toolbox)</w:t>
       </w:r>
     </w:p>
@@ -2258,11 +2369,11 @@
       <w:pPr>
         <w:pStyle w:val="Heading2"/>
       </w:pPr>
-      <w:bookmarkStart w:id="3" w:name="_Toc449623699"/>
+      <w:bookmarkStart w:id="4" w:name="_Toc449623699"/>
       <w:r>
         <w:t>USE CASE: REMOVE PIPELINE.</w:t>
       </w:r>
-      <w:bookmarkEnd w:id="3"/>
+      <w:bookmarkEnd w:id="4"/>
     </w:p>
     <w:p>
       <w:r>
@@ -2297,7 +2408,6 @@
         </w:numPr>
       </w:pPr>
       <w:r>
-        <w:lastRenderedPageBreak/>
         <w:t>User selects remove pipeline button on the toolbox on the right side of the form.</w:t>
       </w:r>
     </w:p>
@@ -2346,7 +2456,7 @@
           <w:shd w:val="clear" w:color="auto" w:fill="auto"/>
         </w:rPr>
       </w:pPr>
-      <w:bookmarkStart w:id="4" w:name="_Toc449623700"/>
+      <w:bookmarkStart w:id="5" w:name="_Toc449623700"/>
       <w:r>
         <w:rPr>
           <w:rStyle w:val="Heading2Char"/>
@@ -2354,7 +2464,7 @@
         </w:rPr>
         <w:t>USE CASE: REMOVE COMPONENT</w:t>
       </w:r>
-      <w:bookmarkEnd w:id="4"/>
+      <w:bookmarkEnd w:id="5"/>
     </w:p>
     <w:p>
       <w:pPr>
@@ -2514,7 +2624,7 @@
           <w:shd w:val="clear" w:color="auto" w:fill="auto"/>
         </w:rPr>
       </w:pPr>
-      <w:bookmarkStart w:id="5" w:name="_Toc449623701"/>
+      <w:bookmarkStart w:id="6" w:name="_Toc449623701"/>
       <w:r>
         <w:rPr>
           <w:rStyle w:val="Heading2Char"/>
@@ -2522,7 +2632,7 @@
         </w:rPr>
         <w:t>USE CASE: CREATE A NEW NETWORK DRAWING</w:t>
       </w:r>
-      <w:bookmarkEnd w:id="5"/>
+      <w:bookmarkEnd w:id="6"/>
     </w:p>
     <w:p>
       <w:r>
@@ -2559,6 +2669,7 @@
         <w:rPr>
           <w:b/>
         </w:rPr>
+        <w:lastRenderedPageBreak/>
         <w:t>MSS:</w:t>
       </w:r>
     </w:p>
@@ -2624,7 +2735,7 @@
           <w:shd w:val="clear" w:color="auto" w:fill="auto"/>
         </w:rPr>
       </w:pPr>
-      <w:bookmarkStart w:id="6" w:name="_Toc449623702"/>
+      <w:bookmarkStart w:id="7" w:name="_Toc449623702"/>
       <w:r>
         <w:rPr>
           <w:rStyle w:val="Heading2Char"/>
@@ -2632,7 +2743,7 @@
         </w:rPr>
         <w:t>USE CASE: CREATE A NEW NETWORK DRAWING FILE</w:t>
       </w:r>
-      <w:bookmarkEnd w:id="6"/>
+      <w:bookmarkEnd w:id="7"/>
     </w:p>
     <w:p>
       <w:r>
@@ -2650,7 +2761,6 @@
         <w:rPr>
           <w:b/>
         </w:rPr>
-        <w:lastRenderedPageBreak/>
         <w:t>Trigger</w:t>
       </w:r>
       <w:r>
@@ -2738,7 +2848,7 @@
           <w:shd w:val="clear" w:color="auto" w:fill="auto"/>
         </w:rPr>
       </w:pPr>
-      <w:bookmarkStart w:id="7" w:name="_Toc449623703"/>
+      <w:bookmarkStart w:id="8" w:name="_Toc449623703"/>
       <w:r>
         <w:rPr>
           <w:rStyle w:val="Heading2Char"/>
@@ -2763,7 +2873,7 @@
         </w:rPr>
         <w:t xml:space="preserve"> DRAWING FILE</w:t>
       </w:r>
-      <w:bookmarkEnd w:id="7"/>
+      <w:bookmarkEnd w:id="8"/>
     </w:p>
     <w:p>
       <w:r>
@@ -2905,13 +3015,14 @@
           <w:shd w:val="clear" w:color="auto" w:fill="auto"/>
         </w:rPr>
       </w:pPr>
-      <w:bookmarkStart w:id="8" w:name="_Toc449623704"/>
+      <w:bookmarkStart w:id="9" w:name="_Toc449623704"/>
       <w:r>
         <w:rPr>
           <w:rStyle w:val="Heading2Char"/>
           <w:caps/>
           <w:shd w:val="clear" w:color="auto" w:fill="auto"/>
         </w:rPr>
+        <w:lastRenderedPageBreak/>
         <w:t xml:space="preserve">Use Case: </w:t>
       </w:r>
       <w:r>
@@ -2930,7 +3041,7 @@
         </w:rPr>
         <w:t xml:space="preserve"> A NETWORK DRAWING FILE</w:t>
       </w:r>
-      <w:bookmarkEnd w:id="8"/>
+      <w:bookmarkEnd w:id="9"/>
     </w:p>
     <w:p>
       <w:r>
@@ -3011,7 +3122,6 @@
         <w:ind w:left="720"/>
       </w:pPr>
       <w:r>
-        <w:lastRenderedPageBreak/>
         <w:t>.1: Reference to the use case save as</w:t>
       </w:r>
     </w:p>
@@ -3023,12 +3133,7 @@
         <w:t>1.b The file is</w:t>
       </w:r>
       <w:r>
-        <w:t xml:space="preserve"> </w:t>
-      </w:r>
-      <w:bookmarkStart w:id="9" w:name="_GoBack"/>
-      <w:bookmarkEnd w:id="9"/>
-      <w:r>
-        <w:t xml:space="preserve">already </w:t>
+        <w:t xml:space="preserve"> already </w:t>
       </w:r>
       <w:r>
         <w:t xml:space="preserve"> existing .</w:t>
@@ -3284,6 +3389,7 @@
         <w:rPr>
           <w:b/>
         </w:rPr>
+        <w:lastRenderedPageBreak/>
         <w:t>Trigger</w:t>
       </w:r>
       <w:r>
@@ -3405,7 +3511,6 @@
         <w:rPr>
           <w:b/>
         </w:rPr>
-        <w:lastRenderedPageBreak/>
         <w:t>Pre-condition:</w:t>
       </w:r>
       <w:r>
@@ -5769,6 +5874,119 @@
     </w:lvl>
   </w:abstractNum>
   <w:abstractNum w:abstractNumId="24" w15:restartNumberingAfterBreak="0">
+    <w:nsid w:val="7866383D"/>
+    <w:multiLevelType w:val="hybridMultilevel"/>
+    <w:tmpl w:val="6016BA36"/>
+    <w:lvl w:ilvl="0" w:tplc="04090009">
+      <w:start w:val="1"/>
+      <w:numFmt w:val="bullet"/>
+      <w:lvlText w:val=""/>
+      <w:lvlJc w:val="left"/>
+      <w:pPr>
+        <w:ind w:left="720" w:hanging="360"/>
+      </w:pPr>
+      <w:rPr>
+        <w:rFonts w:ascii="Wingdings" w:hAnsi="Wingdings" w:hint="default"/>
+      </w:rPr>
+    </w:lvl>
+    <w:lvl w:ilvl="1" w:tplc="04090003" w:tentative="1">
+      <w:start w:val="1"/>
+      <w:numFmt w:val="bullet"/>
+      <w:lvlText w:val="o"/>
+      <w:lvlJc w:val="left"/>
+      <w:pPr>
+        <w:ind w:left="1440" w:hanging="360"/>
+      </w:pPr>
+      <w:rPr>
+        <w:rFonts w:ascii="Courier New" w:hAnsi="Courier New" w:cs="Courier New" w:hint="default"/>
+      </w:rPr>
+    </w:lvl>
+    <w:lvl w:ilvl="2" w:tplc="04090005" w:tentative="1">
+      <w:start w:val="1"/>
+      <w:numFmt w:val="bullet"/>
+      <w:lvlText w:val=""/>
+      <w:lvlJc w:val="left"/>
+      <w:pPr>
+        <w:ind w:left="2160" w:hanging="360"/>
+      </w:pPr>
+      <w:rPr>
+        <w:rFonts w:ascii="Wingdings" w:hAnsi="Wingdings" w:hint="default"/>
+      </w:rPr>
+    </w:lvl>
+    <w:lvl w:ilvl="3" w:tplc="04090001" w:tentative="1">
+      <w:start w:val="1"/>
+      <w:numFmt w:val="bullet"/>
+      <w:lvlText w:val=""/>
+      <w:lvlJc w:val="left"/>
+      <w:pPr>
+        <w:ind w:left="2880" w:hanging="360"/>
+      </w:pPr>
+      <w:rPr>
+        <w:rFonts w:ascii="Symbol" w:hAnsi="Symbol" w:hint="default"/>
+      </w:rPr>
+    </w:lvl>
+    <w:lvl w:ilvl="4" w:tplc="04090003" w:tentative="1">
+      <w:start w:val="1"/>
+      <w:numFmt w:val="bullet"/>
+      <w:lvlText w:val="o"/>
+      <w:lvlJc w:val="left"/>
+      <w:pPr>
+        <w:ind w:left="3600" w:hanging="360"/>
+      </w:pPr>
+      <w:rPr>
+        <w:rFonts w:ascii="Courier New" w:hAnsi="Courier New" w:cs="Courier New" w:hint="default"/>
+      </w:rPr>
+    </w:lvl>
+    <w:lvl w:ilvl="5" w:tplc="04090005" w:tentative="1">
+      <w:start w:val="1"/>
+      <w:numFmt w:val="bullet"/>
+      <w:lvlText w:val=""/>
+      <w:lvlJc w:val="left"/>
+      <w:pPr>
+        <w:ind w:left="4320" w:hanging="360"/>
+      </w:pPr>
+      <w:rPr>
+        <w:rFonts w:ascii="Wingdings" w:hAnsi="Wingdings" w:hint="default"/>
+      </w:rPr>
+    </w:lvl>
+    <w:lvl w:ilvl="6" w:tplc="04090001" w:tentative="1">
+      <w:start w:val="1"/>
+      <w:numFmt w:val="bullet"/>
+      <w:lvlText w:val=""/>
+      <w:lvlJc w:val="left"/>
+      <w:pPr>
+        <w:ind w:left="5040" w:hanging="360"/>
+      </w:pPr>
+      <w:rPr>
+        <w:rFonts w:ascii="Symbol" w:hAnsi="Symbol" w:hint="default"/>
+      </w:rPr>
+    </w:lvl>
+    <w:lvl w:ilvl="7" w:tplc="04090003" w:tentative="1">
+      <w:start w:val="1"/>
+      <w:numFmt w:val="bullet"/>
+      <w:lvlText w:val="o"/>
+      <w:lvlJc w:val="left"/>
+      <w:pPr>
+        <w:ind w:left="5760" w:hanging="360"/>
+      </w:pPr>
+      <w:rPr>
+        <w:rFonts w:ascii="Courier New" w:hAnsi="Courier New" w:cs="Courier New" w:hint="default"/>
+      </w:rPr>
+    </w:lvl>
+    <w:lvl w:ilvl="8" w:tplc="04090005" w:tentative="1">
+      <w:start w:val="1"/>
+      <w:numFmt w:val="bullet"/>
+      <w:lvlText w:val=""/>
+      <w:lvlJc w:val="left"/>
+      <w:pPr>
+        <w:ind w:left="6480" w:hanging="360"/>
+      </w:pPr>
+      <w:rPr>
+        <w:rFonts w:ascii="Wingdings" w:hAnsi="Wingdings" w:hint="default"/>
+      </w:rPr>
+    </w:lvl>
+  </w:abstractNum>
+  <w:abstractNum w:abstractNumId="25" w15:restartNumberingAfterBreak="0">
     <w:nsid w:val="79FD2D2D"/>
     <w:multiLevelType w:val="hybridMultilevel"/>
     <w:tmpl w:val="B42ECAEE"/>
@@ -5891,7 +6109,7 @@
     <w:abstractNumId w:val="9"/>
   </w:num>
   <w:num w:numId="12">
-    <w:abstractNumId w:val="24"/>
+    <w:abstractNumId w:val="25"/>
   </w:num>
   <w:num w:numId="13">
     <w:abstractNumId w:val="16"/>
@@ -5931,6 +6149,9 @@
   </w:num>
   <w:num w:numId="25">
     <w:abstractNumId w:val="19"/>
+  </w:num>
+  <w:num w:numId="26">
+    <w:abstractNumId w:val="24"/>
   </w:num>
 </w:numbering>
 </file>
@@ -7273,7 +7494,7 @@
 </file>
 
 <file path=customXml/itemProps2.xml><?xml version="1.0" encoding="utf-8"?>
-<ds:datastoreItem xmlns:ds="http://schemas.openxmlformats.org/officeDocument/2006/customXml" ds:itemID="{24F3DBE5-950F-446F-8440-FA3007FA626A}">
+<ds:datastoreItem xmlns:ds="http://schemas.openxmlformats.org/officeDocument/2006/customXml" ds:itemID="{A2D58B9D-9F72-43B0-B2D8-9F2535328023}">
   <ds:schemaRefs>
     <ds:schemaRef ds:uri="http://schemas.openxmlformats.org/officeDocument/2006/bibliography"/>
   </ds:schemaRefs>

</xml_diff>

<commit_message>
Combined URS from Raima
</commit_message>
<xml_diff>
--- a/OOD2/Documents/URS/OOD2-URS-1stVer.docx
+++ b/OOD2/Documents/URS/OOD2-URS-1stVer.docx
@@ -2,7 +2,6 @@
 <file path=word/document.xml><?xml version="1.0" encoding="utf-8"?>
 <w:document xmlns:wpc="http://schemas.microsoft.com/office/word/2010/wordprocessingCanvas" xmlns:mc="http://schemas.openxmlformats.org/markup-compatibility/2006" xmlns:o="urn:schemas-microsoft-com:office:office" xmlns:r="http://schemas.openxmlformats.org/officeDocument/2006/relationships" xmlns:m="http://schemas.openxmlformats.org/officeDocument/2006/math" xmlns:v="urn:schemas-microsoft-com:vml" xmlns:wp14="http://schemas.microsoft.com/office/word/2010/wordprocessingDrawing" xmlns:wp="http://schemas.openxmlformats.org/drawingml/2006/wordprocessingDrawing" xmlns:w10="urn:schemas-microsoft-com:office:word" xmlns:w="http://schemas.openxmlformats.org/wordprocessingml/2006/main" xmlns:w14="http://schemas.microsoft.com/office/word/2010/wordml" xmlns:w15="http://schemas.microsoft.com/office/word/2012/wordml" xmlns:wpg="http://schemas.microsoft.com/office/word/2010/wordprocessingGroup" xmlns:wpi="http://schemas.microsoft.com/office/word/2010/wordprocessingInk" xmlns:wne="http://schemas.microsoft.com/office/word/2006/wordml" xmlns:wps="http://schemas.microsoft.com/office/word/2010/wordprocessingShape" mc:Ignorable="w14 w15 wp14">
   <w:body>
-    <w:bookmarkStart w:id="0" w:name="_GoBack" w:displacedByCustomXml="next"/>
     <w:sdt>
       <w:sdtPr>
         <w:id w:val="-267308091"/>
@@ -19,9 +18,14 @@
         </w:rPr>
       </w:sdtEndPr>
       <w:sdtContent>
-        <w:p/>
         <w:p>
           <w:pPr>
+            <w:jc w:val="both"/>
+          </w:pPr>
+        </w:p>
+        <w:p>
+          <w:pPr>
+            <w:jc w:val="both"/>
             <w:rPr>
               <w:color w:val="1F4D78" w:themeColor="accent1" w:themeShade="7F"/>
               <w:spacing w:val="15"/>
@@ -282,7 +286,7 @@
                     <v:stroke joinstyle="miter"/>
                     <v:path gradientshapeok="t" o:connecttype="rect"/>
                   </v:shapetype>
-                  <v:shape id="Text Box 112" o:spid="_x0000_s1026" type="#_x0000_t202" style="position:absolute;margin-left:401.8pt;margin-top:495.75pt;width:453pt;height:107.25pt;z-index:251661312;visibility:visible;mso-wrap-style:square;mso-width-percent:734;mso-height-percent:0;mso-wrap-distance-left:9pt;mso-wrap-distance-top:0;mso-wrap-distance-right:9pt;mso-wrap-distance-bottom:0;mso-position-horizontal:right;mso-position-horizontal-relative:margin;mso-position-vertical:absolute;mso-position-vertical-relative:margin;mso-width-percent:734;mso-height-percent:0;mso-width-relative:page;mso-height-relative:page;v-text-anchor:bottom" o:gfxdata="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" filled="f" stroked="f" strokeweight=".5pt">
+                  <v:shape id="Text Box 112" o:spid="_x0000_s1026" type="#_x0000_t202" style="position:absolute;left:0;text-align:left;margin-left:401.8pt;margin-top:495.75pt;width:453pt;height:107.25pt;z-index:251661312;visibility:visible;mso-wrap-style:square;mso-width-percent:734;mso-height-percent:0;mso-wrap-distance-left:9pt;mso-wrap-distance-top:0;mso-wrap-distance-right:9pt;mso-wrap-distance-bottom:0;mso-position-horizontal:right;mso-position-horizontal-relative:margin;mso-position-vertical:absolute;mso-position-vertical-relative:margin;mso-width-percent:734;mso-height-percent:0;mso-width-relative:page;mso-height-relative:page;v-text-anchor:bottom" o:gfxdata="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" filled="f" stroked="f" strokeweight=".5pt">
                     <v:textbox inset="0,0,0,0">
                       <w:txbxContent>
                         <w:p>
@@ -622,7 +626,7 @@
               </mc:Choice>
               <mc:Fallback>
                 <w:pict>
-                  <v:shape w14:anchorId="767C2265" id="Text Box 113" o:spid="_x0000_s1027" type="#_x0000_t202" style="position:absolute;margin-left:401.8pt;margin-top:280.1pt;width:453pt;height:41.4pt;z-index:251660288;visibility:visible;mso-wrap-style:square;mso-width-percent:734;mso-height-percent:363;mso-wrap-distance-left:9pt;mso-wrap-distance-top:0;mso-wrap-distance-right:9pt;mso-wrap-distance-bottom:0;mso-position-horizontal:right;mso-position-horizontal-relative:margin;mso-position-vertical:absolute;mso-position-vertical-relative:page;mso-width-percent:734;mso-height-percent:363;mso-width-relative:page;mso-height-relative:page;v-text-anchor:bottom" o:gfxdata="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" filled="f" stroked="f" strokeweight=".5pt">
+                  <v:shape w14:anchorId="767C2265" id="Text Box 113" o:spid="_x0000_s1027" type="#_x0000_t202" style="position:absolute;left:0;text-align:left;margin-left:401.8pt;margin-top:280.1pt;width:453pt;height:41.4pt;z-index:251660288;visibility:visible;mso-wrap-style:square;mso-width-percent:734;mso-height-percent:363;mso-wrap-distance-left:9pt;mso-wrap-distance-top:0;mso-wrap-distance-right:9pt;mso-wrap-distance-bottom:0;mso-position-horizontal:right;mso-position-horizontal-relative:margin;mso-position-vertical:absolute;mso-position-vertical-relative:page;mso-width-percent:734;mso-height-percent:363;mso-width-relative:page;mso-height-relative:page;v-text-anchor:bottom" o:gfxdata="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" filled="f" stroked="f" strokeweight=".5pt">
                     <v:textbox inset="0,0,0,0">
                       <w:txbxContent>
                         <w:p>
@@ -817,7 +821,7 @@
               </mc:Choice>
               <mc:Fallback>
                 <w:pict>
-                  <v:shape w14:anchorId="1DB5BF05" id="Text Box 111" o:spid="_x0000_s1028" type="#_x0000_t202" style="position:absolute;margin-left:0;margin-top:0;width:288.25pt;height:287.5pt;z-index:251662336;visibility:visible;mso-wrap-style:square;mso-width-percent:734;mso-height-percent:363;mso-left-percent:150;mso-top-percent:91;mso-wrap-distance-left:9pt;mso-wrap-distance-top:0;mso-wrap-distance-right:9pt;mso-wrap-distance-bottom:0;mso-position-horizontal-relative:page;mso-position-vertical-relative:page;mso-width-percent:734;mso-height-percent:363;mso-left-percent:150;mso-top-percent:91;mso-width-relative:page;mso-height-relative:page;v-text-anchor:bottom" o:gfxdata="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" filled="f" stroked="f" strokeweight=".5pt">
+                  <v:shape w14:anchorId="1DB5BF05" id="Text Box 111" o:spid="_x0000_s1028" type="#_x0000_t202" style="position:absolute;left:0;text-align:left;margin-left:0;margin-top:0;width:288.25pt;height:287.5pt;z-index:251662336;visibility:visible;mso-wrap-style:square;mso-width-percent:734;mso-height-percent:363;mso-left-percent:150;mso-top-percent:91;mso-wrap-distance-left:9pt;mso-wrap-distance-top:0;mso-wrap-distance-right:9pt;mso-wrap-distance-bottom:0;mso-position-horizontal-relative:page;mso-position-vertical-relative:page;mso-width-percent:734;mso-height-percent:363;mso-left-percent:150;mso-top-percent:91;mso-width-relative:page;mso-height-relative:page;v-text-anchor:bottom" o:gfxdata="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" filled="f" stroked="f" strokeweight=".5pt">
                     <v:textbox style="mso-fit-shape-to-text:t" inset="0,0,0,0">
                       <w:txbxContent>
                         <w:p>
@@ -977,7 +981,7 @@
                   </wp:anchor>
                 </w:drawing>
               </mc:Choice>
-              <mc:Fallback xmlns:w16se="http://schemas.microsoft.com/office/word/2015/wordml/symex" xmlns:cx1="http://schemas.microsoft.com/office/drawing/2015/9/8/chartex" xmlns:cx="http://schemas.microsoft.com/office/drawing/2014/chartex">
+              <mc:Fallback xmlns:cx="http://schemas.microsoft.com/office/drawing/2014/chartex" xmlns:cx1="http://schemas.microsoft.com/office/drawing/2015/9/8/chartex" xmlns:w16se="http://schemas.microsoft.com/office/word/2015/wordml/symex">
                 <w:pict>
                   <v:group w14:anchorId="2F169BEB" id="Group 114" o:spid="_x0000_s1026" style="position:absolute;margin-left:0;margin-top:0;width:18pt;height:10in;z-index:251659264;mso-width-percent:29;mso-height-percent:909;mso-left-percent:45;mso-position-horizontal-relative:page;mso-position-vertical:center;mso-position-vertical-relative:page;mso-width-percent:29;mso-height-percent:909;mso-left-percent:45" coordsize="2286,91440" o:gfxdata="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">
                     <v:rect id="Rectangle 115" o:spid="_x0000_s1027" style="position:absolute;width:2286;height:87820;visibility:visible;mso-wrap-style:square;v-text-anchor:middle" o:gfxdata="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" fillcolor="#ed7d31 [3205]" stroked="f" strokeweight="1pt"/>
@@ -1004,6 +1008,14 @@
     </w:sdt>
     <w:sdt>
       <w:sdtPr>
+        <w:rPr>
+          <w:b w:val="0"/>
+          <w:caps w:val="0"/>
+          <w:color w:val="auto"/>
+          <w:spacing w:val="0"/>
+          <w:sz w:val="24"/>
+          <w:szCs w:val="20"/>
+        </w:rPr>
         <w:id w:val="-611910155"/>
         <w:docPartObj>
           <w:docPartGallery w:val="Table of Contents"/>
@@ -1013,18 +1025,14 @@
       <w:sdtEndPr>
         <w:rPr>
           <w:bCs/>
-          <w:caps w:val="0"/>
           <w:noProof/>
-          <w:color w:val="auto"/>
-          <w:spacing w:val="0"/>
-          <w:sz w:val="24"/>
-          <w:szCs w:val="20"/>
         </w:rPr>
       </w:sdtEndPr>
       <w:sdtContent>
         <w:p>
           <w:pPr>
             <w:pStyle w:val="TOCHeading"/>
+            <w:jc w:val="both"/>
           </w:pPr>
           <w:r>
             <w:t>Contents</w:t>
@@ -1036,6 +1044,7 @@
             <w:tabs>
               <w:tab w:val="right" w:leader="dot" w:pos="9350"/>
             </w:tabs>
+            <w:jc w:val="both"/>
             <w:rPr>
               <w:noProof/>
               <w:sz w:val="22"/>
@@ -1115,6 +1124,7 @@
             <w:tabs>
               <w:tab w:val="right" w:leader="dot" w:pos="9350"/>
             </w:tabs>
+            <w:jc w:val="both"/>
             <w:rPr>
               <w:noProof/>
               <w:sz w:val="22"/>
@@ -1185,6 +1195,7 @@
             <w:tabs>
               <w:tab w:val="right" w:leader="dot" w:pos="9350"/>
             </w:tabs>
+            <w:jc w:val="both"/>
             <w:rPr>
               <w:noProof/>
               <w:sz w:val="22"/>
@@ -1255,6 +1266,7 @@
             <w:tabs>
               <w:tab w:val="right" w:leader="dot" w:pos="9350"/>
             </w:tabs>
+            <w:jc w:val="both"/>
             <w:rPr>
               <w:noProof/>
               <w:sz w:val="22"/>
@@ -1325,6 +1337,7 @@
             <w:tabs>
               <w:tab w:val="right" w:leader="dot" w:pos="9350"/>
             </w:tabs>
+            <w:jc w:val="both"/>
             <w:rPr>
               <w:noProof/>
               <w:sz w:val="22"/>
@@ -1395,6 +1408,7 @@
             <w:tabs>
               <w:tab w:val="right" w:leader="dot" w:pos="9350"/>
             </w:tabs>
+            <w:jc w:val="both"/>
             <w:rPr>
               <w:noProof/>
               <w:sz w:val="22"/>
@@ -1465,6 +1479,7 @@
             <w:tabs>
               <w:tab w:val="right" w:leader="dot" w:pos="9350"/>
             </w:tabs>
+            <w:jc w:val="both"/>
             <w:rPr>
               <w:noProof/>
               <w:sz w:val="22"/>
@@ -1535,6 +1550,7 @@
             <w:tabs>
               <w:tab w:val="right" w:leader="dot" w:pos="9350"/>
             </w:tabs>
+            <w:jc w:val="both"/>
             <w:rPr>
               <w:noProof/>
               <w:sz w:val="22"/>
@@ -1605,6 +1621,7 @@
             <w:tabs>
               <w:tab w:val="right" w:leader="dot" w:pos="9350"/>
             </w:tabs>
+            <w:jc w:val="both"/>
             <w:rPr>
               <w:noProof/>
               <w:sz w:val="22"/>
@@ -1675,6 +1692,7 @@
             <w:tabs>
               <w:tab w:val="right" w:leader="dot" w:pos="9350"/>
             </w:tabs>
+            <w:jc w:val="both"/>
             <w:rPr>
               <w:noProof/>
               <w:sz w:val="22"/>
@@ -1745,6 +1763,7 @@
             <w:tabs>
               <w:tab w:val="right" w:leader="dot" w:pos="9350"/>
             </w:tabs>
+            <w:jc w:val="both"/>
             <w:rPr>
               <w:noProof/>
               <w:sz w:val="22"/>
@@ -1815,6 +1834,7 @@
             <w:tabs>
               <w:tab w:val="right" w:leader="dot" w:pos="9350"/>
             </w:tabs>
+            <w:jc w:val="both"/>
             <w:rPr>
               <w:noProof/>
               <w:sz w:val="22"/>
@@ -1885,6 +1905,7 @@
             <w:tabs>
               <w:tab w:val="right" w:leader="dot" w:pos="9350"/>
             </w:tabs>
+            <w:jc w:val="both"/>
             <w:rPr>
               <w:noProof/>
               <w:sz w:val="22"/>
@@ -1955,6 +1976,7 @@
             <w:tabs>
               <w:tab w:val="right" w:leader="dot" w:pos="9350"/>
             </w:tabs>
+            <w:jc w:val="both"/>
             <w:rPr>
               <w:noProof/>
               <w:sz w:val="22"/>
@@ -2020,6 +2042,9 @@
           </w:hyperlink>
         </w:p>
         <w:p>
+          <w:pPr>
+            <w:jc w:val="both"/>
+          </w:pPr>
           <w:r>
             <w:rPr>
               <w:b/>
@@ -2031,8 +2056,15 @@
         </w:p>
       </w:sdtContent>
     </w:sdt>
-    <w:p/>
-    <w:p>
+    <w:p>
+      <w:pPr>
+        <w:jc w:val="both"/>
+      </w:pPr>
+    </w:p>
+    <w:p>
+      <w:pPr>
+        <w:jc w:val="both"/>
+      </w:pPr>
       <w:r>
         <w:br w:type="page"/>
       </w:r>
@@ -2040,9 +2072,10 @@
     <w:p>
       <w:pPr>
         <w:pStyle w:val="Heading1"/>
-      </w:pPr>
-      <w:bookmarkStart w:id="1" w:name="_Toc449719372"/>
-      <w:bookmarkStart w:id="2" w:name="_Toc449719392"/>
+        <w:jc w:val="both"/>
+      </w:pPr>
+      <w:bookmarkStart w:id="0" w:name="_Toc449719372"/>
+      <w:bookmarkStart w:id="1" w:name="_Toc449719392"/>
       <w:r>
         <w:rPr>
           <w:caps w:val="0"/>
@@ -2050,118 +2083,128 @@
         <w:lastRenderedPageBreak/>
         <w:t>INTRODUCTION</w:t>
       </w:r>
+      <w:bookmarkEnd w:id="0"/>
       <w:bookmarkEnd w:id="1"/>
+    </w:p>
+    <w:p>
+      <w:pPr>
+        <w:jc w:val="both"/>
+        <w:rPr>
+          <w:lang w:val="en-GB"/>
+        </w:rPr>
+      </w:pPr>
+      <w:r>
+        <w:rPr>
+          <w:lang w:val="en-GB"/>
+        </w:rPr>
+        <w:t xml:space="preserve">This document is </w:t>
+      </w:r>
+      <w:r>
+        <w:rPr>
+          <w:lang w:val="en-GB"/>
+        </w:rPr>
+        <w:t xml:space="preserve">the </w:t>
+      </w:r>
+      <w:r>
+        <w:rPr>
+          <w:lang w:val="en-GB"/>
+        </w:rPr>
+        <w:t>user requirements specification</w:t>
+      </w:r>
+      <w:r>
+        <w:rPr>
+          <w:lang w:val="en-GB"/>
+        </w:rPr>
+        <w:t xml:space="preserve"> for </w:t>
+      </w:r>
+      <w:r>
+        <w:rPr>
+          <w:lang w:val="en-GB"/>
+        </w:rPr>
+        <w:t>build</w:t>
+      </w:r>
+      <w:r>
+        <w:rPr>
+          <w:lang w:val="en-GB"/>
+        </w:rPr>
+        <w:t>ing</w:t>
+      </w:r>
+      <w:r>
+        <w:rPr>
+          <w:lang w:val="en-GB"/>
+        </w:rPr>
+        <w:t xml:space="preserve"> a flow network </w:t>
+      </w:r>
+      <w:r>
+        <w:rPr>
+          <w:lang w:val="en-GB"/>
+        </w:rPr>
+        <w:t>application.</w:t>
+      </w:r>
+      <w:r>
+        <w:rPr>
+          <w:lang w:val="en-GB"/>
+        </w:rPr>
+        <w:t xml:space="preserve"> This application allows user make a drawing network for the fuel transported systems. This application provides the functionalities to build a network containing components like pump, sink, splitter, adjustable splitter and merger. Every kind of components have their own attributes and functionalities, the application helps user connect them and manages the amount of fuel of every pipeline. Besides, indicating the exceeded pipeline also need to be done.</w:t>
+      </w:r>
+    </w:p>
+    <w:p>
+      <w:pPr>
+        <w:jc w:val="both"/>
+      </w:pPr>
+      <w:r>
+        <w:rPr>
+          <w:lang w:val="en-GB"/>
+        </w:rPr>
+        <w:t xml:space="preserve">In first section of this document, the functional requirements is </w:t>
+      </w:r>
+      <w:r>
+        <w:rPr>
+          <w:lang w:val="en-GB"/>
+        </w:rPr>
+        <w:t>represented by use-cases. The second section mentions about user interface design of application. The last section introduces some un-functional requirements of this application.</w:t>
+      </w:r>
+    </w:p>
+    <w:p>
+      <w:pPr>
+        <w:pStyle w:val="Heading1"/>
+        <w:jc w:val="both"/>
+      </w:pPr>
+      <w:bookmarkStart w:id="2" w:name="_Toc449719373"/>
+      <w:bookmarkStart w:id="3" w:name="_Toc449719393"/>
+      <w:r>
+        <w:t>Functional Requirements (use-cases)</w:t>
+      </w:r>
       <w:bookmarkEnd w:id="2"/>
-    </w:p>
-    <w:p>
-      <w:pPr>
-        <w:rPr>
-          <w:lang w:val="en-GB"/>
-        </w:rPr>
-      </w:pPr>
-      <w:r>
-        <w:rPr>
-          <w:lang w:val="en-GB"/>
-        </w:rPr>
-        <w:t xml:space="preserve">This document is </w:t>
-      </w:r>
-      <w:r>
-        <w:rPr>
-          <w:lang w:val="en-GB"/>
-        </w:rPr>
-        <w:t xml:space="preserve">the </w:t>
-      </w:r>
-      <w:r>
-        <w:rPr>
-          <w:lang w:val="en-GB"/>
-        </w:rPr>
-        <w:t>user requirements specification</w:t>
-      </w:r>
-      <w:r>
-        <w:rPr>
-          <w:lang w:val="en-GB"/>
-        </w:rPr>
-        <w:t xml:space="preserve"> for </w:t>
-      </w:r>
-      <w:r>
-        <w:rPr>
-          <w:lang w:val="en-GB"/>
-        </w:rPr>
-        <w:t>build</w:t>
-      </w:r>
-      <w:r>
-        <w:rPr>
-          <w:lang w:val="en-GB"/>
-        </w:rPr>
-        <w:t>ing</w:t>
-      </w:r>
-      <w:r>
-        <w:rPr>
-          <w:lang w:val="en-GB"/>
-        </w:rPr>
-        <w:t xml:space="preserve"> a flow network </w:t>
-      </w:r>
-      <w:r>
-        <w:rPr>
-          <w:lang w:val="en-GB"/>
-        </w:rPr>
-        <w:t>application.</w:t>
-      </w:r>
-      <w:r>
-        <w:rPr>
-          <w:lang w:val="en-GB"/>
-        </w:rPr>
-        <w:t xml:space="preserve"> This application allows user make a drawing network for the fuel transported systems. This application provides the functionalities to build a network containing components like pump, sink, splitter, adjustable splitter and merger. Every kind of components have their own attributes and functionalities, the application helps user connect them and manages the amount of fuel of every pipeline. Besides, indicating the exceeded pipeline also need to be done.</w:t>
-      </w:r>
-    </w:p>
-    <w:p>
-      <w:r>
-        <w:rPr>
-          <w:lang w:val="en-GB"/>
-        </w:rPr>
-        <w:t xml:space="preserve">In first section of this document, the functional requirements is </w:t>
-      </w:r>
-      <w:r>
-        <w:rPr>
-          <w:lang w:val="en-GB"/>
-        </w:rPr>
-        <w:t>represented by use-cases. The second section mentions about user interface design of application. The last section introduces some un-functional requirements of this application.</w:t>
-      </w:r>
-    </w:p>
-    <w:p>
-      <w:pPr>
-        <w:pStyle w:val="Heading1"/>
-      </w:pPr>
-      <w:bookmarkStart w:id="3" w:name="_Toc449719373"/>
-      <w:bookmarkStart w:id="4" w:name="_Toc449719393"/>
-      <w:r>
-        <w:t>Functional Requirements (use-cases)</w:t>
-      </w:r>
       <w:bookmarkEnd w:id="3"/>
+    </w:p>
+    <w:p>
+      <w:pPr>
+        <w:jc w:val="both"/>
+      </w:pPr>
+      <w:r>
+        <w:t xml:space="preserve">All use cases </w:t>
+      </w:r>
+      <w:r>
+        <w:t>have the system user as the only actor involved, furthermore all the use cases are of the sea-level.</w:t>
+      </w:r>
+    </w:p>
+    <w:p>
+      <w:pPr>
+        <w:pStyle w:val="Heading2"/>
+        <w:jc w:val="both"/>
+      </w:pPr>
+      <w:bookmarkStart w:id="4" w:name="_Toc449719374"/>
+      <w:bookmarkStart w:id="5" w:name="_Toc449719394"/>
+      <w:r>
+        <w:t>USE CASE: ADD COMPONENTS:</w:t>
+      </w:r>
       <w:bookmarkEnd w:id="4"/>
-    </w:p>
-    <w:p>
-      <w:r>
-        <w:t xml:space="preserve">All use cases </w:t>
-      </w:r>
-      <w:r>
-        <w:t>have the system user as the only actor involved, furthermore all the use cases are of the sea-level.</w:t>
-      </w:r>
-    </w:p>
-    <w:p>
-      <w:pPr>
-        <w:pStyle w:val="Heading2"/>
-      </w:pPr>
-      <w:bookmarkStart w:id="5" w:name="_Toc449719374"/>
-      <w:bookmarkStart w:id="6" w:name="_Toc449719394"/>
-      <w:r>
-        <w:t>USE CASE: ADD COMPONENTS:</w:t>
-      </w:r>
       <w:bookmarkEnd w:id="5"/>
-      <w:bookmarkEnd w:id="6"/>
-    </w:p>
-    <w:p>
-      <w:pPr>
+    </w:p>
+    <w:p>
+      <w:pPr>
+        <w:jc w:val="both"/>
         <w:rPr>
           <w:b/>
         </w:rPr>
@@ -2181,6 +2224,7 @@
     </w:p>
     <w:p>
       <w:pPr>
+        <w:jc w:val="both"/>
         <w:rPr>
           <w:b/>
         </w:rPr>
@@ -2199,6 +2243,7 @@
           <w:ilvl w:val="0"/>
           <w:numId w:val="10"/>
         </w:numPr>
+        <w:jc w:val="both"/>
       </w:pPr>
       <w:r>
         <w:t>User picks the component they want to place from the list of components in the toolbox on the right side of the form.</w:t>
@@ -2211,9 +2256,15 @@
           <w:ilvl w:val="0"/>
           <w:numId w:val="10"/>
         </w:numPr>
-      </w:pPr>
-      <w:r>
-        <w:t>System makes the selected component as the actively chosen component (</w:t>
+        <w:jc w:val="both"/>
+      </w:pPr>
+      <w:r>
+        <w:t>System makes the selected component as</w:t>
+      </w:r>
+      <w:bookmarkStart w:id="6" w:name="_GoBack"/>
+      <w:bookmarkEnd w:id="6"/>
+      <w:r>
+        <w:t xml:space="preserve"> the actively chosen component (</w:t>
       </w:r>
       <w:proofErr w:type="spellStart"/>
       <w:r>
@@ -2231,6 +2282,7 @@
           <w:ilvl w:val="0"/>
           <w:numId w:val="10"/>
         </w:numPr>
+        <w:jc w:val="both"/>
       </w:pPr>
       <w:r>
         <w:t xml:space="preserve">User clicks on the position he wishes to place the component on in the drawing screen. </w:t>
@@ -2243,6 +2295,7 @@
           <w:ilvl w:val="0"/>
           <w:numId w:val="10"/>
         </w:numPr>
+        <w:jc w:val="both"/>
       </w:pPr>
       <w:r>
         <w:t xml:space="preserve">System draws a copy of the selected component on the drawing screen at the position chosen by the user. </w:t>
@@ -2250,6 +2303,7 @@
     </w:p>
     <w:p>
       <w:pPr>
+        <w:jc w:val="both"/>
         <w:rPr>
           <w:b/>
         </w:rPr>
@@ -2264,6 +2318,7 @@
     <w:p>
       <w:pPr>
         <w:ind w:left="360" w:firstLine="360"/>
+        <w:jc w:val="both"/>
       </w:pPr>
       <w:proofErr w:type="gramStart"/>
       <w:r>
@@ -2287,6 +2342,7 @@
           <w:ilvl w:val="0"/>
           <w:numId w:val="16"/>
         </w:numPr>
+        <w:jc w:val="both"/>
       </w:pPr>
       <w:r>
         <w:t>System prompts user for max flow and current flow to assign to the pump. (can be implemented in various ways including on bottom of toolbox)</w:t>
@@ -2299,6 +2355,7 @@
           <w:ilvl w:val="0"/>
           <w:numId w:val="16"/>
         </w:numPr>
+        <w:jc w:val="both"/>
       </w:pPr>
       <w:r>
         <w:t>User assigns values for max and current flow.</w:t>
@@ -2311,6 +2368,7 @@
           <w:ilvl w:val="0"/>
           <w:numId w:val="16"/>
         </w:numPr>
+        <w:jc w:val="both"/>
       </w:pPr>
       <w:r>
         <w:t>Continue from step 2 in MSS</w:t>
@@ -2319,10 +2377,10 @@
     <w:p>
       <w:pPr>
         <w:ind w:firstLine="720"/>
+        <w:jc w:val="both"/>
       </w:pPr>
       <w:proofErr w:type="gramStart"/>
       <w:r>
-        <w:lastRenderedPageBreak/>
         <w:t>1.b</w:t>
       </w:r>
       <w:proofErr w:type="gramEnd"/>
@@ -2350,8 +2408,10 @@
           <w:ilvl w:val="0"/>
           <w:numId w:val="17"/>
         </w:numPr>
-      </w:pPr>
-      <w:r>
+        <w:jc w:val="both"/>
+      </w:pPr>
+      <w:r>
+        <w:lastRenderedPageBreak/>
         <w:t>System prompts user for upper and lower output flows to be assigned to the adjustable splitter. (can be implemented in various ways including on bottom of toolbox)</w:t>
       </w:r>
     </w:p>
@@ -2362,6 +2422,7 @@
           <w:ilvl w:val="0"/>
           <w:numId w:val="17"/>
         </w:numPr>
+        <w:jc w:val="both"/>
       </w:pPr>
       <w:r>
         <w:t>User assigns values for upper and lower output flow.</w:t>
@@ -2374,6 +2435,7 @@
           <w:ilvl w:val="0"/>
           <w:numId w:val="17"/>
         </w:numPr>
+        <w:jc w:val="both"/>
       </w:pPr>
       <w:r>
         <w:t>Continue from step 2 in MSS</w:t>
@@ -2382,12 +2444,16 @@
     <w:p>
       <w:pPr>
         <w:pStyle w:val="Heading2"/>
+        <w:jc w:val="both"/>
       </w:pPr>
       <w:r>
         <w:t>USE CASE: ADD PIPELINE BETWEEN TWO COMPONENTS</w:t>
       </w:r>
     </w:p>
     <w:p>
+      <w:pPr>
+        <w:jc w:val="both"/>
+      </w:pPr>
       <w:r>
         <w:rPr>
           <w:b/>
@@ -2405,6 +2471,7 @@
           <w:ilvl w:val="0"/>
           <w:numId w:val="28"/>
         </w:numPr>
+        <w:jc w:val="both"/>
       </w:pPr>
       <w:r>
         <w:t>User clicks on starting component for the pipeline.</w:t>
@@ -2417,6 +2484,7 @@
           <w:ilvl w:val="0"/>
           <w:numId w:val="28"/>
         </w:numPr>
+        <w:jc w:val="both"/>
       </w:pPr>
       <w:r>
         <w:t>System chooses the selected component as the starting point of pipeline.</w:t>
@@ -2429,6 +2497,7 @@
           <w:ilvl w:val="0"/>
           <w:numId w:val="28"/>
         </w:numPr>
+        <w:jc w:val="both"/>
       </w:pPr>
       <w:r>
         <w:t>User may click on one or more points on the drawing screen that do not have a component on them.</w:t>
@@ -2441,6 +2510,7 @@
           <w:ilvl w:val="0"/>
           <w:numId w:val="28"/>
         </w:numPr>
+        <w:jc w:val="both"/>
       </w:pPr>
       <w:r>
         <w:t>System draws lines connecting each point on the screen clicked with the previous point clicked.</w:t>
@@ -2453,6 +2523,7 @@
           <w:ilvl w:val="0"/>
           <w:numId w:val="28"/>
         </w:numPr>
+        <w:jc w:val="both"/>
       </w:pPr>
       <w:r>
         <w:t>User ends pipeline by clicking on the final component on the drawing screen.</w:t>
@@ -2465,6 +2536,7 @@
           <w:ilvl w:val="0"/>
           <w:numId w:val="28"/>
         </w:numPr>
+        <w:jc w:val="both"/>
       </w:pPr>
       <w:r>
         <w:t>System selects the final component as ending point of the pipeline and labels the line with the current flow going through it.</w:t>
@@ -2473,6 +2545,7 @@
     <w:p>
       <w:pPr>
         <w:pStyle w:val="Heading2"/>
+        <w:jc w:val="both"/>
       </w:pPr>
       <w:bookmarkStart w:id="7" w:name="_Toc449719375"/>
       <w:bookmarkStart w:id="8" w:name="_Toc449719395"/>
@@ -2483,6 +2556,9 @@
       <w:bookmarkEnd w:id="8"/>
     </w:p>
     <w:p>
+      <w:pPr>
+        <w:jc w:val="both"/>
+      </w:pPr>
       <w:r>
         <w:rPr>
           <w:b/>
@@ -2495,6 +2571,7 @@
     </w:p>
     <w:p>
       <w:pPr>
+        <w:jc w:val="both"/>
         <w:rPr>
           <w:b/>
         </w:rPr>
@@ -2513,6 +2590,7 @@
           <w:ilvl w:val="0"/>
           <w:numId w:val="14"/>
         </w:numPr>
+        <w:jc w:val="both"/>
       </w:pPr>
       <w:r>
         <w:t>User selects remove pipeline button on the toolbox on the right side of the form.</w:t>
@@ -2525,6 +2603,7 @@
           <w:ilvl w:val="0"/>
           <w:numId w:val="14"/>
         </w:numPr>
+        <w:jc w:val="both"/>
       </w:pPr>
       <w:r>
         <w:t xml:space="preserve">System goes into delete pipeline mode. </w:t>
@@ -2537,6 +2616,7 @@
           <w:ilvl w:val="0"/>
           <w:numId w:val="14"/>
         </w:numPr>
+        <w:jc w:val="both"/>
       </w:pPr>
       <w:r>
         <w:t>User selects the pipeline he/she wants to delete from the drawing screen.</w:t>
@@ -2549,6 +2629,7 @@
           <w:ilvl w:val="0"/>
           <w:numId w:val="14"/>
         </w:numPr>
+        <w:jc w:val="both"/>
       </w:pPr>
       <w:r>
         <w:t>System removes the selected pipeline.</w:t>
@@ -2557,6 +2638,7 @@
     <w:p>
       <w:pPr>
         <w:pStyle w:val="Heading2"/>
+        <w:jc w:val="both"/>
         <w:rPr>
           <w:rStyle w:val="Heading2Char"/>
           <w:caps/>
@@ -2577,6 +2659,7 @@
     </w:p>
     <w:p>
       <w:pPr>
+        <w:jc w:val="both"/>
         <w:rPr>
           <w:b/>
         </w:rPr>
@@ -2593,6 +2676,7 @@
     </w:p>
     <w:p>
       <w:pPr>
+        <w:jc w:val="both"/>
         <w:rPr>
           <w:b/>
         </w:rPr>
@@ -2611,6 +2695,7 @@
           <w:ilvl w:val="0"/>
           <w:numId w:val="15"/>
         </w:numPr>
+        <w:jc w:val="both"/>
       </w:pPr>
       <w:r>
         <w:t>User selects remove component button from the toolbox on the right side of the form.</w:t>
@@ -2623,6 +2708,7 @@
           <w:ilvl w:val="0"/>
           <w:numId w:val="15"/>
         </w:numPr>
+        <w:jc w:val="both"/>
       </w:pPr>
       <w:r>
         <w:t xml:space="preserve">System goes into delete component mode. </w:t>
@@ -2635,6 +2721,7 @@
           <w:ilvl w:val="0"/>
           <w:numId w:val="15"/>
         </w:numPr>
+        <w:jc w:val="both"/>
       </w:pPr>
       <w:r>
         <w:t>User selects the component to delete from the drawing screen.</w:t>
@@ -2647,6 +2734,7 @@
           <w:ilvl w:val="0"/>
           <w:numId w:val="15"/>
         </w:numPr>
+        <w:jc w:val="both"/>
       </w:pPr>
       <w:r>
         <w:lastRenderedPageBreak/>
@@ -2660,6 +2748,7 @@
           <w:ilvl w:val="0"/>
           <w:numId w:val="15"/>
         </w:numPr>
+        <w:jc w:val="both"/>
       </w:pPr>
       <w:r>
         <w:t>User confirms that they want to delete the selected components.</w:t>
@@ -2672,6 +2761,7 @@
           <w:ilvl w:val="0"/>
           <w:numId w:val="15"/>
         </w:numPr>
+        <w:jc w:val="both"/>
       </w:pPr>
       <w:r>
         <w:t>System removes the component</w:t>
@@ -2688,6 +2778,7 @@
     </w:p>
     <w:p>
       <w:pPr>
+        <w:jc w:val="both"/>
         <w:rPr>
           <w:b/>
         </w:rPr>
@@ -2702,6 +2793,7 @@
     <w:p>
       <w:pPr>
         <w:ind w:firstLine="720"/>
+        <w:jc w:val="both"/>
       </w:pPr>
       <w:proofErr w:type="gramStart"/>
       <w:r>
@@ -2721,6 +2813,7 @@
     <w:p>
       <w:pPr>
         <w:ind w:firstLine="720"/>
+        <w:jc w:val="both"/>
       </w:pPr>
       <w:r>
         <w:tab/>
@@ -2730,6 +2823,7 @@
     <w:p>
       <w:pPr>
         <w:pStyle w:val="Heading2"/>
+        <w:jc w:val="both"/>
         <w:rPr>
           <w:rStyle w:val="Heading2Char"/>
           <w:caps/>
@@ -2749,6 +2843,9 @@
       <w:bookmarkEnd w:id="12"/>
     </w:p>
     <w:p>
+      <w:pPr>
+        <w:jc w:val="both"/>
+      </w:pPr>
       <w:r>
         <w:rPr>
           <w:b/>
@@ -2763,6 +2860,9 @@
       </w:r>
     </w:p>
     <w:p>
+      <w:pPr>
+        <w:jc w:val="both"/>
+      </w:pPr>
       <w:r>
         <w:rPr>
           <w:b/>
@@ -2775,6 +2875,7 @@
     </w:p>
     <w:p>
       <w:pPr>
+        <w:jc w:val="both"/>
         <w:rPr>
           <w:b/>
         </w:rPr>
@@ -2793,6 +2894,7 @@
           <w:ilvl w:val="0"/>
           <w:numId w:val="19"/>
         </w:numPr>
+        <w:jc w:val="both"/>
       </w:pPr>
       <w:r>
         <w:t>System shows the new drawing screen.</w:t>
@@ -2800,6 +2902,7 @@
     </w:p>
     <w:p>
       <w:pPr>
+        <w:jc w:val="both"/>
         <w:rPr>
           <w:b/>
         </w:rPr>
@@ -2814,6 +2917,7 @@
     <w:p>
       <w:pPr>
         <w:ind w:left="360"/>
+        <w:jc w:val="both"/>
       </w:pPr>
       <w:proofErr w:type="gramStart"/>
       <w:r>
@@ -2833,6 +2937,7 @@
     <w:p>
       <w:pPr>
         <w:ind w:left="720"/>
+        <w:jc w:val="both"/>
       </w:pPr>
       <w:r>
         <w:t>.1: Reference to user case close</w:t>
@@ -2847,6 +2952,7 @@
     <w:p>
       <w:pPr>
         <w:pStyle w:val="Heading2"/>
+        <w:jc w:val="both"/>
         <w:rPr>
           <w:rStyle w:val="Heading2Char"/>
           <w:caps/>
@@ -2866,6 +2972,9 @@
       <w:bookmarkEnd w:id="14"/>
     </w:p>
     <w:p>
+      <w:pPr>
+        <w:jc w:val="both"/>
+      </w:pPr>
       <w:r>
         <w:rPr>
           <w:b/>
@@ -2877,6 +2986,9 @@
       </w:r>
     </w:p>
     <w:p>
+      <w:pPr>
+        <w:jc w:val="both"/>
+      </w:pPr>
       <w:r>
         <w:rPr>
           <w:b/>
@@ -2895,6 +3007,7 @@
     </w:p>
     <w:p>
       <w:pPr>
+        <w:jc w:val="both"/>
         <w:rPr>
           <w:b/>
         </w:rPr>
@@ -2913,6 +3026,7 @@
           <w:ilvl w:val="0"/>
           <w:numId w:val="20"/>
         </w:numPr>
+        <w:jc w:val="both"/>
       </w:pPr>
       <w:r>
         <w:t>System shows the new drawing screen.</w:t>
@@ -2920,6 +3034,7 @@
     </w:p>
     <w:p>
       <w:pPr>
+        <w:jc w:val="both"/>
         <w:rPr>
           <w:b/>
         </w:rPr>
@@ -2937,6 +3052,7 @@
           <w:tab w:val="right" w:pos="9360"/>
         </w:tabs>
         <w:ind w:left="360"/>
+        <w:jc w:val="both"/>
       </w:pPr>
       <w:proofErr w:type="gramStart"/>
       <w:r>
@@ -2953,6 +3069,7 @@
     <w:p>
       <w:pPr>
         <w:ind w:left="720"/>
+        <w:jc w:val="both"/>
       </w:pPr>
       <w:r>
         <w:t>.1: Reference to user case close network drawing</w:t>
@@ -2967,6 +3084,7 @@
     <w:p>
       <w:pPr>
         <w:pStyle w:val="Heading2"/>
+        <w:jc w:val="both"/>
         <w:rPr>
           <w:rStyle w:val="Heading2Char"/>
           <w:caps/>
@@ -3003,6 +3121,9 @@
       <w:bookmarkEnd w:id="16"/>
     </w:p>
     <w:p>
+      <w:pPr>
+        <w:jc w:val="both"/>
+      </w:pPr>
       <w:r>
         <w:rPr>
           <w:b/>
@@ -3014,6 +3135,9 @@
       </w:r>
     </w:p>
     <w:p>
+      <w:pPr>
+        <w:jc w:val="both"/>
+      </w:pPr>
       <w:r>
         <w:rPr>
           <w:b/>
@@ -3033,6 +3157,7 @@
     </w:p>
     <w:p>
       <w:pPr>
+        <w:jc w:val="both"/>
         <w:rPr>
           <w:b/>
         </w:rPr>
@@ -3051,6 +3176,7 @@
           <w:ilvl w:val="0"/>
           <w:numId w:val="1"/>
         </w:numPr>
+        <w:jc w:val="both"/>
       </w:pPr>
       <w:r>
         <w:t xml:space="preserve">System shows the file dialog </w:t>
@@ -3063,6 +3189,7 @@
           <w:ilvl w:val="0"/>
           <w:numId w:val="1"/>
         </w:numPr>
+        <w:jc w:val="both"/>
       </w:pPr>
       <w:r>
         <w:t>User chooses the location of the file</w:t>
@@ -3081,6 +3208,7 @@
           <w:ilvl w:val="0"/>
           <w:numId w:val="1"/>
         </w:numPr>
+        <w:jc w:val="both"/>
       </w:pPr>
       <w:r>
         <w:t>System loads the file and shows it</w:t>
@@ -3091,6 +3219,7 @@
     </w:p>
     <w:p>
       <w:pPr>
+        <w:jc w:val="both"/>
         <w:rPr>
           <w:b/>
         </w:rPr>
@@ -3105,6 +3234,7 @@
     <w:p>
       <w:pPr>
         <w:ind w:left="360"/>
+        <w:jc w:val="both"/>
       </w:pPr>
       <w:proofErr w:type="gramStart"/>
       <w:r>
@@ -3118,6 +3248,7 @@
     <w:p>
       <w:pPr>
         <w:ind w:left="720"/>
+        <w:jc w:val="both"/>
       </w:pPr>
       <w:r>
         <w:t xml:space="preserve">.1: User closes the dialog </w:t>
@@ -3126,6 +3257,7 @@
     <w:p>
       <w:pPr>
         <w:ind w:left="360"/>
+        <w:jc w:val="both"/>
       </w:pPr>
       <w:proofErr w:type="gramStart"/>
       <w:r>
@@ -3139,6 +3271,7 @@
     <w:p>
       <w:pPr>
         <w:ind w:left="720"/>
+        <w:jc w:val="both"/>
       </w:pPr>
       <w:r>
         <w:t>.1: Reference to user case close file.</w:t>
@@ -3150,6 +3283,7 @@
         <w:pBdr>
           <w:top w:val="single" w:sz="24" w:space="1" w:color="DEEAF6" w:themeColor="accent1" w:themeTint="33"/>
         </w:pBdr>
+        <w:jc w:val="both"/>
         <w:rPr>
           <w:rStyle w:val="Heading2Char"/>
           <w:caps/>
@@ -3186,6 +3320,9 @@
       <w:bookmarkEnd w:id="18"/>
     </w:p>
     <w:p>
+      <w:pPr>
+        <w:jc w:val="both"/>
+      </w:pPr>
       <w:r>
         <w:rPr>
           <w:b/>
@@ -3197,6 +3334,9 @@
       </w:r>
     </w:p>
     <w:p>
+      <w:pPr>
+        <w:jc w:val="both"/>
+      </w:pPr>
       <w:r>
         <w:rPr>
           <w:b/>
@@ -3215,6 +3355,7 @@
     </w:p>
     <w:p>
       <w:pPr>
+        <w:jc w:val="both"/>
         <w:rPr>
           <w:b/>
         </w:rPr>
@@ -3233,6 +3374,7 @@
           <w:ilvl w:val="0"/>
           <w:numId w:val="22"/>
         </w:numPr>
+        <w:jc w:val="both"/>
       </w:pPr>
       <w:r>
         <w:t>System save the file.</w:t>
@@ -3240,6 +3382,7 @@
     </w:p>
     <w:p>
       <w:pPr>
+        <w:jc w:val="both"/>
         <w:rPr>
           <w:b/>
         </w:rPr>
@@ -3254,6 +3397,7 @@
     <w:p>
       <w:pPr>
         <w:ind w:left="360"/>
+        <w:jc w:val="both"/>
       </w:pPr>
       <w:proofErr w:type="gramStart"/>
       <w:r>
@@ -3267,6 +3411,7 @@
     <w:p>
       <w:pPr>
         <w:ind w:left="720"/>
+        <w:jc w:val="both"/>
       </w:pPr>
       <w:r>
         <w:t>.1: Reference to the use case save as</w:t>
@@ -3275,6 +3420,7 @@
     <w:p>
       <w:pPr>
         <w:ind w:left="360"/>
+        <w:jc w:val="both"/>
       </w:pPr>
       <w:proofErr w:type="gramStart"/>
       <w:r>
@@ -3294,6 +3440,7 @@
     <w:p>
       <w:pPr>
         <w:ind w:left="720"/>
+        <w:jc w:val="both"/>
       </w:pPr>
       <w:r>
         <w:t>.1: Overwriting the existing file.</w:t>
@@ -3302,6 +3449,7 @@
     <w:p>
       <w:pPr>
         <w:ind w:left="720"/>
+        <w:jc w:val="both"/>
       </w:pPr>
       <w:r>
         <w:t>.2</w:t>
@@ -3316,6 +3464,7 @@
         <w:pBdr>
           <w:top w:val="single" w:sz="24" w:space="1" w:color="DEEAF6" w:themeColor="accent1" w:themeTint="33"/>
         </w:pBdr>
+        <w:jc w:val="both"/>
         <w:rPr>
           <w:rStyle w:val="Heading2Char"/>
           <w:caps/>
@@ -3360,6 +3509,9 @@
       <w:bookmarkEnd w:id="20"/>
     </w:p>
     <w:p>
+      <w:pPr>
+        <w:jc w:val="both"/>
+      </w:pPr>
       <w:r>
         <w:rPr>
           <w:b/>
@@ -3371,6 +3523,9 @@
       </w:r>
     </w:p>
     <w:p>
+      <w:pPr>
+        <w:jc w:val="both"/>
+      </w:pPr>
       <w:r>
         <w:rPr>
           <w:b/>
@@ -3389,6 +3544,7 @@
     </w:p>
     <w:p>
       <w:pPr>
+        <w:jc w:val="both"/>
         <w:rPr>
           <w:b/>
         </w:rPr>
@@ -3407,6 +3563,7 @@
           <w:ilvl w:val="0"/>
           <w:numId w:val="4"/>
         </w:numPr>
+        <w:jc w:val="both"/>
       </w:pPr>
       <w:r>
         <w:lastRenderedPageBreak/>
@@ -3420,6 +3577,7 @@
           <w:ilvl w:val="0"/>
           <w:numId w:val="4"/>
         </w:numPr>
+        <w:jc w:val="both"/>
       </w:pPr>
       <w:r>
         <w:t>User chooses the location to save the file</w:t>
@@ -3432,6 +3590,7 @@
           <w:ilvl w:val="0"/>
           <w:numId w:val="4"/>
         </w:numPr>
+        <w:jc w:val="both"/>
       </w:pPr>
       <w:r>
         <w:t>User gives the file’s name</w:t>
@@ -3444,6 +3603,7 @@
           <w:ilvl w:val="0"/>
           <w:numId w:val="4"/>
         </w:numPr>
+        <w:jc w:val="both"/>
       </w:pPr>
       <w:r>
         <w:t xml:space="preserve">System save the file in the chosen directory </w:t>
@@ -3451,6 +3611,7 @@
     </w:p>
     <w:p>
       <w:pPr>
+        <w:jc w:val="both"/>
         <w:rPr>
           <w:b/>
         </w:rPr>
@@ -3465,6 +3626,7 @@
     <w:p>
       <w:pPr>
         <w:ind w:left="360"/>
+        <w:jc w:val="both"/>
       </w:pPr>
       <w:proofErr w:type="gramStart"/>
       <w:r>
@@ -3481,6 +3643,7 @@
     <w:p>
       <w:pPr>
         <w:ind w:left="720"/>
+        <w:jc w:val="both"/>
       </w:pPr>
       <w:r>
         <w:t>.1: System notifies user that name already exist and prompts user to give new name.</w:t>
@@ -3489,6 +3652,7 @@
     <w:p>
       <w:pPr>
         <w:ind w:left="720"/>
+        <w:jc w:val="both"/>
       </w:pPr>
       <w:r>
         <w:t>.2: User gives a new name and return to MSS at step 4.</w:t>
@@ -3500,6 +3664,7 @@
         <w:pBdr>
           <w:top w:val="single" w:sz="24" w:space="1" w:color="DEEAF6" w:themeColor="accent1" w:themeTint="33"/>
         </w:pBdr>
+        <w:jc w:val="both"/>
         <w:rPr>
           <w:rStyle w:val="Heading2Char"/>
           <w:caps/>
@@ -3536,6 +3701,9 @@
       <w:bookmarkEnd w:id="22"/>
     </w:p>
     <w:p>
+      <w:pPr>
+        <w:jc w:val="both"/>
+      </w:pPr>
       <w:r>
         <w:rPr>
           <w:b/>
@@ -3547,6 +3715,9 @@
       </w:r>
     </w:p>
     <w:p>
+      <w:pPr>
+        <w:jc w:val="both"/>
+      </w:pPr>
       <w:r>
         <w:rPr>
           <w:b/>
@@ -3565,6 +3736,7 @@
     </w:p>
     <w:p>
       <w:pPr>
+        <w:jc w:val="both"/>
         <w:rPr>
           <w:b/>
         </w:rPr>
@@ -3583,6 +3755,7 @@
           <w:ilvl w:val="0"/>
           <w:numId w:val="24"/>
         </w:numPr>
+        <w:jc w:val="both"/>
       </w:pPr>
       <w:r>
         <w:t xml:space="preserve">System close the file </w:t>
@@ -3590,6 +3763,7 @@
     </w:p>
     <w:p>
       <w:pPr>
+        <w:jc w:val="both"/>
         <w:rPr>
           <w:b/>
         </w:rPr>
@@ -3604,6 +3778,7 @@
     <w:p>
       <w:pPr>
         <w:ind w:left="360"/>
+        <w:jc w:val="both"/>
       </w:pPr>
       <w:proofErr w:type="gramStart"/>
       <w:r>
@@ -3620,6 +3795,7 @@
     <w:p>
       <w:pPr>
         <w:ind w:left="720"/>
+        <w:jc w:val="both"/>
       </w:pPr>
       <w:r>
         <w:t>.1: Reference to the use case save</w:t>
@@ -3631,6 +3807,7 @@
         <w:pBdr>
           <w:top w:val="single" w:sz="24" w:space="1" w:color="DEEAF6" w:themeColor="accent1" w:themeTint="33"/>
         </w:pBdr>
+        <w:jc w:val="both"/>
         <w:rPr>
           <w:rStyle w:val="Heading2Char"/>
           <w:caps/>
@@ -3675,6 +3852,9 @@
       <w:bookmarkEnd w:id="24"/>
     </w:p>
     <w:p>
+      <w:pPr>
+        <w:jc w:val="both"/>
+      </w:pPr>
       <w:r>
         <w:rPr>
           <w:b/>
@@ -3686,6 +3866,9 @@
       </w:r>
     </w:p>
     <w:p>
+      <w:pPr>
+        <w:jc w:val="both"/>
+      </w:pPr>
       <w:r>
         <w:rPr>
           <w:b/>
@@ -3701,6 +3884,7 @@
     </w:p>
     <w:p>
       <w:pPr>
+        <w:jc w:val="both"/>
         <w:rPr>
           <w:b/>
         </w:rPr>
@@ -3719,6 +3903,7 @@
           <w:ilvl w:val="0"/>
           <w:numId w:val="6"/>
         </w:numPr>
+        <w:jc w:val="both"/>
       </w:pPr>
       <w:r>
         <w:t>System asks user for saving the file</w:t>
@@ -3731,6 +3916,7 @@
           <w:ilvl w:val="0"/>
           <w:numId w:val="6"/>
         </w:numPr>
+        <w:jc w:val="both"/>
       </w:pPr>
       <w:r>
         <w:t xml:space="preserve">Use do not want to save the opening file </w:t>
@@ -3743,6 +3929,7 @@
           <w:ilvl w:val="0"/>
           <w:numId w:val="6"/>
         </w:numPr>
+        <w:jc w:val="both"/>
       </w:pPr>
       <w:r>
         <w:t xml:space="preserve">System closes the application </w:t>
@@ -3750,6 +3937,7 @@
     </w:p>
     <w:p>
       <w:pPr>
+        <w:jc w:val="both"/>
         <w:rPr>
           <w:b/>
         </w:rPr>
@@ -3764,6 +3952,7 @@
     <w:p>
       <w:pPr>
         <w:ind w:left="360"/>
+        <w:jc w:val="both"/>
       </w:pPr>
       <w:proofErr w:type="gramStart"/>
       <w:r>
@@ -3777,6 +3966,7 @@
     <w:p>
       <w:pPr>
         <w:ind w:left="720"/>
+        <w:jc w:val="both"/>
       </w:pPr>
       <w:r>
         <w:t xml:space="preserve">.1: Go directly to MSS at step 3 </w:t>
@@ -3785,6 +3975,7 @@
     <w:p>
       <w:pPr>
         <w:ind w:left="360"/>
+        <w:jc w:val="both"/>
       </w:pPr>
       <w:proofErr w:type="gramStart"/>
       <w:r>
@@ -3799,6 +3990,7 @@
     <w:p>
       <w:pPr>
         <w:ind w:left="360"/>
+        <w:jc w:val="both"/>
       </w:pPr>
       <w:r>
         <w:tab/>
@@ -3808,6 +4000,7 @@
     <w:p>
       <w:pPr>
         <w:pStyle w:val="Heading1"/>
+        <w:jc w:val="both"/>
       </w:pPr>
       <w:bookmarkStart w:id="25" w:name="_Toc449719384"/>
       <w:bookmarkStart w:id="26" w:name="_Toc449719404"/>
@@ -3818,6 +4011,9 @@
       <w:bookmarkEnd w:id="26"/>
     </w:p>
     <w:p>
+      <w:pPr>
+        <w:jc w:val="both"/>
+      </w:pPr>
       <w:r>
         <w:rPr>
           <w:noProof/>
@@ -3867,6 +4063,7 @@
     </w:p>
     <w:p>
       <w:pPr>
+        <w:jc w:val="both"/>
         <w:rPr>
           <w:rFonts w:asciiTheme="majorHAnsi" w:eastAsiaTheme="majorEastAsia" w:hAnsiTheme="majorHAnsi" w:cstheme="majorBidi"/>
           <w:caps/>
@@ -3883,6 +4080,7 @@
     <w:p>
       <w:pPr>
         <w:pStyle w:val="Heading1"/>
+        <w:jc w:val="both"/>
       </w:pPr>
       <w:bookmarkStart w:id="27" w:name="_Toc449719385"/>
       <w:bookmarkStart w:id="28" w:name="_Toc449719405"/>
@@ -3898,8 +4096,9 @@
         <w:pStyle w:val="ListParagraph"/>
         <w:numPr>
           <w:ilvl w:val="0"/>
-          <w:numId w:val="29"/>
+          <w:numId w:val="32"/>
         </w:numPr>
+        <w:jc w:val="both"/>
       </w:pPr>
       <w:r>
         <w:t xml:space="preserve">The pipeline connections between two components is allowed some points between. </w:t>
@@ -3910,8 +4109,9 @@
         <w:pStyle w:val="ListParagraph"/>
         <w:numPr>
           <w:ilvl w:val="0"/>
-          <w:numId w:val="29"/>
+          <w:numId w:val="32"/>
         </w:numPr>
+        <w:jc w:val="both"/>
       </w:pPr>
       <w:r>
         <w:t>The components cannot be overlap on each other.</w:t>
@@ -3922,23 +4122,82 @@
         <w:pStyle w:val="ListParagraph"/>
         <w:numPr>
           <w:ilvl w:val="0"/>
-          <w:numId w:val="29"/>
+          <w:numId w:val="32"/>
         </w:numPr>
+        <w:spacing w:before="0"/>
+        <w:jc w:val="both"/>
       </w:pPr>
       <w:r>
         <w:t>If the fuel is exceeded the limit fuel, the application need to notify users by changing the color of exceeded pipelines. Different colors can be used there to indicate exceeded pipelines.</w:t>
       </w:r>
+      <w:r>
+        <w:t xml:space="preserve"> </w:t>
+      </w:r>
+      <w:r>
+        <w:t>This</w:t>
+      </w:r>
+      <w:r>
+        <w:t xml:space="preserve"> helps the</w:t>
+      </w:r>
+      <w:r>
+        <w:t xml:space="preserve"> application </w:t>
+      </w:r>
+      <w:r>
+        <w:t>becoming friendlier</w:t>
+      </w:r>
+      <w:r>
+        <w:t xml:space="preserve"> to use for users.</w:t>
+      </w:r>
+    </w:p>
+    <w:p>
+      <w:pPr>
+        <w:pStyle w:val="ListParagraph"/>
+        <w:numPr>
+          <w:ilvl w:val="0"/>
+          <w:numId w:val="32"/>
+        </w:numPr>
+        <w:spacing w:before="0"/>
+        <w:jc w:val="both"/>
+      </w:pPr>
+      <w:r>
+        <w:t>This</w:t>
+      </w:r>
+      <w:r>
+        <w:t xml:space="preserve"> application</w:t>
+      </w:r>
+      <w:r>
+        <w:t xml:space="preserve"> should be</w:t>
+      </w:r>
+      <w:r>
+        <w:t xml:space="preserve"> more reliable. For example if user will see a  button with name “Add pipeline”, then this will actually add pipeline  as expected  rather than adding some other component.</w:t>
+      </w:r>
     </w:p>
     <w:p>
       <w:pPr>
         <w:pStyle w:val="Title"/>
-      </w:pPr>
-    </w:p>
-    <w:p/>
-    <w:p/>
-    <w:p/>
-    <w:bookmarkEnd w:id="0"/>
-    <w:p/>
+        <w:jc w:val="both"/>
+      </w:pPr>
+    </w:p>
+    <w:p>
+      <w:pPr>
+        <w:jc w:val="both"/>
+      </w:pPr>
+    </w:p>
+    <w:p>
+      <w:pPr>
+        <w:jc w:val="both"/>
+      </w:pPr>
+    </w:p>
+    <w:p>
+      <w:pPr>
+        <w:jc w:val="both"/>
+      </w:pPr>
+    </w:p>
+    <w:p>
+      <w:pPr>
+        <w:jc w:val="both"/>
+      </w:pPr>
+    </w:p>
     <w:sectPr>
       <w:pgSz w:w="12240" w:h="15840"/>
       <w:pgMar w:top="1440" w:right="1440" w:bottom="1440" w:left="1440" w:header="720" w:footer="720" w:gutter="0"/>
@@ -4245,6 +4504,119 @@
     </w:lvl>
   </w:abstractNum>
   <w:abstractNum w:abstractNumId="3" w15:restartNumberingAfterBreak="0">
+    <w:nsid w:val="11C61BAD"/>
+    <w:multiLevelType w:val="hybridMultilevel"/>
+    <w:tmpl w:val="BF9E9E88"/>
+    <w:lvl w:ilvl="0" w:tplc="04090001">
+      <w:start w:val="1"/>
+      <w:numFmt w:val="bullet"/>
+      <w:lvlText w:val=""/>
+      <w:lvlJc w:val="left"/>
+      <w:pPr>
+        <w:ind w:left="360" w:hanging="360"/>
+      </w:pPr>
+      <w:rPr>
+        <w:rFonts w:ascii="Symbol" w:hAnsi="Symbol" w:hint="default"/>
+      </w:rPr>
+    </w:lvl>
+    <w:lvl w:ilvl="1" w:tplc="04090003" w:tentative="1">
+      <w:start w:val="1"/>
+      <w:numFmt w:val="bullet"/>
+      <w:lvlText w:val="o"/>
+      <w:lvlJc w:val="left"/>
+      <w:pPr>
+        <w:ind w:left="1080" w:hanging="360"/>
+      </w:pPr>
+      <w:rPr>
+        <w:rFonts w:ascii="Courier New" w:hAnsi="Courier New" w:cs="Courier New" w:hint="default"/>
+      </w:rPr>
+    </w:lvl>
+    <w:lvl w:ilvl="2" w:tplc="04090005" w:tentative="1">
+      <w:start w:val="1"/>
+      <w:numFmt w:val="bullet"/>
+      <w:lvlText w:val=""/>
+      <w:lvlJc w:val="left"/>
+      <w:pPr>
+        <w:ind w:left="1800" w:hanging="360"/>
+      </w:pPr>
+      <w:rPr>
+        <w:rFonts w:ascii="Wingdings" w:hAnsi="Wingdings" w:hint="default"/>
+      </w:rPr>
+    </w:lvl>
+    <w:lvl w:ilvl="3" w:tplc="04090001" w:tentative="1">
+      <w:start w:val="1"/>
+      <w:numFmt w:val="bullet"/>
+      <w:lvlText w:val=""/>
+      <w:lvlJc w:val="left"/>
+      <w:pPr>
+        <w:ind w:left="2520" w:hanging="360"/>
+      </w:pPr>
+      <w:rPr>
+        <w:rFonts w:ascii="Symbol" w:hAnsi="Symbol" w:hint="default"/>
+      </w:rPr>
+    </w:lvl>
+    <w:lvl w:ilvl="4" w:tplc="04090003" w:tentative="1">
+      <w:start w:val="1"/>
+      <w:numFmt w:val="bullet"/>
+      <w:lvlText w:val="o"/>
+      <w:lvlJc w:val="left"/>
+      <w:pPr>
+        <w:ind w:left="3240" w:hanging="360"/>
+      </w:pPr>
+      <w:rPr>
+        <w:rFonts w:ascii="Courier New" w:hAnsi="Courier New" w:cs="Courier New" w:hint="default"/>
+      </w:rPr>
+    </w:lvl>
+    <w:lvl w:ilvl="5" w:tplc="04090005" w:tentative="1">
+      <w:start w:val="1"/>
+      <w:numFmt w:val="bullet"/>
+      <w:lvlText w:val=""/>
+      <w:lvlJc w:val="left"/>
+      <w:pPr>
+        <w:ind w:left="3960" w:hanging="360"/>
+      </w:pPr>
+      <w:rPr>
+        <w:rFonts w:ascii="Wingdings" w:hAnsi="Wingdings" w:hint="default"/>
+      </w:rPr>
+    </w:lvl>
+    <w:lvl w:ilvl="6" w:tplc="04090001" w:tentative="1">
+      <w:start w:val="1"/>
+      <w:numFmt w:val="bullet"/>
+      <w:lvlText w:val=""/>
+      <w:lvlJc w:val="left"/>
+      <w:pPr>
+        <w:ind w:left="4680" w:hanging="360"/>
+      </w:pPr>
+      <w:rPr>
+        <w:rFonts w:ascii="Symbol" w:hAnsi="Symbol" w:hint="default"/>
+      </w:rPr>
+    </w:lvl>
+    <w:lvl w:ilvl="7" w:tplc="04090003" w:tentative="1">
+      <w:start w:val="1"/>
+      <w:numFmt w:val="bullet"/>
+      <w:lvlText w:val="o"/>
+      <w:lvlJc w:val="left"/>
+      <w:pPr>
+        <w:ind w:left="5400" w:hanging="360"/>
+      </w:pPr>
+      <w:rPr>
+        <w:rFonts w:ascii="Courier New" w:hAnsi="Courier New" w:cs="Courier New" w:hint="default"/>
+      </w:rPr>
+    </w:lvl>
+    <w:lvl w:ilvl="8" w:tplc="04090005" w:tentative="1">
+      <w:start w:val="1"/>
+      <w:numFmt w:val="bullet"/>
+      <w:lvlText w:val=""/>
+      <w:lvlJc w:val="left"/>
+      <w:pPr>
+        <w:ind w:left="6120" w:hanging="360"/>
+      </w:pPr>
+      <w:rPr>
+        <w:rFonts w:ascii="Wingdings" w:hAnsi="Wingdings" w:hint="default"/>
+      </w:rPr>
+    </w:lvl>
+  </w:abstractNum>
+  <w:abstractNum w:abstractNumId="4" w15:restartNumberingAfterBreak="0">
     <w:nsid w:val="13083BFD"/>
     <w:multiLevelType w:val="hybridMultilevel"/>
     <w:tmpl w:val="86945B9C"/>
@@ -4356,7 +4728,7 @@
       </w:rPr>
     </w:lvl>
   </w:abstractNum>
-  <w:abstractNum w:abstractNumId="4" w15:restartNumberingAfterBreak="0">
+  <w:abstractNum w:abstractNumId="5" w15:restartNumberingAfterBreak="0">
     <w:nsid w:val="13B77B99"/>
     <w:multiLevelType w:val="hybridMultilevel"/>
     <w:tmpl w:val="EEE6A586"/>
@@ -4445,7 +4817,120 @@
       </w:pPr>
     </w:lvl>
   </w:abstractNum>
-  <w:abstractNum w:abstractNumId="5" w15:restartNumberingAfterBreak="0">
+  <w:abstractNum w:abstractNumId="6" w15:restartNumberingAfterBreak="0">
+    <w:nsid w:val="15BF6DEF"/>
+    <w:multiLevelType w:val="hybridMultilevel"/>
+    <w:tmpl w:val="5B487434"/>
+    <w:lvl w:ilvl="0" w:tplc="04090001">
+      <w:start w:val="1"/>
+      <w:numFmt w:val="bullet"/>
+      <w:lvlText w:val=""/>
+      <w:lvlJc w:val="left"/>
+      <w:pPr>
+        <w:ind w:left="720" w:hanging="360"/>
+      </w:pPr>
+      <w:rPr>
+        <w:rFonts w:ascii="Symbol" w:hAnsi="Symbol" w:hint="default"/>
+      </w:rPr>
+    </w:lvl>
+    <w:lvl w:ilvl="1" w:tplc="04090003" w:tentative="1">
+      <w:start w:val="1"/>
+      <w:numFmt w:val="bullet"/>
+      <w:lvlText w:val="o"/>
+      <w:lvlJc w:val="left"/>
+      <w:pPr>
+        <w:ind w:left="1440" w:hanging="360"/>
+      </w:pPr>
+      <w:rPr>
+        <w:rFonts w:ascii="Courier New" w:hAnsi="Courier New" w:cs="Courier New" w:hint="default"/>
+      </w:rPr>
+    </w:lvl>
+    <w:lvl w:ilvl="2" w:tplc="04090005" w:tentative="1">
+      <w:start w:val="1"/>
+      <w:numFmt w:val="bullet"/>
+      <w:lvlText w:val=""/>
+      <w:lvlJc w:val="left"/>
+      <w:pPr>
+        <w:ind w:left="2160" w:hanging="360"/>
+      </w:pPr>
+      <w:rPr>
+        <w:rFonts w:ascii="Wingdings" w:hAnsi="Wingdings" w:hint="default"/>
+      </w:rPr>
+    </w:lvl>
+    <w:lvl w:ilvl="3" w:tplc="04090001" w:tentative="1">
+      <w:start w:val="1"/>
+      <w:numFmt w:val="bullet"/>
+      <w:lvlText w:val=""/>
+      <w:lvlJc w:val="left"/>
+      <w:pPr>
+        <w:ind w:left="2880" w:hanging="360"/>
+      </w:pPr>
+      <w:rPr>
+        <w:rFonts w:ascii="Symbol" w:hAnsi="Symbol" w:hint="default"/>
+      </w:rPr>
+    </w:lvl>
+    <w:lvl w:ilvl="4" w:tplc="04090003" w:tentative="1">
+      <w:start w:val="1"/>
+      <w:numFmt w:val="bullet"/>
+      <w:lvlText w:val="o"/>
+      <w:lvlJc w:val="left"/>
+      <w:pPr>
+        <w:ind w:left="3600" w:hanging="360"/>
+      </w:pPr>
+      <w:rPr>
+        <w:rFonts w:ascii="Courier New" w:hAnsi="Courier New" w:cs="Courier New" w:hint="default"/>
+      </w:rPr>
+    </w:lvl>
+    <w:lvl w:ilvl="5" w:tplc="04090005" w:tentative="1">
+      <w:start w:val="1"/>
+      <w:numFmt w:val="bullet"/>
+      <w:lvlText w:val=""/>
+      <w:lvlJc w:val="left"/>
+      <w:pPr>
+        <w:ind w:left="4320" w:hanging="360"/>
+      </w:pPr>
+      <w:rPr>
+        <w:rFonts w:ascii="Wingdings" w:hAnsi="Wingdings" w:hint="default"/>
+      </w:rPr>
+    </w:lvl>
+    <w:lvl w:ilvl="6" w:tplc="04090001" w:tentative="1">
+      <w:start w:val="1"/>
+      <w:numFmt w:val="bullet"/>
+      <w:lvlText w:val=""/>
+      <w:lvlJc w:val="left"/>
+      <w:pPr>
+        <w:ind w:left="5040" w:hanging="360"/>
+      </w:pPr>
+      <w:rPr>
+        <w:rFonts w:ascii="Symbol" w:hAnsi="Symbol" w:hint="default"/>
+      </w:rPr>
+    </w:lvl>
+    <w:lvl w:ilvl="7" w:tplc="04090003" w:tentative="1">
+      <w:start w:val="1"/>
+      <w:numFmt w:val="bullet"/>
+      <w:lvlText w:val="o"/>
+      <w:lvlJc w:val="left"/>
+      <w:pPr>
+        <w:ind w:left="5760" w:hanging="360"/>
+      </w:pPr>
+      <w:rPr>
+        <w:rFonts w:ascii="Courier New" w:hAnsi="Courier New" w:cs="Courier New" w:hint="default"/>
+      </w:rPr>
+    </w:lvl>
+    <w:lvl w:ilvl="8" w:tplc="04090005" w:tentative="1">
+      <w:start w:val="1"/>
+      <w:numFmt w:val="bullet"/>
+      <w:lvlText w:val=""/>
+      <w:lvlJc w:val="left"/>
+      <w:pPr>
+        <w:ind w:left="6480" w:hanging="360"/>
+      </w:pPr>
+      <w:rPr>
+        <w:rFonts w:ascii="Wingdings" w:hAnsi="Wingdings" w:hint="default"/>
+      </w:rPr>
+    </w:lvl>
+  </w:abstractNum>
+  <w:abstractNum w:abstractNumId="7" w15:restartNumberingAfterBreak="0">
     <w:nsid w:val="1A013B8F"/>
     <w:multiLevelType w:val="hybridMultilevel"/>
     <w:tmpl w:val="EEE6A586"/>
@@ -4534,7 +5019,7 @@
       </w:pPr>
     </w:lvl>
   </w:abstractNum>
-  <w:abstractNum w:abstractNumId="6" w15:restartNumberingAfterBreak="0">
+  <w:abstractNum w:abstractNumId="8" w15:restartNumberingAfterBreak="0">
     <w:nsid w:val="1BAE0F59"/>
     <w:multiLevelType w:val="hybridMultilevel"/>
     <w:tmpl w:val="EEE6A586"/>
@@ -4623,7 +5108,7 @@
       </w:pPr>
     </w:lvl>
   </w:abstractNum>
-  <w:abstractNum w:abstractNumId="7" w15:restartNumberingAfterBreak="0">
+  <w:abstractNum w:abstractNumId="9" w15:restartNumberingAfterBreak="0">
     <w:nsid w:val="1C576161"/>
     <w:multiLevelType w:val="multilevel"/>
     <w:tmpl w:val="345AD582"/>
@@ -4709,7 +5194,7 @@
       </w:pPr>
     </w:lvl>
   </w:abstractNum>
-  <w:abstractNum w:abstractNumId="8" w15:restartNumberingAfterBreak="0">
+  <w:abstractNum w:abstractNumId="10" w15:restartNumberingAfterBreak="0">
     <w:nsid w:val="1EA66FB7"/>
     <w:multiLevelType w:val="hybridMultilevel"/>
     <w:tmpl w:val="EEE6A586"/>
@@ -4798,7 +5283,7 @@
       </w:pPr>
     </w:lvl>
   </w:abstractNum>
-  <w:abstractNum w:abstractNumId="9" w15:restartNumberingAfterBreak="0">
+  <w:abstractNum w:abstractNumId="11" w15:restartNumberingAfterBreak="0">
     <w:nsid w:val="20D00D14"/>
     <w:multiLevelType w:val="hybridMultilevel"/>
     <w:tmpl w:val="EEE6A586"/>
@@ -4887,7 +5372,7 @@
       </w:pPr>
     </w:lvl>
   </w:abstractNum>
-  <w:abstractNum w:abstractNumId="10" w15:restartNumberingAfterBreak="0">
+  <w:abstractNum w:abstractNumId="12" w15:restartNumberingAfterBreak="0">
     <w:nsid w:val="21002586"/>
     <w:multiLevelType w:val="hybridMultilevel"/>
     <w:tmpl w:val="EEE6A586"/>
@@ -4976,7 +5461,7 @@
       </w:pPr>
     </w:lvl>
   </w:abstractNum>
-  <w:abstractNum w:abstractNumId="11" w15:restartNumberingAfterBreak="0">
+  <w:abstractNum w:abstractNumId="13" w15:restartNumberingAfterBreak="0">
     <w:nsid w:val="27E07D06"/>
     <w:multiLevelType w:val="hybridMultilevel"/>
     <w:tmpl w:val="AEF0CBE6"/>
@@ -5065,7 +5550,7 @@
       </w:pPr>
     </w:lvl>
   </w:abstractNum>
-  <w:abstractNum w:abstractNumId="12" w15:restartNumberingAfterBreak="0">
+  <w:abstractNum w:abstractNumId="14" w15:restartNumberingAfterBreak="0">
     <w:nsid w:val="33E80BD3"/>
     <w:multiLevelType w:val="hybridMultilevel"/>
     <w:tmpl w:val="B88E9B70"/>
@@ -5154,7 +5639,7 @@
       </w:pPr>
     </w:lvl>
   </w:abstractNum>
-  <w:abstractNum w:abstractNumId="13" w15:restartNumberingAfterBreak="0">
+  <w:abstractNum w:abstractNumId="15" w15:restartNumberingAfterBreak="0">
     <w:nsid w:val="363F516B"/>
     <w:multiLevelType w:val="hybridMultilevel"/>
     <w:tmpl w:val="4E64DBDA"/>
@@ -5246,7 +5731,7 @@
       </w:pPr>
     </w:lvl>
   </w:abstractNum>
-  <w:abstractNum w:abstractNumId="14" w15:restartNumberingAfterBreak="0">
+  <w:abstractNum w:abstractNumId="16" w15:restartNumberingAfterBreak="0">
     <w:nsid w:val="3CE42F0D"/>
     <w:multiLevelType w:val="hybridMultilevel"/>
     <w:tmpl w:val="EEE6A586"/>
@@ -5335,7 +5820,7 @@
       </w:pPr>
     </w:lvl>
   </w:abstractNum>
-  <w:abstractNum w:abstractNumId="15" w15:restartNumberingAfterBreak="0">
+  <w:abstractNum w:abstractNumId="17" w15:restartNumberingAfterBreak="0">
     <w:nsid w:val="410D400D"/>
     <w:multiLevelType w:val="hybridMultilevel"/>
     <w:tmpl w:val="A46066C0"/>
@@ -5424,7 +5909,7 @@
       </w:pPr>
     </w:lvl>
   </w:abstractNum>
-  <w:abstractNum w:abstractNumId="16" w15:restartNumberingAfterBreak="0">
+  <w:abstractNum w:abstractNumId="18" w15:restartNumberingAfterBreak="0">
     <w:nsid w:val="411B6F6C"/>
     <w:multiLevelType w:val="hybridMultilevel"/>
     <w:tmpl w:val="7AF458DE"/>
@@ -5513,7 +5998,7 @@
       </w:pPr>
     </w:lvl>
   </w:abstractNum>
-  <w:abstractNum w:abstractNumId="17" w15:restartNumberingAfterBreak="0">
+  <w:abstractNum w:abstractNumId="19" w15:restartNumberingAfterBreak="0">
     <w:nsid w:val="52E84F1B"/>
     <w:multiLevelType w:val="hybridMultilevel"/>
     <w:tmpl w:val="7AF458DE"/>
@@ -5602,7 +6087,7 @@
       </w:pPr>
     </w:lvl>
   </w:abstractNum>
-  <w:abstractNum w:abstractNumId="18" w15:restartNumberingAfterBreak="0">
+  <w:abstractNum w:abstractNumId="20" w15:restartNumberingAfterBreak="0">
     <w:nsid w:val="544F2A2F"/>
     <w:multiLevelType w:val="hybridMultilevel"/>
     <w:tmpl w:val="B42ECAEE"/>
@@ -5691,7 +6176,119 @@
       </w:pPr>
     </w:lvl>
   </w:abstractNum>
-  <w:abstractNum w:abstractNumId="19" w15:restartNumberingAfterBreak="0">
+  <w:abstractNum w:abstractNumId="21" w15:restartNumberingAfterBreak="0">
+    <w:nsid w:val="57231FF9"/>
+    <w:multiLevelType w:val="hybridMultilevel"/>
+    <w:tmpl w:val="A0B26ACC"/>
+    <w:lvl w:ilvl="0" w:tplc="8F7856AC">
+      <w:numFmt w:val="bullet"/>
+      <w:lvlText w:val="-"/>
+      <w:lvlJc w:val="left"/>
+      <w:pPr>
+        <w:ind w:left="360" w:hanging="360"/>
+      </w:pPr>
+      <w:rPr>
+        <w:rFonts w:ascii="Calibri" w:eastAsiaTheme="minorEastAsia" w:hAnsi="Calibri" w:cstheme="minorBidi" w:hint="default"/>
+      </w:rPr>
+    </w:lvl>
+    <w:lvl w:ilvl="1" w:tplc="04090003" w:tentative="1">
+      <w:start w:val="1"/>
+      <w:numFmt w:val="bullet"/>
+      <w:lvlText w:val="o"/>
+      <w:lvlJc w:val="left"/>
+      <w:pPr>
+        <w:ind w:left="1080" w:hanging="360"/>
+      </w:pPr>
+      <w:rPr>
+        <w:rFonts w:ascii="Courier New" w:hAnsi="Courier New" w:cs="Courier New" w:hint="default"/>
+      </w:rPr>
+    </w:lvl>
+    <w:lvl w:ilvl="2" w:tplc="04090005" w:tentative="1">
+      <w:start w:val="1"/>
+      <w:numFmt w:val="bullet"/>
+      <w:lvlText w:val=""/>
+      <w:lvlJc w:val="left"/>
+      <w:pPr>
+        <w:ind w:left="1800" w:hanging="360"/>
+      </w:pPr>
+      <w:rPr>
+        <w:rFonts w:ascii="Wingdings" w:hAnsi="Wingdings" w:hint="default"/>
+      </w:rPr>
+    </w:lvl>
+    <w:lvl w:ilvl="3" w:tplc="04090001" w:tentative="1">
+      <w:start w:val="1"/>
+      <w:numFmt w:val="bullet"/>
+      <w:lvlText w:val=""/>
+      <w:lvlJc w:val="left"/>
+      <w:pPr>
+        <w:ind w:left="2520" w:hanging="360"/>
+      </w:pPr>
+      <w:rPr>
+        <w:rFonts w:ascii="Symbol" w:hAnsi="Symbol" w:hint="default"/>
+      </w:rPr>
+    </w:lvl>
+    <w:lvl w:ilvl="4" w:tplc="04090003" w:tentative="1">
+      <w:start w:val="1"/>
+      <w:numFmt w:val="bullet"/>
+      <w:lvlText w:val="o"/>
+      <w:lvlJc w:val="left"/>
+      <w:pPr>
+        <w:ind w:left="3240" w:hanging="360"/>
+      </w:pPr>
+      <w:rPr>
+        <w:rFonts w:ascii="Courier New" w:hAnsi="Courier New" w:cs="Courier New" w:hint="default"/>
+      </w:rPr>
+    </w:lvl>
+    <w:lvl w:ilvl="5" w:tplc="04090005" w:tentative="1">
+      <w:start w:val="1"/>
+      <w:numFmt w:val="bullet"/>
+      <w:lvlText w:val=""/>
+      <w:lvlJc w:val="left"/>
+      <w:pPr>
+        <w:ind w:left="3960" w:hanging="360"/>
+      </w:pPr>
+      <w:rPr>
+        <w:rFonts w:ascii="Wingdings" w:hAnsi="Wingdings" w:hint="default"/>
+      </w:rPr>
+    </w:lvl>
+    <w:lvl w:ilvl="6" w:tplc="04090001" w:tentative="1">
+      <w:start w:val="1"/>
+      <w:numFmt w:val="bullet"/>
+      <w:lvlText w:val=""/>
+      <w:lvlJc w:val="left"/>
+      <w:pPr>
+        <w:ind w:left="4680" w:hanging="360"/>
+      </w:pPr>
+      <w:rPr>
+        <w:rFonts w:ascii="Symbol" w:hAnsi="Symbol" w:hint="default"/>
+      </w:rPr>
+    </w:lvl>
+    <w:lvl w:ilvl="7" w:tplc="04090003" w:tentative="1">
+      <w:start w:val="1"/>
+      <w:numFmt w:val="bullet"/>
+      <w:lvlText w:val="o"/>
+      <w:lvlJc w:val="left"/>
+      <w:pPr>
+        <w:ind w:left="5400" w:hanging="360"/>
+      </w:pPr>
+      <w:rPr>
+        <w:rFonts w:ascii="Courier New" w:hAnsi="Courier New" w:cs="Courier New" w:hint="default"/>
+      </w:rPr>
+    </w:lvl>
+    <w:lvl w:ilvl="8" w:tplc="04090005" w:tentative="1">
+      <w:start w:val="1"/>
+      <w:numFmt w:val="bullet"/>
+      <w:lvlText w:val=""/>
+      <w:lvlJc w:val="left"/>
+      <w:pPr>
+        <w:ind w:left="6120" w:hanging="360"/>
+      </w:pPr>
+      <w:rPr>
+        <w:rFonts w:ascii="Wingdings" w:hAnsi="Wingdings" w:hint="default"/>
+      </w:rPr>
+    </w:lvl>
+  </w:abstractNum>
+  <w:abstractNum w:abstractNumId="22" w15:restartNumberingAfterBreak="0">
     <w:nsid w:val="594C0F66"/>
     <w:multiLevelType w:val="hybridMultilevel"/>
     <w:tmpl w:val="EEE6A586"/>
@@ -5780,7 +6377,7 @@
       </w:pPr>
     </w:lvl>
   </w:abstractNum>
-  <w:abstractNum w:abstractNumId="20" w15:restartNumberingAfterBreak="0">
+  <w:abstractNum w:abstractNumId="23" w15:restartNumberingAfterBreak="0">
     <w:nsid w:val="5D3869DC"/>
     <w:multiLevelType w:val="hybridMultilevel"/>
     <w:tmpl w:val="7AF458DE"/>
@@ -5869,7 +6466,7 @@
       </w:pPr>
     </w:lvl>
   </w:abstractNum>
-  <w:abstractNum w:abstractNumId="21" w15:restartNumberingAfterBreak="0">
+  <w:abstractNum w:abstractNumId="24" w15:restartNumberingAfterBreak="0">
     <w:nsid w:val="5EC16BC5"/>
     <w:multiLevelType w:val="hybridMultilevel"/>
     <w:tmpl w:val="EEE6A586"/>
@@ -5958,7 +6555,7 @@
       </w:pPr>
     </w:lvl>
   </w:abstractNum>
-  <w:abstractNum w:abstractNumId="22" w15:restartNumberingAfterBreak="0">
+  <w:abstractNum w:abstractNumId="25" w15:restartNumberingAfterBreak="0">
     <w:nsid w:val="61832707"/>
     <w:multiLevelType w:val="hybridMultilevel"/>
     <w:tmpl w:val="75967F9E"/>
@@ -6047,7 +6644,7 @@
       </w:pPr>
     </w:lvl>
   </w:abstractNum>
-  <w:abstractNum w:abstractNumId="23" w15:restartNumberingAfterBreak="0">
+  <w:abstractNum w:abstractNumId="26" w15:restartNumberingAfterBreak="0">
     <w:nsid w:val="6FE90B2B"/>
     <w:multiLevelType w:val="hybridMultilevel"/>
     <w:tmpl w:val="97728EB6"/>
@@ -6136,7 +6733,7 @@
       </w:pPr>
     </w:lvl>
   </w:abstractNum>
-  <w:abstractNum w:abstractNumId="24" w15:restartNumberingAfterBreak="0">
+  <w:abstractNum w:abstractNumId="27" w15:restartNumberingAfterBreak="0">
     <w:nsid w:val="70152F23"/>
     <w:multiLevelType w:val="hybridMultilevel"/>
     <w:tmpl w:val="EEE6A586"/>
@@ -6225,7 +6822,7 @@
       </w:pPr>
     </w:lvl>
   </w:abstractNum>
-  <w:abstractNum w:abstractNumId="25" w15:restartNumberingAfterBreak="0">
+  <w:abstractNum w:abstractNumId="28" w15:restartNumberingAfterBreak="0">
     <w:nsid w:val="718D6BDA"/>
     <w:multiLevelType w:val="hybridMultilevel"/>
     <w:tmpl w:val="EEE6A586"/>
@@ -6314,7 +6911,7 @@
       </w:pPr>
     </w:lvl>
   </w:abstractNum>
-  <w:abstractNum w:abstractNumId="26" w15:restartNumberingAfterBreak="0">
+  <w:abstractNum w:abstractNumId="29" w15:restartNumberingAfterBreak="0">
     <w:nsid w:val="779552B4"/>
     <w:multiLevelType w:val="hybridMultilevel"/>
     <w:tmpl w:val="38B285C6"/>
@@ -6400,7 +6997,7 @@
       </w:pPr>
     </w:lvl>
   </w:abstractNum>
-  <w:abstractNum w:abstractNumId="27" w15:restartNumberingAfterBreak="0">
+  <w:abstractNum w:abstractNumId="30" w15:restartNumberingAfterBreak="0">
     <w:nsid w:val="7866383D"/>
     <w:multiLevelType w:val="hybridMultilevel"/>
     <w:tmpl w:val="6016BA36"/>
@@ -6513,7 +7110,7 @@
       </w:rPr>
     </w:lvl>
   </w:abstractNum>
-  <w:abstractNum w:abstractNumId="28" w15:restartNumberingAfterBreak="0">
+  <w:abstractNum w:abstractNumId="31" w15:restartNumberingAfterBreak="0">
     <w:nsid w:val="79FD2D2D"/>
     <w:multiLevelType w:val="hybridMultilevel"/>
     <w:tmpl w:val="B42ECAEE"/>
@@ -6603,91 +7200,100 @@
     </w:lvl>
   </w:abstractNum>
   <w:num w:numId="1">
-    <w:abstractNumId w:val="4"/>
+    <w:abstractNumId w:val="5"/>
   </w:num>
   <w:num w:numId="2">
-    <w:abstractNumId w:val="14"/>
+    <w:abstractNumId w:val="16"/>
   </w:num>
   <w:num w:numId="3">
-    <w:abstractNumId w:val="5"/>
+    <w:abstractNumId w:val="7"/>
   </w:num>
   <w:num w:numId="4">
-    <w:abstractNumId w:val="19"/>
+    <w:abstractNumId w:val="22"/>
   </w:num>
   <w:num w:numId="5">
-    <w:abstractNumId w:val="8"/>
+    <w:abstractNumId w:val="10"/>
   </w:num>
   <w:num w:numId="6">
-    <w:abstractNumId w:val="10"/>
+    <w:abstractNumId w:val="12"/>
   </w:num>
   <w:num w:numId="7">
-    <w:abstractNumId w:val="6"/>
+    <w:abstractNumId w:val="8"/>
   </w:num>
   <w:num w:numId="8">
     <w:abstractNumId w:val="1"/>
   </w:num>
   <w:num w:numId="9">
-    <w:abstractNumId w:val="23"/>
+    <w:abstractNumId w:val="26"/>
   </w:num>
   <w:num w:numId="10">
-    <w:abstractNumId w:val="15"/>
+    <w:abstractNumId w:val="17"/>
   </w:num>
   <w:num w:numId="11">
-    <w:abstractNumId w:val="11"/>
+    <w:abstractNumId w:val="13"/>
   </w:num>
   <w:num w:numId="12">
-    <w:abstractNumId w:val="28"/>
+    <w:abstractNumId w:val="31"/>
   </w:num>
   <w:num w:numId="13">
-    <w:abstractNumId w:val="18"/>
+    <w:abstractNumId w:val="20"/>
   </w:num>
   <w:num w:numId="14">
-    <w:abstractNumId w:val="22"/>
+    <w:abstractNumId w:val="25"/>
   </w:num>
   <w:num w:numId="15">
     <w:abstractNumId w:val="2"/>
   </w:num>
   <w:num w:numId="16">
-    <w:abstractNumId w:val="13"/>
+    <w:abstractNumId w:val="15"/>
   </w:num>
   <w:num w:numId="17">
-    <w:abstractNumId w:val="12"/>
+    <w:abstractNumId w:val="14"/>
   </w:num>
   <w:num w:numId="18">
     <w:abstractNumId w:val="0"/>
   </w:num>
   <w:num w:numId="19">
-    <w:abstractNumId w:val="17"/>
+    <w:abstractNumId w:val="19"/>
   </w:num>
   <w:num w:numId="20">
-    <w:abstractNumId w:val="16"/>
+    <w:abstractNumId w:val="18"/>
   </w:num>
   <w:num w:numId="21">
-    <w:abstractNumId w:val="20"/>
+    <w:abstractNumId w:val="23"/>
   </w:num>
   <w:num w:numId="22">
+    <w:abstractNumId w:val="27"/>
+  </w:num>
+  <w:num w:numId="23">
+    <w:abstractNumId w:val="11"/>
+  </w:num>
+  <w:num w:numId="24">
+    <w:abstractNumId w:val="28"/>
+  </w:num>
+  <w:num w:numId="25">
     <w:abstractNumId w:val="24"/>
   </w:num>
-  <w:num w:numId="23">
+  <w:num w:numId="26">
+    <w:abstractNumId w:val="30"/>
+  </w:num>
+  <w:num w:numId="27">
     <w:abstractNumId w:val="9"/>
   </w:num>
-  <w:num w:numId="24">
-    <w:abstractNumId w:val="25"/>
-  </w:num>
-  <w:num w:numId="25">
-    <w:abstractNumId w:val="21"/>
-  </w:num>
-  <w:num w:numId="26">
-    <w:abstractNumId w:val="27"/>
-  </w:num>
-  <w:num w:numId="27">
-    <w:abstractNumId w:val="7"/>
-  </w:num>
   <w:num w:numId="28">
-    <w:abstractNumId w:val="26"/>
+    <w:abstractNumId w:val="29"/>
   </w:num>
   <w:num w:numId="29">
+    <w:abstractNumId w:val="4"/>
+  </w:num>
+  <w:num w:numId="30">
+    <w:abstractNumId w:val="6"/>
+  </w:num>
+  <w:num w:numId="31">
     <w:abstractNumId w:val="3"/>
+  </w:num>
+  <w:num w:numId="32">
+    <w:abstractNumId w:val="21"/>
   </w:num>
 </w:numbering>
 </file>
@@ -7294,6 +7900,7 @@
   <w:style w:type="character" w:default="1" w:styleId="DefaultParagraphFont">
     <w:name w:val="Default Paragraph Font"/>
     <w:uiPriority w:val="1"/>
+    <w:semiHidden/>
     <w:unhideWhenUsed/>
   </w:style>
   <w:style w:type="table" w:default="1" w:styleId="TableNormal">
@@ -8041,7 +8648,7 @@
 </file>
 
 <file path=customXml/itemProps2.xml><?xml version="1.0" encoding="utf-8"?>
-<ds:datastoreItem xmlns:ds="http://schemas.openxmlformats.org/officeDocument/2006/customXml" ds:itemID="{47B679EF-2958-469B-AB2A-A101743EA0C3}">
+<ds:datastoreItem xmlns:ds="http://schemas.openxmlformats.org/officeDocument/2006/customXml" ds:itemID="{F9909CF8-B3DA-4280-B005-234B8A076DDA}">
   <ds:schemaRefs>
     <ds:schemaRef ds:uri="http://schemas.openxmlformats.org/officeDocument/2006/bibliography"/>
   </ds:schemaRefs>

</xml_diff>